<commit_message>
Added Quantidade to the Publicacao class in the report
</commit_message>
<xml_diff>
--- a/Relatorios/Entrega_3.docx
+++ b/Relatorios/Entrega_3.docx
@@ -70,7 +70,7 @@
                         <w:txbxContent>
                           <w:p>
                             <w:pPr>
-                              <w:pStyle w:val="SemEspaamento"/>
+                              <w:pStyle w:val="NoSpacing"/>
                               <w:jc w:val="right"/>
                               <w:rPr>
                                 <w:color w:val="FFFFFF"/>
@@ -218,7 +218,7 @@
                         <w:txbxContent>
                           <w:p>
                             <w:pPr>
-                              <w:pStyle w:val="SemEspaamento"/>
+                              <w:pStyle w:val="NoSpacing"/>
                               <w:spacing w:before="40" w:after="560" w:line="216" w:lineRule="auto"/>
                               <w:rPr>
                                 <w:color w:val="9E3D22"/>
@@ -257,7 +257,7 @@
                             <w:sdtContent>
                               <w:p>
                                 <w:pPr>
-                                  <w:pStyle w:val="SemEspaamento"/>
+                                  <w:pStyle w:val="NoSpacing"/>
                                   <w:spacing w:before="40" w:after="40"/>
                                 </w:pPr>
                                 <w:r>
@@ -677,7 +677,7 @@
     </w:p>
     <w:p>
       <w:pPr>
-        <w:pStyle w:val="Ttulo1"/>
+        <w:pStyle w:val="Heading1"/>
         <w:rPr>
           <w:lang w:val="pt-PT"/>
         </w:rPr>
@@ -773,7 +773,7 @@
     </w:p>
     <w:p>
       <w:pPr>
-        <w:pStyle w:val="Ttulo1"/>
+        <w:pStyle w:val="Heading1"/>
         <w:rPr>
           <w:lang w:val="pt-PT"/>
         </w:rPr>
@@ -2171,7 +2171,7 @@
     </w:p>
     <w:p>
       <w:pPr>
-        <w:pStyle w:val="Ttulo1"/>
+        <w:pStyle w:val="Heading1"/>
         <w:rPr>
           <w:lang w:val="pt-PT"/>
         </w:rPr>
@@ -2248,7 +2248,7 @@
     </w:p>
     <w:p>
       <w:pPr>
-        <w:pStyle w:val="Ttulo1"/>
+        <w:pStyle w:val="Heading1"/>
         <w:rPr>
           <w:lang w:val="pt-PT"/>
         </w:rPr>
@@ -5959,6 +5959,14 @@
           <w:szCs w:val="24"/>
           <w:lang w:val="pt-PT"/>
         </w:rPr>
+        <w:t>, Quantidade</w:t>
+      </w:r>
+      <w:r>
+        <w:rPr>
+          <w:sz w:val="24"/>
+          <w:szCs w:val="24"/>
+          <w:lang w:val="pt-PT"/>
+        </w:rPr>
         <w:t>)</w:t>
       </w:r>
     </w:p>
@@ -6036,6 +6044,14 @@
         <w:t>IdadeMinima</w:t>
       </w:r>
       <w:proofErr w:type="spellEnd"/>
+      <w:r>
+        <w:rPr>
+          <w:sz w:val="24"/>
+          <w:szCs w:val="24"/>
+          <w:lang w:val="pt-PT"/>
+        </w:rPr>
+        <w:t>, Quantidade</w:t>
+      </w:r>
       <w:r>
         <w:rPr>
           <w:sz w:val="24"/>
@@ -8170,7 +8186,7 @@
     </w:p>
     <w:p>
       <w:pPr>
-        <w:pStyle w:val="Ttulo1"/>
+        <w:pStyle w:val="Heading1"/>
         <w:rPr>
           <w:lang w:val="pt-PT"/>
         </w:rPr>
@@ -8254,7 +8270,7 @@
     </w:p>
     <w:p>
       <w:pPr>
-        <w:pStyle w:val="PargrafodaLista"/>
+        <w:pStyle w:val="ListParagraph"/>
         <w:numPr>
           <w:ilvl w:val="0"/>
           <w:numId w:val="2"/>
@@ -8343,7 +8359,7 @@
     </w:p>
     <w:p>
       <w:pPr>
-        <w:pStyle w:val="PargrafodaLista"/>
+        <w:pStyle w:val="ListParagraph"/>
         <w:numPr>
           <w:ilvl w:val="0"/>
           <w:numId w:val="2"/>
@@ -8430,7 +8446,7 @@
     </w:p>
     <w:p>
       <w:pPr>
-        <w:pStyle w:val="PargrafodaLista"/>
+        <w:pStyle w:val="ListParagraph"/>
         <w:numPr>
           <w:ilvl w:val="0"/>
           <w:numId w:val="2"/>
@@ -8538,7 +8554,7 @@
     </w:p>
     <w:p>
       <w:pPr>
-        <w:pStyle w:val="PargrafodaLista"/>
+        <w:pStyle w:val="ListParagraph"/>
         <w:numPr>
           <w:ilvl w:val="0"/>
           <w:numId w:val="2"/>
@@ -8591,7 +8607,7 @@
     </w:p>
     <w:p>
       <w:pPr>
-        <w:pStyle w:val="PargrafodaLista"/>
+        <w:pStyle w:val="ListParagraph"/>
       </w:pPr>
     </w:p>
     <w:p>
@@ -8631,7 +8647,7 @@
     </w:p>
     <w:p>
       <w:pPr>
-        <w:pStyle w:val="PargrafodaLista"/>
+        <w:pStyle w:val="ListParagraph"/>
         <w:numPr>
           <w:ilvl w:val="0"/>
           <w:numId w:val="2"/>
@@ -8660,7 +8676,7 @@
     </w:p>
     <w:p>
       <w:pPr>
-        <w:pStyle w:val="PargrafodaLista"/>
+        <w:pStyle w:val="ListParagraph"/>
       </w:pPr>
     </w:p>
     <w:p>
@@ -8702,7 +8718,7 @@
     </w:p>
     <w:p>
       <w:pPr>
-        <w:pStyle w:val="PargrafodaLista"/>
+        <w:pStyle w:val="ListParagraph"/>
         <w:numPr>
           <w:ilvl w:val="0"/>
           <w:numId w:val="2"/>
@@ -8807,7 +8823,7 @@
     </w:p>
     <w:p>
       <w:pPr>
-        <w:pStyle w:val="PargrafodaLista"/>
+        <w:pStyle w:val="ListParagraph"/>
         <w:numPr>
           <w:ilvl w:val="0"/>
           <w:numId w:val="2"/>
@@ -8860,7 +8876,7 @@
     </w:p>
     <w:p>
       <w:pPr>
-        <w:pStyle w:val="PargrafodaLista"/>
+        <w:pStyle w:val="ListParagraph"/>
         <w:numPr>
           <w:ilvl w:val="0"/>
           <w:numId w:val="2"/>
@@ -8930,7 +8946,7 @@
     </w:p>
     <w:p>
       <w:pPr>
-        <w:pStyle w:val="PargrafodaLista"/>
+        <w:pStyle w:val="ListParagraph"/>
         <w:numPr>
           <w:ilvl w:val="0"/>
           <w:numId w:val="3"/>
@@ -9005,7 +9021,7 @@
     </w:p>
     <w:p>
       <w:pPr>
-        <w:pStyle w:val="PargrafodaLista"/>
+        <w:pStyle w:val="ListParagraph"/>
         <w:numPr>
           <w:ilvl w:val="0"/>
           <w:numId w:val="3"/>
@@ -9102,7 +9118,7 @@
     </w:p>
     <w:p>
       <w:pPr>
-        <w:pStyle w:val="PargrafodaLista"/>
+        <w:pStyle w:val="ListParagraph"/>
         <w:numPr>
           <w:ilvl w:val="0"/>
           <w:numId w:val="3"/>
@@ -9209,7 +9225,7 @@
     </w:p>
     <w:p>
       <w:pPr>
-        <w:pStyle w:val="PargrafodaLista"/>
+        <w:pStyle w:val="ListParagraph"/>
         <w:numPr>
           <w:ilvl w:val="0"/>
           <w:numId w:val="3"/>
@@ -9310,7 +9326,7 @@
     </w:p>
     <w:p>
       <w:pPr>
-        <w:pStyle w:val="PargrafodaLista"/>
+        <w:pStyle w:val="ListParagraph"/>
         <w:numPr>
           <w:ilvl w:val="0"/>
           <w:numId w:val="3"/>
@@ -9377,7 +9393,7 @@
     </w:p>
     <w:p>
       <w:pPr>
-        <w:pStyle w:val="PargrafodaLista"/>
+        <w:pStyle w:val="ListParagraph"/>
         <w:numPr>
           <w:ilvl w:val="0"/>
           <w:numId w:val="3"/>
@@ -9500,7 +9516,7 @@
     </w:p>
     <w:p>
       <w:pPr>
-        <w:pStyle w:val="PargrafodaLista"/>
+        <w:pStyle w:val="ListParagraph"/>
         <w:numPr>
           <w:ilvl w:val="0"/>
           <w:numId w:val="3"/>
@@ -9548,6 +9564,9 @@
       </w:r>
       <w:proofErr w:type="spellEnd"/>
       <w:r>
+        <w:t>, Quantidade</w:t>
+      </w:r>
+      <w:r>
         <w:t>}</w:t>
       </w:r>
     </w:p>
@@ -9597,7 +9616,7 @@
     </w:p>
     <w:p>
       <w:pPr>
-        <w:pStyle w:val="PargrafodaLista"/>
+        <w:pStyle w:val="ListParagraph"/>
         <w:numPr>
           <w:ilvl w:val="0"/>
           <w:numId w:val="3"/>
@@ -9686,7 +9705,7 @@
     </w:p>
     <w:p>
       <w:pPr>
-        <w:pStyle w:val="PargrafodaLista"/>
+        <w:pStyle w:val="ListParagraph"/>
         <w:numPr>
           <w:ilvl w:val="0"/>
           <w:numId w:val="3"/>
@@ -9777,7 +9796,7 @@
     </w:p>
     <w:p>
       <w:pPr>
-        <w:pStyle w:val="PargrafodaLista"/>
+        <w:pStyle w:val="ListParagraph"/>
         <w:numPr>
           <w:ilvl w:val="0"/>
           <w:numId w:val="3"/>
@@ -9882,7 +9901,7 @@
     </w:p>
     <w:p>
       <w:pPr>
-        <w:pStyle w:val="PargrafodaLista"/>
+        <w:pStyle w:val="ListParagraph"/>
         <w:numPr>
           <w:ilvl w:val="0"/>
           <w:numId w:val="3"/>
@@ -9981,7 +10000,7 @@
     </w:p>
     <w:p>
       <w:pPr>
-        <w:pStyle w:val="PargrafodaLista"/>
+        <w:pStyle w:val="ListParagraph"/>
         <w:numPr>
           <w:ilvl w:val="0"/>
           <w:numId w:val="3"/>
@@ -10062,7 +10081,7 @@
     </w:p>
     <w:p>
       <w:pPr>
-        <w:pStyle w:val="PargrafodaLista"/>
+        <w:pStyle w:val="ListParagraph"/>
         <w:numPr>
           <w:ilvl w:val="0"/>
           <w:numId w:val="3"/>
@@ -10145,7 +10164,7 @@
     </w:p>
     <w:p>
       <w:pPr>
-        <w:pStyle w:val="PargrafodaLista"/>
+        <w:pStyle w:val="ListParagraph"/>
         <w:numPr>
           <w:ilvl w:val="0"/>
           <w:numId w:val="3"/>
@@ -10244,7 +10263,7 @@
     </w:p>
     <w:p>
       <w:pPr>
-        <w:pStyle w:val="PargrafodaLista"/>
+        <w:pStyle w:val="ListParagraph"/>
         <w:numPr>
           <w:ilvl w:val="0"/>
           <w:numId w:val="3"/>
@@ -11000,7 +11019,7 @@
     </w:p>
     <w:p>
       <w:pPr>
-        <w:pStyle w:val="Ttulo1"/>
+        <w:pStyle w:val="Heading1"/>
         <w:rPr>
           <w:lang w:val="pt-PT"/>
         </w:rPr>
@@ -11058,7 +11077,7 @@
     </w:p>
     <w:p>
       <w:pPr>
-        <w:pStyle w:val="PargrafodaLista"/>
+        <w:pStyle w:val="ListParagraph"/>
         <w:numPr>
           <w:ilvl w:val="0"/>
           <w:numId w:val="3"/>
@@ -11078,7 +11097,7 @@
     </w:p>
     <w:p>
       <w:pPr>
-        <w:pStyle w:val="PargrafodaLista"/>
+        <w:pStyle w:val="ListParagraph"/>
         <w:numPr>
           <w:ilvl w:val="0"/>
           <w:numId w:val="3"/>
@@ -11104,7 +11123,7 @@
     </w:p>
     <w:p>
       <w:pPr>
-        <w:pStyle w:val="PargrafodaLista"/>
+        <w:pStyle w:val="ListParagraph"/>
         <w:numPr>
           <w:ilvl w:val="0"/>
           <w:numId w:val="3"/>
@@ -11133,7 +11152,7 @@
     </w:p>
     <w:p>
       <w:pPr>
-        <w:pStyle w:val="PargrafodaLista"/>
+        <w:pStyle w:val="ListParagraph"/>
         <w:numPr>
           <w:ilvl w:val="0"/>
           <w:numId w:val="3"/>
@@ -11195,7 +11214,7 @@
     </w:p>
     <w:p>
       <w:pPr>
-        <w:pStyle w:val="PargrafodaLista"/>
+        <w:pStyle w:val="ListParagraph"/>
         <w:numPr>
           <w:ilvl w:val="0"/>
           <w:numId w:val="4"/>
@@ -11305,7 +11324,7 @@
     </w:p>
     <w:p>
       <w:pPr>
-        <w:pStyle w:val="PargrafodaLista"/>
+        <w:pStyle w:val="ListParagraph"/>
         <w:numPr>
           <w:ilvl w:val="0"/>
           <w:numId w:val="4"/>
@@ -11341,7 +11360,7 @@
     </w:p>
     <w:p>
       <w:pPr>
-        <w:pStyle w:val="PargrafodaLista"/>
+        <w:pStyle w:val="ListParagraph"/>
         <w:numPr>
           <w:ilvl w:val="0"/>
           <w:numId w:val="4"/>
@@ -11359,7 +11378,7 @@
     </w:p>
     <w:p>
       <w:pPr>
-        <w:pStyle w:val="PargrafodaLista"/>
+        <w:pStyle w:val="ListParagraph"/>
         <w:numPr>
           <w:ilvl w:val="0"/>
           <w:numId w:val="4"/>
@@ -11377,7 +11396,7 @@
     </w:p>
     <w:p>
       <w:pPr>
-        <w:pStyle w:val="PargrafodaLista"/>
+        <w:pStyle w:val="ListParagraph"/>
         <w:numPr>
           <w:ilvl w:val="0"/>
           <w:numId w:val="4"/>
@@ -11397,7 +11416,7 @@
     </w:p>
     <w:p>
       <w:pPr>
-        <w:pStyle w:val="PargrafodaLista"/>
+        <w:pStyle w:val="ListParagraph"/>
         <w:numPr>
           <w:ilvl w:val="0"/>
           <w:numId w:val="4"/>
@@ -11473,7 +11492,7 @@
     </w:p>
     <w:p>
       <w:pPr>
-        <w:pStyle w:val="PargrafodaLista"/>
+        <w:pStyle w:val="ListParagraph"/>
         <w:numPr>
           <w:ilvl w:val="0"/>
           <w:numId w:val="4"/>
@@ -11504,7 +11523,7 @@
     </w:p>
     <w:p>
       <w:pPr>
-        <w:pStyle w:val="PargrafodaLista"/>
+        <w:pStyle w:val="ListParagraph"/>
         <w:numPr>
           <w:ilvl w:val="0"/>
           <w:numId w:val="4"/>
@@ -11522,7 +11541,7 @@
     </w:p>
     <w:p>
       <w:pPr>
-        <w:pStyle w:val="PargrafodaLista"/>
+        <w:pStyle w:val="ListParagraph"/>
         <w:numPr>
           <w:ilvl w:val="0"/>
           <w:numId w:val="4"/>
@@ -11558,7 +11577,7 @@
     </w:p>
     <w:p>
       <w:pPr>
-        <w:pStyle w:val="PargrafodaLista"/>
+        <w:pStyle w:val="ListParagraph"/>
         <w:numPr>
           <w:ilvl w:val="0"/>
           <w:numId w:val="4"/>
@@ -11607,7 +11626,7 @@
     </w:p>
     <w:p>
       <w:pPr>
-        <w:pStyle w:val="PargrafodaLista"/>
+        <w:pStyle w:val="ListParagraph"/>
         <w:numPr>
           <w:ilvl w:val="0"/>
           <w:numId w:val="4"/>
@@ -11689,7 +11708,7 @@
     </w:p>
     <w:p>
       <w:pPr>
-        <w:pStyle w:val="PargrafodaLista"/>
+        <w:pStyle w:val="ListParagraph"/>
         <w:numPr>
           <w:ilvl w:val="0"/>
           <w:numId w:val="4"/>
@@ -11729,7 +11748,7 @@
     </w:p>
     <w:p>
       <w:pPr>
-        <w:pStyle w:val="PargrafodaLista"/>
+        <w:pStyle w:val="ListParagraph"/>
         <w:numPr>
           <w:ilvl w:val="0"/>
           <w:numId w:val="4"/>
@@ -11795,7 +11814,7 @@
     </w:p>
     <w:p>
       <w:pPr>
-        <w:pStyle w:val="PargrafodaLista"/>
+        <w:pStyle w:val="ListParagraph"/>
         <w:numPr>
           <w:ilvl w:val="0"/>
           <w:numId w:val="4"/>
@@ -11843,7 +11862,7 @@
     </w:p>
     <w:p>
       <w:pPr>
-        <w:pStyle w:val="PargrafodaLista"/>
+        <w:pStyle w:val="ListParagraph"/>
         <w:numPr>
           <w:ilvl w:val="0"/>
           <w:numId w:val="4"/>
@@ -11894,7 +11913,7 @@
     </w:p>
     <w:p>
       <w:pPr>
-        <w:pStyle w:val="PargrafodaLista"/>
+        <w:pStyle w:val="ListParagraph"/>
         <w:numPr>
           <w:ilvl w:val="0"/>
           <w:numId w:val="4"/>
@@ -11994,7 +12013,7 @@
     </w:p>
     <w:p>
       <w:pPr>
-        <w:pStyle w:val="PargrafodaLista"/>
+        <w:pStyle w:val="ListParagraph"/>
         <w:numPr>
           <w:ilvl w:val="0"/>
           <w:numId w:val="4"/>
@@ -12014,7 +12033,7 @@
     </w:p>
     <w:p>
       <w:pPr>
-        <w:pStyle w:val="PargrafodaLista"/>
+        <w:pStyle w:val="ListParagraph"/>
         <w:numPr>
           <w:ilvl w:val="0"/>
           <w:numId w:val="4"/>
@@ -12058,7 +12077,7 @@
     </w:p>
     <w:p>
       <w:pPr>
-        <w:pStyle w:val="PargrafodaLista"/>
+        <w:pStyle w:val="ListParagraph"/>
         <w:numPr>
           <w:ilvl w:val="0"/>
           <w:numId w:val="4"/>
@@ -12146,7 +12165,7 @@
     </w:p>
     <w:p>
       <w:pPr>
-        <w:pStyle w:val="PargrafodaLista"/>
+        <w:pStyle w:val="ListParagraph"/>
         <w:numPr>
           <w:ilvl w:val="0"/>
           <w:numId w:val="4"/>
@@ -12177,7 +12196,7 @@
     </w:p>
     <w:p>
       <w:pPr>
-        <w:pStyle w:val="PargrafodaLista"/>
+        <w:pStyle w:val="ListParagraph"/>
         <w:numPr>
           <w:ilvl w:val="0"/>
           <w:numId w:val="4"/>
@@ -12204,7 +12223,7 @@
     </w:p>
     <w:p>
       <w:pPr>
-        <w:pStyle w:val="PargrafodaLista"/>
+        <w:pStyle w:val="ListParagraph"/>
         <w:numPr>
           <w:ilvl w:val="0"/>
           <w:numId w:val="4"/>
@@ -12298,7 +12317,7 @@
     </w:p>
     <w:p>
       <w:pPr>
-        <w:pStyle w:val="PargrafodaLista"/>
+        <w:pStyle w:val="ListParagraph"/>
         <w:numPr>
           <w:ilvl w:val="0"/>
           <w:numId w:val="4"/>
@@ -12401,7 +12420,7 @@
     </w:p>
     <w:p>
       <w:pPr>
-        <w:pStyle w:val="PargrafodaLista"/>
+        <w:pStyle w:val="ListParagraph"/>
         <w:numPr>
           <w:ilvl w:val="0"/>
           <w:numId w:val="22"/>
@@ -12432,7 +12451,7 @@
     </w:p>
     <w:p>
       <w:pPr>
-        <w:pStyle w:val="PargrafodaLista"/>
+        <w:pStyle w:val="ListParagraph"/>
         <w:numPr>
           <w:ilvl w:val="0"/>
           <w:numId w:val="22"/>
@@ -12450,7 +12469,7 @@
     </w:p>
     <w:p>
       <w:pPr>
-        <w:pStyle w:val="PargrafodaLista"/>
+        <w:pStyle w:val="ListParagraph"/>
         <w:numPr>
           <w:ilvl w:val="0"/>
           <w:numId w:val="22"/>
@@ -12471,7 +12490,7 @@
     </w:p>
     <w:p>
       <w:pPr>
-        <w:pStyle w:val="PargrafodaLista"/>
+        <w:pStyle w:val="ListParagraph"/>
         <w:numPr>
           <w:ilvl w:val="0"/>
           <w:numId w:val="22"/>
@@ -12554,7 +12573,7 @@
     </w:p>
     <w:p>
       <w:pPr>
-        <w:pStyle w:val="PargrafodaLista"/>
+        <w:pStyle w:val="ListParagraph"/>
         <w:numPr>
           <w:ilvl w:val="0"/>
           <w:numId w:val="22"/>
@@ -12586,7 +12605,7 @@
     </w:p>
     <w:p>
       <w:pPr>
-        <w:pStyle w:val="PargrafodaLista"/>
+        <w:pStyle w:val="ListParagraph"/>
         <w:numPr>
           <w:ilvl w:val="0"/>
           <w:numId w:val="22"/>
@@ -12655,7 +12674,7 @@
     </w:p>
     <w:p>
       <w:pPr>
-        <w:pStyle w:val="PargrafodaLista"/>
+        <w:pStyle w:val="ListParagraph"/>
         <w:numPr>
           <w:ilvl w:val="0"/>
           <w:numId w:val="22"/>
@@ -12715,7 +12734,7 @@
     </w:p>
     <w:p>
       <w:pPr>
-        <w:pStyle w:val="PargrafodaLista"/>
+        <w:pStyle w:val="ListParagraph"/>
         <w:numPr>
           <w:ilvl w:val="0"/>
           <w:numId w:val="22"/>
@@ -12821,7 +12840,7 @@
     </w:p>
     <w:p>
       <w:pPr>
-        <w:pStyle w:val="PargrafodaLista"/>
+        <w:pStyle w:val="ListParagraph"/>
         <w:numPr>
           <w:ilvl w:val="0"/>
           <w:numId w:val="22"/>
@@ -12884,7 +12903,7 @@
     </w:p>
     <w:p>
       <w:pPr>
-        <w:pStyle w:val="PargrafodaLista"/>
+        <w:pStyle w:val="ListParagraph"/>
         <w:numPr>
           <w:ilvl w:val="0"/>
           <w:numId w:val="22"/>
@@ -12923,7 +12942,7 @@
     </w:p>
     <w:p>
       <w:pPr>
-        <w:pStyle w:val="PargrafodaLista"/>
+        <w:pStyle w:val="ListParagraph"/>
         <w:numPr>
           <w:ilvl w:val="0"/>
           <w:numId w:val="22"/>
@@ -12960,7 +12979,7 @@
     </w:p>
     <w:p>
       <w:pPr>
-        <w:pStyle w:val="PargrafodaLista"/>
+        <w:pStyle w:val="ListParagraph"/>
         <w:numPr>
           <w:ilvl w:val="0"/>
           <w:numId w:val="22"/>
@@ -13027,7 +13046,7 @@
     </w:p>
     <w:p>
       <w:pPr>
-        <w:pStyle w:val="PargrafodaLista"/>
+        <w:pStyle w:val="ListParagraph"/>
         <w:numPr>
           <w:ilvl w:val="0"/>
           <w:numId w:val="22"/>
@@ -13113,7 +13132,7 @@
     </w:p>
     <w:p>
       <w:pPr>
-        <w:pStyle w:val="PargrafodaLista"/>
+        <w:pStyle w:val="ListParagraph"/>
         <w:numPr>
           <w:ilvl w:val="0"/>
           <w:numId w:val="22"/>
@@ -13148,7 +13167,7 @@
     </w:p>
     <w:p>
       <w:pPr>
-        <w:pStyle w:val="PargrafodaLista"/>
+        <w:pStyle w:val="ListParagraph"/>
         <w:numPr>
           <w:ilvl w:val="0"/>
           <w:numId w:val="22"/>
@@ -13226,7 +13245,7 @@
     </w:p>
     <w:p>
       <w:pPr>
-        <w:pStyle w:val="PargrafodaLista"/>
+        <w:pStyle w:val="ListParagraph"/>
         <w:numPr>
           <w:ilvl w:val="0"/>
           <w:numId w:val="22"/>
@@ -13282,7 +13301,7 @@
     </w:p>
     <w:p>
       <w:pPr>
-        <w:pStyle w:val="PargrafodaLista"/>
+        <w:pStyle w:val="ListParagraph"/>
         <w:numPr>
           <w:ilvl w:val="0"/>
           <w:numId w:val="22"/>
@@ -13309,7 +13328,7 @@
     </w:p>
     <w:p>
       <w:pPr>
-        <w:pStyle w:val="PargrafodaLista"/>
+        <w:pStyle w:val="ListParagraph"/>
         <w:numPr>
           <w:ilvl w:val="0"/>
           <w:numId w:val="22"/>
@@ -13404,7 +13423,7 @@
     </w:p>
     <w:p>
       <w:pPr>
-        <w:pStyle w:val="PargrafodaLista"/>
+        <w:pStyle w:val="ListParagraph"/>
         <w:numPr>
           <w:ilvl w:val="0"/>
           <w:numId w:val="22"/>
@@ -13439,7 +13458,7 @@
     </w:p>
     <w:p>
       <w:pPr>
-        <w:pStyle w:val="PargrafodaLista"/>
+        <w:pStyle w:val="ListParagraph"/>
         <w:numPr>
           <w:ilvl w:val="0"/>
           <w:numId w:val="22"/>
@@ -13509,7 +13528,7 @@
     </w:p>
     <w:p>
       <w:pPr>
-        <w:pStyle w:val="PargrafodaLista"/>
+        <w:pStyle w:val="ListParagraph"/>
         <w:numPr>
           <w:ilvl w:val="0"/>
           <w:numId w:val="22"/>
@@ -13560,7 +13579,7 @@
     </w:p>
     <w:p>
       <w:pPr>
-        <w:pStyle w:val="PargrafodaLista"/>
+        <w:pStyle w:val="ListParagraph"/>
         <w:numPr>
           <w:ilvl w:val="0"/>
           <w:numId w:val="22"/>
@@ -13614,7 +13633,7 @@
     </w:p>
     <w:p>
       <w:pPr>
-        <w:pStyle w:val="PargrafodaLista"/>
+        <w:pStyle w:val="ListParagraph"/>
         <w:numPr>
           <w:ilvl w:val="0"/>
           <w:numId w:val="22"/>
@@ -13718,7 +13737,7 @@
     </w:p>
     <w:p>
       <w:pPr>
-        <w:pStyle w:val="PargrafodaLista"/>
+        <w:pStyle w:val="ListParagraph"/>
         <w:numPr>
           <w:ilvl w:val="0"/>
           <w:numId w:val="22"/>
@@ -13806,7 +13825,7 @@
     </w:p>
     <w:p>
       <w:pPr>
-        <w:pStyle w:val="PargrafodaLista"/>
+        <w:pStyle w:val="ListParagraph"/>
         <w:numPr>
           <w:ilvl w:val="0"/>
           <w:numId w:val="22"/>
@@ -13851,7 +13870,7 @@
     </w:p>
     <w:p>
       <w:pPr>
-        <w:pStyle w:val="PargrafodaLista"/>
+        <w:pStyle w:val="ListParagraph"/>
         <w:numPr>
           <w:ilvl w:val="0"/>
           <w:numId w:val="22"/>
@@ -13918,7 +13937,7 @@
     </w:p>
     <w:p>
       <w:pPr>
-        <w:pStyle w:val="PargrafodaLista"/>
+        <w:pStyle w:val="ListParagraph"/>
         <w:numPr>
           <w:ilvl w:val="0"/>
           <w:numId w:val="22"/>
@@ -13998,7 +14017,7 @@
     </w:p>
     <w:p>
       <w:pPr>
-        <w:pStyle w:val="PargrafodaLista"/>
+        <w:pStyle w:val="ListParagraph"/>
         <w:numPr>
           <w:ilvl w:val="0"/>
           <w:numId w:val="22"/>
@@ -14060,7 +14079,7 @@
     </w:p>
     <w:p>
       <w:pPr>
-        <w:pStyle w:val="PargrafodaLista"/>
+        <w:pStyle w:val="ListParagraph"/>
         <w:numPr>
           <w:ilvl w:val="0"/>
           <w:numId w:val="22"/>
@@ -14092,7 +14111,7 @@
     </w:p>
     <w:p>
       <w:pPr>
-        <w:pStyle w:val="PargrafodaLista"/>
+        <w:pStyle w:val="ListParagraph"/>
         <w:numPr>
           <w:ilvl w:val="0"/>
           <w:numId w:val="22"/>
@@ -14174,7 +14193,7 @@
     </w:p>
     <w:p>
       <w:pPr>
-        <w:pStyle w:val="PargrafodaLista"/>
+        <w:pStyle w:val="ListParagraph"/>
         <w:numPr>
           <w:ilvl w:val="0"/>
           <w:numId w:val="22"/>
@@ -14250,7 +14269,7 @@
     </w:p>
     <w:p>
       <w:pPr>
-        <w:pStyle w:val="PargrafodaLista"/>
+        <w:pStyle w:val="ListParagraph"/>
         <w:numPr>
           <w:ilvl w:val="0"/>
           <w:numId w:val="22"/>
@@ -14320,7 +14339,7 @@
     </w:p>
     <w:p>
       <w:pPr>
-        <w:pStyle w:val="PargrafodaLista"/>
+        <w:pStyle w:val="ListParagraph"/>
         <w:numPr>
           <w:ilvl w:val="0"/>
           <w:numId w:val="22"/>
@@ -14411,7 +14430,7 @@
     </w:p>
     <w:p>
       <w:pPr>
-        <w:pStyle w:val="PargrafodaLista"/>
+        <w:pStyle w:val="ListParagraph"/>
         <w:numPr>
           <w:ilvl w:val="0"/>
           <w:numId w:val="22"/>
@@ -14505,7 +14524,7 @@
     </w:p>
     <w:p>
       <w:pPr>
-        <w:pStyle w:val="PargrafodaLista"/>
+        <w:pStyle w:val="ListParagraph"/>
         <w:numPr>
           <w:ilvl w:val="0"/>
           <w:numId w:val="22"/>
@@ -14540,7 +14559,7 @@
     </w:p>
     <w:p>
       <w:pPr>
-        <w:pStyle w:val="PargrafodaLista"/>
+        <w:pStyle w:val="ListParagraph"/>
         <w:numPr>
           <w:ilvl w:val="0"/>
           <w:numId w:val="22"/>
@@ -14619,7 +14638,7 @@
     </w:p>
     <w:p>
       <w:pPr>
-        <w:pStyle w:val="PargrafodaLista"/>
+        <w:pStyle w:val="ListParagraph"/>
         <w:numPr>
           <w:ilvl w:val="0"/>
           <w:numId w:val="22"/>
@@ -14678,7 +14697,7 @@
     </w:p>
     <w:p>
       <w:pPr>
-        <w:pStyle w:val="PargrafodaLista"/>
+        <w:pStyle w:val="ListParagraph"/>
         <w:numPr>
           <w:ilvl w:val="0"/>
           <w:numId w:val="22"/>
@@ -14746,7 +14765,7 @@
     </w:p>
     <w:p>
       <w:pPr>
-        <w:pStyle w:val="PargrafodaLista"/>
+        <w:pStyle w:val="ListParagraph"/>
         <w:numPr>
           <w:ilvl w:val="0"/>
           <w:numId w:val="22"/>
@@ -14823,7 +14842,7 @@
     </w:p>
     <w:p>
       <w:pPr>
-        <w:pStyle w:val="Ttulo1"/>
+        <w:pStyle w:val="Heading1"/>
         <w:rPr>
           <w:sz w:val="56"/>
           <w:szCs w:val="56"/>
@@ -14866,7 +14885,7 @@
     </w:p>
     <w:p>
       <w:pPr>
-        <w:pStyle w:val="PargrafodaLista"/>
+        <w:pStyle w:val="ListParagraph"/>
       </w:pPr>
       <w:r>
         <w:t>Para a terceira entrega do nosso projeto, foram selecionadas 10 interrogações, tal como pedido na descrição do mesmo. Estas interrogações tentam dar uso ao maior número possível de operadores da linguagem SQL</w:t>
@@ -14880,7 +14899,7 @@
     </w:p>
     <w:p>
       <w:pPr>
-        <w:pStyle w:val="PargrafodaLista"/>
+        <w:pStyle w:val="ListParagraph"/>
       </w:pPr>
     </w:p>
     <w:p>
@@ -14912,7 +14931,7 @@
     </w:p>
     <w:p>
       <w:pPr>
-        <w:pStyle w:val="PargrafodaLista"/>
+        <w:pStyle w:val="ListParagraph"/>
       </w:pPr>
     </w:p>
     <w:p>
@@ -15331,6 +15350,9 @@
         </w:rPr>
       </w:pPr>
       <w:r>
+        <w:rPr>
+          <w:lang w:val="pt-PT"/>
+        </w:rPr>
         <w:br w:type="page"/>
       </w:r>
     </w:p>
@@ -18970,11 +18992,11 @@
       <w:sz w:val="36"/>
     </w:rPr>
   </w:style>
-  <w:style w:type="paragraph" w:styleId="Ttulo1">
+  <w:style w:type="paragraph" w:styleId="Heading1">
     <w:name w:val="heading 1"/>
     <w:basedOn w:val="Normal"/>
     <w:next w:val="Normal"/>
-    <w:link w:val="Ttulo1Carter"/>
+    <w:link w:val="Heading1Char"/>
     <w:uiPriority w:val="9"/>
     <w:qFormat/>
     <w:rsid w:val="00E738EE"/>
@@ -18991,12 +19013,13 @@
       <w:szCs w:val="32"/>
     </w:rPr>
   </w:style>
-  <w:style w:type="character" w:default="1" w:styleId="Tipodeletrapredefinidodopargrafo">
+  <w:style w:type="character" w:default="1" w:styleId="DefaultParagraphFont">
     <w:name w:val="Default Paragraph Font"/>
     <w:uiPriority w:val="1"/>
+    <w:semiHidden/>
     <w:unhideWhenUsed/>
   </w:style>
-  <w:style w:type="table" w:default="1" w:styleId="Tabelanormal">
+  <w:style w:type="table" w:default="1" w:styleId="TableNormal">
     <w:name w:val="Normal Table"/>
     <w:uiPriority w:val="99"/>
     <w:semiHidden/>
@@ -19011,16 +19034,16 @@
       </w:tblCellMar>
     </w:tblPr>
   </w:style>
-  <w:style w:type="numbering" w:default="1" w:styleId="Semlista">
+  <w:style w:type="numbering" w:default="1" w:styleId="NoList">
     <w:name w:val="No List"/>
     <w:uiPriority w:val="99"/>
     <w:semiHidden/>
     <w:unhideWhenUsed/>
   </w:style>
-  <w:style w:type="character" w:customStyle="1" w:styleId="TtuloCarter">
-    <w:name w:val="Título Caráter"/>
-    <w:basedOn w:val="Tipodeletrapredefinidodopargrafo"/>
-    <w:link w:val="Ttulo"/>
+  <w:style w:type="character" w:customStyle="1" w:styleId="TitleChar">
+    <w:name w:val="Title Char"/>
+    <w:basedOn w:val="DefaultParagraphFont"/>
+    <w:link w:val="Title"/>
     <w:uiPriority w:val="10"/>
     <w:qFormat/>
     <w:rsid w:val="00C470BF"/>
@@ -19032,10 +19055,10 @@
       <w:szCs w:val="56"/>
     </w:rPr>
   </w:style>
-  <w:style w:type="character" w:customStyle="1" w:styleId="SemEspaamentoCarter">
-    <w:name w:val="Sem Espaçamento Caráter"/>
-    <w:basedOn w:val="Tipodeletrapredefinidodopargrafo"/>
-    <w:link w:val="SemEspaamento"/>
+  <w:style w:type="character" w:customStyle="1" w:styleId="NoSpacingChar">
+    <w:name w:val="No Spacing Char"/>
+    <w:basedOn w:val="DefaultParagraphFont"/>
+    <w:link w:val="NoSpacing"/>
     <w:uiPriority w:val="1"/>
     <w:qFormat/>
     <w:rsid w:val="00C470BF"/>
@@ -19044,10 +19067,10 @@
       <w:lang w:val="en-US"/>
     </w:rPr>
   </w:style>
-  <w:style w:type="character" w:customStyle="1" w:styleId="Ttulo1Carter">
-    <w:name w:val="Título 1 Caráter"/>
-    <w:basedOn w:val="Tipodeletrapredefinidodopargrafo"/>
-    <w:link w:val="Ttulo1"/>
+  <w:style w:type="character" w:customStyle="1" w:styleId="Heading1Char">
+    <w:name w:val="Heading 1 Char"/>
+    <w:basedOn w:val="DefaultParagraphFont"/>
+    <w:link w:val="Heading1"/>
     <w:uiPriority w:val="9"/>
     <w:qFormat/>
     <w:rsid w:val="00E738EE"/>
@@ -19058,10 +19081,10 @@
       <w:szCs w:val="32"/>
     </w:rPr>
   </w:style>
-  <w:style w:type="character" w:customStyle="1" w:styleId="CabealhoCarter">
-    <w:name w:val="Cabeçalho Caráter"/>
-    <w:basedOn w:val="Tipodeletrapredefinidodopargrafo"/>
-    <w:link w:val="Cabealho"/>
+  <w:style w:type="character" w:customStyle="1" w:styleId="HeaderChar">
+    <w:name w:val="Header Char"/>
+    <w:basedOn w:val="DefaultParagraphFont"/>
+    <w:link w:val="Header"/>
     <w:uiPriority w:val="99"/>
     <w:qFormat/>
     <w:rsid w:val="001E4E85"/>
@@ -19069,10 +19092,10 @@
       <w:sz w:val="36"/>
     </w:rPr>
   </w:style>
-  <w:style w:type="character" w:customStyle="1" w:styleId="RodapCarter">
-    <w:name w:val="Rodapé Caráter"/>
-    <w:basedOn w:val="Tipodeletrapredefinidodopargrafo"/>
-    <w:link w:val="Rodap"/>
+  <w:style w:type="character" w:customStyle="1" w:styleId="FooterChar">
+    <w:name w:val="Footer Char"/>
+    <w:basedOn w:val="DefaultParagraphFont"/>
+    <w:link w:val="Footer"/>
     <w:uiPriority w:val="99"/>
     <w:qFormat/>
     <w:rsid w:val="001E4E85"/>
@@ -19153,7 +19176,7 @@
   <w:style w:type="paragraph" w:customStyle="1" w:styleId="Heading">
     <w:name w:val="Heading"/>
     <w:basedOn w:val="Normal"/>
-    <w:next w:val="Corpodetexto"/>
+    <w:next w:val="BodyText"/>
     <w:qFormat/>
     <w:pPr>
       <w:keepNext/>
@@ -19165,21 +19188,21 @@
       <w:szCs w:val="28"/>
     </w:rPr>
   </w:style>
-  <w:style w:type="paragraph" w:styleId="Corpodetexto">
+  <w:style w:type="paragraph" w:styleId="BodyText">
     <w:name w:val="Body Text"/>
     <w:basedOn w:val="Normal"/>
     <w:pPr>
       <w:spacing w:after="140" w:line="276" w:lineRule="auto"/>
     </w:pPr>
   </w:style>
-  <w:style w:type="paragraph" w:styleId="Lista">
+  <w:style w:type="paragraph" w:styleId="List">
     <w:name w:val="List"/>
-    <w:basedOn w:val="Corpodetexto"/>
+    <w:basedOn w:val="BodyText"/>
     <w:rPr>
       <w:rFonts w:cs="Lohit Devanagari"/>
     </w:rPr>
   </w:style>
-  <w:style w:type="paragraph" w:styleId="Legenda">
+  <w:style w:type="paragraph" w:styleId="Caption">
     <w:name w:val="caption"/>
     <w:basedOn w:val="Normal"/>
     <w:qFormat/>
@@ -19206,11 +19229,11 @@
       <w:rFonts w:cs="Lohit Devanagari"/>
     </w:rPr>
   </w:style>
-  <w:style w:type="paragraph" w:styleId="Ttulo">
+  <w:style w:type="paragraph" w:styleId="Title">
     <w:name w:val="Title"/>
     <w:basedOn w:val="Normal"/>
     <w:next w:val="Normal"/>
-    <w:link w:val="TtuloCarter"/>
+    <w:link w:val="TitleChar"/>
     <w:uiPriority w:val="10"/>
     <w:qFormat/>
     <w:rsid w:val="00C470BF"/>
@@ -19226,9 +19249,9 @@
       <w:szCs w:val="56"/>
     </w:rPr>
   </w:style>
-  <w:style w:type="paragraph" w:styleId="SemEspaamento">
+  <w:style w:type="paragraph" w:styleId="NoSpacing">
     <w:name w:val="No Spacing"/>
-    <w:link w:val="SemEspaamentoCarter"/>
+    <w:link w:val="NoSpacingChar"/>
     <w:uiPriority w:val="1"/>
     <w:qFormat/>
     <w:rsid w:val="00C470BF"/>
@@ -19238,10 +19261,10 @@
       <w:lang w:val="en-US"/>
     </w:rPr>
   </w:style>
-  <w:style w:type="paragraph" w:styleId="Cabealho">
+  <w:style w:type="paragraph" w:styleId="Header">
     <w:name w:val="header"/>
     <w:basedOn w:val="Normal"/>
-    <w:link w:val="CabealhoCarter"/>
+    <w:link w:val="HeaderChar"/>
     <w:uiPriority w:val="99"/>
     <w:unhideWhenUsed/>
     <w:rsid w:val="001E4E85"/>
@@ -19253,10 +19276,10 @@
       <w:spacing w:after="0" w:line="240" w:lineRule="auto"/>
     </w:pPr>
   </w:style>
-  <w:style w:type="paragraph" w:styleId="Rodap">
+  <w:style w:type="paragraph" w:styleId="Footer">
     <w:name w:val="footer"/>
     <w:basedOn w:val="Normal"/>
-    <w:link w:val="RodapCarter"/>
+    <w:link w:val="FooterChar"/>
     <w:uiPriority w:val="99"/>
     <w:unhideWhenUsed/>
     <w:rsid w:val="001E4E85"/>
@@ -19268,10 +19291,10 @@
       <w:spacing w:after="0" w:line="240" w:lineRule="auto"/>
     </w:pPr>
   </w:style>
-  <w:style w:type="paragraph" w:styleId="PargrafodaLista">
+  <w:style w:type="paragraph" w:styleId="ListParagraph">
     <w:name w:val="List Paragraph"/>
     <w:basedOn w:val="Pargrafo-Relatrio"/>
-    <w:link w:val="PargrafodaListaCarter"/>
+    <w:link w:val="ListParagraphChar"/>
     <w:uiPriority w:val="34"/>
     <w:qFormat/>
     <w:rsid w:val="005F68A4"/>
@@ -19298,7 +19321,7 @@
   </w:style>
   <w:style w:type="paragraph" w:customStyle="1" w:styleId="Subttulo-Relatrio">
     <w:name w:val="Subtítulo-Relatório"/>
-    <w:basedOn w:val="PargrafodaLista"/>
+    <w:basedOn w:val="ListParagraph"/>
     <w:link w:val="Subttulo-RelatrioCarter"/>
     <w:qFormat/>
     <w:rsid w:val="00C50F1E"/>
@@ -19309,7 +19332,7 @@
   </w:style>
   <w:style w:type="character" w:customStyle="1" w:styleId="Pargrafo-RelatrioCarter">
     <w:name w:val="Parágrafo - Relatório Caráter"/>
-    <w:basedOn w:val="Tipodeletrapredefinidodopargrafo"/>
+    <w:basedOn w:val="DefaultParagraphFont"/>
     <w:link w:val="Pargrafo-Relatrio"/>
     <w:rsid w:val="00437627"/>
     <w:rPr>
@@ -19318,10 +19341,10 @@
       <w:lang w:val="pt-PT"/>
     </w:rPr>
   </w:style>
-  <w:style w:type="character" w:customStyle="1" w:styleId="PargrafodaListaCarter">
-    <w:name w:val="Parágrafo da Lista Caráter"/>
+  <w:style w:type="character" w:customStyle="1" w:styleId="ListParagraphChar">
+    <w:name w:val="List Paragraph Char"/>
     <w:basedOn w:val="Pargrafo-RelatrioCarter"/>
-    <w:link w:val="PargrafodaLista"/>
+    <w:link w:val="ListParagraph"/>
     <w:uiPriority w:val="34"/>
     <w:rsid w:val="00C50F1E"/>
     <w:rPr>
@@ -19332,7 +19355,7 @@
   </w:style>
   <w:style w:type="character" w:customStyle="1" w:styleId="Subttulo-RelatrioCarter">
     <w:name w:val="Subtítulo-Relatório Caráter"/>
-    <w:basedOn w:val="PargrafodaListaCarter"/>
+    <w:basedOn w:val="ListParagraphChar"/>
     <w:link w:val="Subttulo-Relatrio"/>
     <w:rsid w:val="00C50F1E"/>
     <w:rPr>

</xml_diff>

<commit_message>
Added triggers to report 3
</commit_message>
<xml_diff>
--- a/Relatorios/Entrega_3.docx
+++ b/Relatorios/Entrega_3.docx
@@ -70,7 +70,7 @@
                         <w:txbxContent>
                           <w:p>
                             <w:pPr>
-                              <w:pStyle w:val="NoSpacing"/>
+                              <w:pStyle w:val="SemEspaamento"/>
                               <w:jc w:val="right"/>
                               <w:rPr>
                                 <w:color w:val="FFFFFF"/>
@@ -218,7 +218,7 @@
                         <w:txbxContent>
                           <w:p>
                             <w:pPr>
-                              <w:pStyle w:val="NoSpacing"/>
+                              <w:pStyle w:val="SemEspaamento"/>
                               <w:spacing w:before="40" w:after="560" w:line="216" w:lineRule="auto"/>
                               <w:rPr>
                                 <w:color w:val="9E3D22"/>
@@ -257,7 +257,7 @@
                             <w:sdtContent>
                               <w:p>
                                 <w:pPr>
-                                  <w:pStyle w:val="NoSpacing"/>
+                                  <w:pStyle w:val="SemEspaamento"/>
                                   <w:spacing w:before="40" w:after="40"/>
                                 </w:pPr>
                                 <w:r>
@@ -677,17 +677,9 @@
     </w:p>
     <w:p>
       <w:pPr>
-        <w:pStyle w:val="Heading1"/>
-        <w:rPr>
-          <w:lang w:val="pt-PT"/>
-        </w:rPr>
-      </w:pPr>
-      <w:r>
-        <w:rPr>
-          <w:sz w:val="56"/>
-          <w:szCs w:val="56"/>
-          <w:lang w:val="pt-PT"/>
-        </w:rPr>
+        <w:pStyle w:val="Ttulo1"/>
+      </w:pPr>
+      <w:r>
         <w:lastRenderedPageBreak/>
         <w:t>Introdução</w:t>
       </w:r>
@@ -773,17 +765,9 @@
     </w:p>
     <w:p>
       <w:pPr>
-        <w:pStyle w:val="Heading1"/>
-        <w:rPr>
-          <w:lang w:val="pt-PT"/>
-        </w:rPr>
-      </w:pPr>
-      <w:r>
-        <w:rPr>
-          <w:sz w:val="56"/>
-          <w:szCs w:val="56"/>
-          <w:lang w:val="pt-PT"/>
-        </w:rPr>
+        <w:pStyle w:val="Ttulo1"/>
+      </w:pPr>
+      <w:r>
         <w:lastRenderedPageBreak/>
         <w:t>Planeamento da Biblioteca</w:t>
       </w:r>
@@ -2171,17 +2155,9 @@
     </w:p>
     <w:p>
       <w:pPr>
-        <w:pStyle w:val="Heading1"/>
-        <w:rPr>
-          <w:lang w:val="pt-PT"/>
-        </w:rPr>
-      </w:pPr>
-      <w:r>
-        <w:rPr>
-          <w:sz w:val="56"/>
-          <w:szCs w:val="56"/>
-          <w:lang w:val="pt-PT"/>
-        </w:rPr>
+        <w:pStyle w:val="Ttulo1"/>
+      </w:pPr>
+      <w:r>
         <w:lastRenderedPageBreak/>
         <w:t>Diagrama UML</w:t>
       </w:r>
@@ -2248,17 +2224,9 @@
     </w:p>
     <w:p>
       <w:pPr>
-        <w:pStyle w:val="Heading1"/>
-        <w:rPr>
-          <w:lang w:val="pt-PT"/>
-        </w:rPr>
-      </w:pPr>
-      <w:r>
-        <w:rPr>
-          <w:sz w:val="56"/>
-          <w:szCs w:val="56"/>
-          <w:lang w:val="pt-PT"/>
-        </w:rPr>
+        <w:pStyle w:val="Ttulo1"/>
+      </w:pPr>
+      <w:r>
         <w:lastRenderedPageBreak/>
         <w:t>Modelo Relacional</w:t>
       </w:r>
@@ -8186,17 +8154,9 @@
     </w:p>
     <w:p>
       <w:pPr>
-        <w:pStyle w:val="Heading1"/>
-        <w:rPr>
-          <w:lang w:val="pt-PT"/>
-        </w:rPr>
-      </w:pPr>
-      <w:r>
-        <w:rPr>
-          <w:sz w:val="56"/>
-          <w:szCs w:val="56"/>
-          <w:lang w:val="pt-PT"/>
-        </w:rPr>
+        <w:pStyle w:val="Ttulo1"/>
+      </w:pPr>
+      <w:r>
         <w:lastRenderedPageBreak/>
         <w:t>Análise das Relações</w:t>
       </w:r>
@@ -8270,7 +8230,7 @@
     </w:p>
     <w:p>
       <w:pPr>
-        <w:pStyle w:val="ListParagraph"/>
+        <w:pStyle w:val="PargrafodaLista"/>
         <w:numPr>
           <w:ilvl w:val="0"/>
           <w:numId w:val="2"/>
@@ -8359,7 +8319,7 @@
     </w:p>
     <w:p>
       <w:pPr>
-        <w:pStyle w:val="ListParagraph"/>
+        <w:pStyle w:val="PargrafodaLista"/>
         <w:numPr>
           <w:ilvl w:val="0"/>
           <w:numId w:val="2"/>
@@ -8446,7 +8406,7 @@
     </w:p>
     <w:p>
       <w:pPr>
-        <w:pStyle w:val="ListParagraph"/>
+        <w:pStyle w:val="PargrafodaLista"/>
         <w:numPr>
           <w:ilvl w:val="0"/>
           <w:numId w:val="2"/>
@@ -8554,7 +8514,7 @@
     </w:p>
     <w:p>
       <w:pPr>
-        <w:pStyle w:val="ListParagraph"/>
+        <w:pStyle w:val="PargrafodaLista"/>
         <w:numPr>
           <w:ilvl w:val="0"/>
           <w:numId w:val="2"/>
@@ -8607,7 +8567,7 @@
     </w:p>
     <w:p>
       <w:pPr>
-        <w:pStyle w:val="ListParagraph"/>
+        <w:pStyle w:val="PargrafodaLista"/>
       </w:pPr>
     </w:p>
     <w:p>
@@ -8647,7 +8607,7 @@
     </w:p>
     <w:p>
       <w:pPr>
-        <w:pStyle w:val="ListParagraph"/>
+        <w:pStyle w:val="PargrafodaLista"/>
         <w:numPr>
           <w:ilvl w:val="0"/>
           <w:numId w:val="2"/>
@@ -8676,7 +8636,7 @@
     </w:p>
     <w:p>
       <w:pPr>
-        <w:pStyle w:val="ListParagraph"/>
+        <w:pStyle w:val="PargrafodaLista"/>
       </w:pPr>
     </w:p>
     <w:p>
@@ -8718,7 +8678,7 @@
     </w:p>
     <w:p>
       <w:pPr>
-        <w:pStyle w:val="ListParagraph"/>
+        <w:pStyle w:val="PargrafodaLista"/>
         <w:numPr>
           <w:ilvl w:val="0"/>
           <w:numId w:val="2"/>
@@ -8823,7 +8783,7 @@
     </w:p>
     <w:p>
       <w:pPr>
-        <w:pStyle w:val="ListParagraph"/>
+        <w:pStyle w:val="PargrafodaLista"/>
         <w:numPr>
           <w:ilvl w:val="0"/>
           <w:numId w:val="2"/>
@@ -8876,7 +8836,7 @@
     </w:p>
     <w:p>
       <w:pPr>
-        <w:pStyle w:val="ListParagraph"/>
+        <w:pStyle w:val="PargrafodaLista"/>
         <w:numPr>
           <w:ilvl w:val="0"/>
           <w:numId w:val="2"/>
@@ -8946,7 +8906,7 @@
     </w:p>
     <w:p>
       <w:pPr>
-        <w:pStyle w:val="ListParagraph"/>
+        <w:pStyle w:val="PargrafodaLista"/>
         <w:numPr>
           <w:ilvl w:val="0"/>
           <w:numId w:val="3"/>
@@ -9021,7 +8981,7 @@
     </w:p>
     <w:p>
       <w:pPr>
-        <w:pStyle w:val="ListParagraph"/>
+        <w:pStyle w:val="PargrafodaLista"/>
         <w:numPr>
           <w:ilvl w:val="0"/>
           <w:numId w:val="3"/>
@@ -9118,7 +9078,7 @@
     </w:p>
     <w:p>
       <w:pPr>
-        <w:pStyle w:val="ListParagraph"/>
+        <w:pStyle w:val="PargrafodaLista"/>
         <w:numPr>
           <w:ilvl w:val="0"/>
           <w:numId w:val="3"/>
@@ -9225,7 +9185,7 @@
     </w:p>
     <w:p>
       <w:pPr>
-        <w:pStyle w:val="ListParagraph"/>
+        <w:pStyle w:val="PargrafodaLista"/>
         <w:numPr>
           <w:ilvl w:val="0"/>
           <w:numId w:val="3"/>
@@ -9326,7 +9286,7 @@
     </w:p>
     <w:p>
       <w:pPr>
-        <w:pStyle w:val="ListParagraph"/>
+        <w:pStyle w:val="PargrafodaLista"/>
         <w:numPr>
           <w:ilvl w:val="0"/>
           <w:numId w:val="3"/>
@@ -9393,7 +9353,7 @@
     </w:p>
     <w:p>
       <w:pPr>
-        <w:pStyle w:val="ListParagraph"/>
+        <w:pStyle w:val="PargrafodaLista"/>
         <w:numPr>
           <w:ilvl w:val="0"/>
           <w:numId w:val="3"/>
@@ -9516,7 +9476,7 @@
     </w:p>
     <w:p>
       <w:pPr>
-        <w:pStyle w:val="ListParagraph"/>
+        <w:pStyle w:val="PargrafodaLista"/>
         <w:numPr>
           <w:ilvl w:val="0"/>
           <w:numId w:val="3"/>
@@ -9616,7 +9576,7 @@
     </w:p>
     <w:p>
       <w:pPr>
-        <w:pStyle w:val="ListParagraph"/>
+        <w:pStyle w:val="PargrafodaLista"/>
         <w:numPr>
           <w:ilvl w:val="0"/>
           <w:numId w:val="3"/>
@@ -9705,7 +9665,7 @@
     </w:p>
     <w:p>
       <w:pPr>
-        <w:pStyle w:val="ListParagraph"/>
+        <w:pStyle w:val="PargrafodaLista"/>
         <w:numPr>
           <w:ilvl w:val="0"/>
           <w:numId w:val="3"/>
@@ -9796,7 +9756,7 @@
     </w:p>
     <w:p>
       <w:pPr>
-        <w:pStyle w:val="ListParagraph"/>
+        <w:pStyle w:val="PargrafodaLista"/>
         <w:numPr>
           <w:ilvl w:val="0"/>
           <w:numId w:val="3"/>
@@ -9901,7 +9861,7 @@
     </w:p>
     <w:p>
       <w:pPr>
-        <w:pStyle w:val="ListParagraph"/>
+        <w:pStyle w:val="PargrafodaLista"/>
         <w:numPr>
           <w:ilvl w:val="0"/>
           <w:numId w:val="3"/>
@@ -10000,7 +9960,7 @@
     </w:p>
     <w:p>
       <w:pPr>
-        <w:pStyle w:val="ListParagraph"/>
+        <w:pStyle w:val="PargrafodaLista"/>
         <w:numPr>
           <w:ilvl w:val="0"/>
           <w:numId w:val="3"/>
@@ -10081,7 +10041,7 @@
     </w:p>
     <w:p>
       <w:pPr>
-        <w:pStyle w:val="ListParagraph"/>
+        <w:pStyle w:val="PargrafodaLista"/>
         <w:numPr>
           <w:ilvl w:val="0"/>
           <w:numId w:val="3"/>
@@ -10164,7 +10124,7 @@
     </w:p>
     <w:p>
       <w:pPr>
-        <w:pStyle w:val="ListParagraph"/>
+        <w:pStyle w:val="PargrafodaLista"/>
         <w:numPr>
           <w:ilvl w:val="0"/>
           <w:numId w:val="3"/>
@@ -10263,7 +10223,7 @@
     </w:p>
     <w:p>
       <w:pPr>
-        <w:pStyle w:val="ListParagraph"/>
+        <w:pStyle w:val="PargrafodaLista"/>
         <w:numPr>
           <w:ilvl w:val="0"/>
           <w:numId w:val="3"/>
@@ -11019,17 +10979,9 @@
     </w:p>
     <w:p>
       <w:pPr>
-        <w:pStyle w:val="Heading1"/>
-        <w:rPr>
-          <w:lang w:val="pt-PT"/>
-        </w:rPr>
-      </w:pPr>
-      <w:r>
-        <w:rPr>
-          <w:sz w:val="56"/>
-          <w:szCs w:val="56"/>
-          <w:lang w:val="pt-PT"/>
-        </w:rPr>
+        <w:pStyle w:val="Ttulo1"/>
+      </w:pPr>
+      <w:r>
         <w:lastRenderedPageBreak/>
         <w:t>Implementação das Restrições</w:t>
       </w:r>
@@ -11077,7 +11029,7 @@
     </w:p>
     <w:p>
       <w:pPr>
-        <w:pStyle w:val="ListParagraph"/>
+        <w:pStyle w:val="PargrafodaLista"/>
         <w:numPr>
           <w:ilvl w:val="0"/>
           <w:numId w:val="3"/>
@@ -11097,7 +11049,7 @@
     </w:p>
     <w:p>
       <w:pPr>
-        <w:pStyle w:val="ListParagraph"/>
+        <w:pStyle w:val="PargrafodaLista"/>
         <w:numPr>
           <w:ilvl w:val="0"/>
           <w:numId w:val="3"/>
@@ -11123,7 +11075,7 @@
     </w:p>
     <w:p>
       <w:pPr>
-        <w:pStyle w:val="ListParagraph"/>
+        <w:pStyle w:val="PargrafodaLista"/>
         <w:numPr>
           <w:ilvl w:val="0"/>
           <w:numId w:val="3"/>
@@ -11152,7 +11104,7 @@
     </w:p>
     <w:p>
       <w:pPr>
-        <w:pStyle w:val="ListParagraph"/>
+        <w:pStyle w:val="PargrafodaLista"/>
         <w:numPr>
           <w:ilvl w:val="0"/>
           <w:numId w:val="3"/>
@@ -11214,7 +11166,7 @@
     </w:p>
     <w:p>
       <w:pPr>
-        <w:pStyle w:val="ListParagraph"/>
+        <w:pStyle w:val="PargrafodaLista"/>
         <w:numPr>
           <w:ilvl w:val="0"/>
           <w:numId w:val="4"/>
@@ -11324,7 +11276,7 @@
     </w:p>
     <w:p>
       <w:pPr>
-        <w:pStyle w:val="ListParagraph"/>
+        <w:pStyle w:val="PargrafodaLista"/>
         <w:numPr>
           <w:ilvl w:val="0"/>
           <w:numId w:val="4"/>
@@ -11360,7 +11312,7 @@
     </w:p>
     <w:p>
       <w:pPr>
-        <w:pStyle w:val="ListParagraph"/>
+        <w:pStyle w:val="PargrafodaLista"/>
         <w:numPr>
           <w:ilvl w:val="0"/>
           <w:numId w:val="4"/>
@@ -11378,7 +11330,7 @@
     </w:p>
     <w:p>
       <w:pPr>
-        <w:pStyle w:val="ListParagraph"/>
+        <w:pStyle w:val="PargrafodaLista"/>
         <w:numPr>
           <w:ilvl w:val="0"/>
           <w:numId w:val="4"/>
@@ -11396,7 +11348,7 @@
     </w:p>
     <w:p>
       <w:pPr>
-        <w:pStyle w:val="ListParagraph"/>
+        <w:pStyle w:val="PargrafodaLista"/>
         <w:numPr>
           <w:ilvl w:val="0"/>
           <w:numId w:val="4"/>
@@ -11416,7 +11368,7 @@
     </w:p>
     <w:p>
       <w:pPr>
-        <w:pStyle w:val="ListParagraph"/>
+        <w:pStyle w:val="PargrafodaLista"/>
         <w:numPr>
           <w:ilvl w:val="0"/>
           <w:numId w:val="4"/>
@@ -11492,7 +11444,7 @@
     </w:p>
     <w:p>
       <w:pPr>
-        <w:pStyle w:val="ListParagraph"/>
+        <w:pStyle w:val="PargrafodaLista"/>
         <w:numPr>
           <w:ilvl w:val="0"/>
           <w:numId w:val="4"/>
@@ -11523,7 +11475,7 @@
     </w:p>
     <w:p>
       <w:pPr>
-        <w:pStyle w:val="ListParagraph"/>
+        <w:pStyle w:val="PargrafodaLista"/>
         <w:numPr>
           <w:ilvl w:val="0"/>
           <w:numId w:val="4"/>
@@ -11541,7 +11493,7 @@
     </w:p>
     <w:p>
       <w:pPr>
-        <w:pStyle w:val="ListParagraph"/>
+        <w:pStyle w:val="PargrafodaLista"/>
         <w:numPr>
           <w:ilvl w:val="0"/>
           <w:numId w:val="4"/>
@@ -11577,7 +11529,7 @@
     </w:p>
     <w:p>
       <w:pPr>
-        <w:pStyle w:val="ListParagraph"/>
+        <w:pStyle w:val="PargrafodaLista"/>
         <w:numPr>
           <w:ilvl w:val="0"/>
           <w:numId w:val="4"/>
@@ -11626,7 +11578,7 @@
     </w:p>
     <w:p>
       <w:pPr>
-        <w:pStyle w:val="ListParagraph"/>
+        <w:pStyle w:val="PargrafodaLista"/>
         <w:numPr>
           <w:ilvl w:val="0"/>
           <w:numId w:val="4"/>
@@ -11708,7 +11660,7 @@
     </w:p>
     <w:p>
       <w:pPr>
-        <w:pStyle w:val="ListParagraph"/>
+        <w:pStyle w:val="PargrafodaLista"/>
         <w:numPr>
           <w:ilvl w:val="0"/>
           <w:numId w:val="4"/>
@@ -11748,7 +11700,7 @@
     </w:p>
     <w:p>
       <w:pPr>
-        <w:pStyle w:val="ListParagraph"/>
+        <w:pStyle w:val="PargrafodaLista"/>
         <w:numPr>
           <w:ilvl w:val="0"/>
           <w:numId w:val="4"/>
@@ -11814,7 +11766,7 @@
     </w:p>
     <w:p>
       <w:pPr>
-        <w:pStyle w:val="ListParagraph"/>
+        <w:pStyle w:val="PargrafodaLista"/>
         <w:numPr>
           <w:ilvl w:val="0"/>
           <w:numId w:val="4"/>
@@ -11862,7 +11814,7 @@
     </w:p>
     <w:p>
       <w:pPr>
-        <w:pStyle w:val="ListParagraph"/>
+        <w:pStyle w:val="PargrafodaLista"/>
         <w:numPr>
           <w:ilvl w:val="0"/>
           <w:numId w:val="4"/>
@@ -11913,7 +11865,7 @@
     </w:p>
     <w:p>
       <w:pPr>
-        <w:pStyle w:val="ListParagraph"/>
+        <w:pStyle w:val="PargrafodaLista"/>
         <w:numPr>
           <w:ilvl w:val="0"/>
           <w:numId w:val="4"/>
@@ -12013,7 +11965,7 @@
     </w:p>
     <w:p>
       <w:pPr>
-        <w:pStyle w:val="ListParagraph"/>
+        <w:pStyle w:val="PargrafodaLista"/>
         <w:numPr>
           <w:ilvl w:val="0"/>
           <w:numId w:val="4"/>
@@ -12033,7 +11985,7 @@
     </w:p>
     <w:p>
       <w:pPr>
-        <w:pStyle w:val="ListParagraph"/>
+        <w:pStyle w:val="PargrafodaLista"/>
         <w:numPr>
           <w:ilvl w:val="0"/>
           <w:numId w:val="4"/>
@@ -12077,7 +12029,7 @@
     </w:p>
     <w:p>
       <w:pPr>
-        <w:pStyle w:val="ListParagraph"/>
+        <w:pStyle w:val="PargrafodaLista"/>
         <w:numPr>
           <w:ilvl w:val="0"/>
           <w:numId w:val="4"/>
@@ -12165,7 +12117,7 @@
     </w:p>
     <w:p>
       <w:pPr>
-        <w:pStyle w:val="ListParagraph"/>
+        <w:pStyle w:val="PargrafodaLista"/>
         <w:numPr>
           <w:ilvl w:val="0"/>
           <w:numId w:val="4"/>
@@ -12196,7 +12148,7 @@
     </w:p>
     <w:p>
       <w:pPr>
-        <w:pStyle w:val="ListParagraph"/>
+        <w:pStyle w:val="PargrafodaLista"/>
         <w:numPr>
           <w:ilvl w:val="0"/>
           <w:numId w:val="4"/>
@@ -12223,7 +12175,7 @@
     </w:p>
     <w:p>
       <w:pPr>
-        <w:pStyle w:val="ListParagraph"/>
+        <w:pStyle w:val="PargrafodaLista"/>
         <w:numPr>
           <w:ilvl w:val="0"/>
           <w:numId w:val="4"/>
@@ -12317,7 +12269,7 @@
     </w:p>
     <w:p>
       <w:pPr>
-        <w:pStyle w:val="ListParagraph"/>
+        <w:pStyle w:val="PargrafodaLista"/>
         <w:numPr>
           <w:ilvl w:val="0"/>
           <w:numId w:val="4"/>
@@ -12420,7 +12372,7 @@
     </w:p>
     <w:p>
       <w:pPr>
-        <w:pStyle w:val="ListParagraph"/>
+        <w:pStyle w:val="PargrafodaLista"/>
         <w:numPr>
           <w:ilvl w:val="0"/>
           <w:numId w:val="22"/>
@@ -12451,7 +12403,7 @@
     </w:p>
     <w:p>
       <w:pPr>
-        <w:pStyle w:val="ListParagraph"/>
+        <w:pStyle w:val="PargrafodaLista"/>
         <w:numPr>
           <w:ilvl w:val="0"/>
           <w:numId w:val="22"/>
@@ -12469,7 +12421,7 @@
     </w:p>
     <w:p>
       <w:pPr>
-        <w:pStyle w:val="ListParagraph"/>
+        <w:pStyle w:val="PargrafodaLista"/>
         <w:numPr>
           <w:ilvl w:val="0"/>
           <w:numId w:val="22"/>
@@ -12490,7 +12442,7 @@
     </w:p>
     <w:p>
       <w:pPr>
-        <w:pStyle w:val="ListParagraph"/>
+        <w:pStyle w:val="PargrafodaLista"/>
         <w:numPr>
           <w:ilvl w:val="0"/>
           <w:numId w:val="22"/>
@@ -12573,7 +12525,7 @@
     </w:p>
     <w:p>
       <w:pPr>
-        <w:pStyle w:val="ListParagraph"/>
+        <w:pStyle w:val="PargrafodaLista"/>
         <w:numPr>
           <w:ilvl w:val="0"/>
           <w:numId w:val="22"/>
@@ -12605,7 +12557,7 @@
     </w:p>
     <w:p>
       <w:pPr>
-        <w:pStyle w:val="ListParagraph"/>
+        <w:pStyle w:val="PargrafodaLista"/>
         <w:numPr>
           <w:ilvl w:val="0"/>
           <w:numId w:val="22"/>
@@ -12674,7 +12626,7 @@
     </w:p>
     <w:p>
       <w:pPr>
-        <w:pStyle w:val="ListParagraph"/>
+        <w:pStyle w:val="PargrafodaLista"/>
         <w:numPr>
           <w:ilvl w:val="0"/>
           <w:numId w:val="22"/>
@@ -12734,7 +12686,7 @@
     </w:p>
     <w:p>
       <w:pPr>
-        <w:pStyle w:val="ListParagraph"/>
+        <w:pStyle w:val="PargrafodaLista"/>
         <w:numPr>
           <w:ilvl w:val="0"/>
           <w:numId w:val="22"/>
@@ -12840,7 +12792,7 @@
     </w:p>
     <w:p>
       <w:pPr>
-        <w:pStyle w:val="ListParagraph"/>
+        <w:pStyle w:val="PargrafodaLista"/>
         <w:numPr>
           <w:ilvl w:val="0"/>
           <w:numId w:val="22"/>
@@ -12903,7 +12855,7 @@
     </w:p>
     <w:p>
       <w:pPr>
-        <w:pStyle w:val="ListParagraph"/>
+        <w:pStyle w:val="PargrafodaLista"/>
         <w:numPr>
           <w:ilvl w:val="0"/>
           <w:numId w:val="22"/>
@@ -12942,7 +12894,7 @@
     </w:p>
     <w:p>
       <w:pPr>
-        <w:pStyle w:val="ListParagraph"/>
+        <w:pStyle w:val="PargrafodaLista"/>
         <w:numPr>
           <w:ilvl w:val="0"/>
           <w:numId w:val="22"/>
@@ -12979,7 +12931,7 @@
     </w:p>
     <w:p>
       <w:pPr>
-        <w:pStyle w:val="ListParagraph"/>
+        <w:pStyle w:val="PargrafodaLista"/>
         <w:numPr>
           <w:ilvl w:val="0"/>
           <w:numId w:val="22"/>
@@ -13046,7 +12998,7 @@
     </w:p>
     <w:p>
       <w:pPr>
-        <w:pStyle w:val="ListParagraph"/>
+        <w:pStyle w:val="PargrafodaLista"/>
         <w:numPr>
           <w:ilvl w:val="0"/>
           <w:numId w:val="22"/>
@@ -13132,7 +13084,7 @@
     </w:p>
     <w:p>
       <w:pPr>
-        <w:pStyle w:val="ListParagraph"/>
+        <w:pStyle w:val="PargrafodaLista"/>
         <w:numPr>
           <w:ilvl w:val="0"/>
           <w:numId w:val="22"/>
@@ -13167,7 +13119,7 @@
     </w:p>
     <w:p>
       <w:pPr>
-        <w:pStyle w:val="ListParagraph"/>
+        <w:pStyle w:val="PargrafodaLista"/>
         <w:numPr>
           <w:ilvl w:val="0"/>
           <w:numId w:val="22"/>
@@ -13245,7 +13197,7 @@
     </w:p>
     <w:p>
       <w:pPr>
-        <w:pStyle w:val="ListParagraph"/>
+        <w:pStyle w:val="PargrafodaLista"/>
         <w:numPr>
           <w:ilvl w:val="0"/>
           <w:numId w:val="22"/>
@@ -13301,7 +13253,7 @@
     </w:p>
     <w:p>
       <w:pPr>
-        <w:pStyle w:val="ListParagraph"/>
+        <w:pStyle w:val="PargrafodaLista"/>
         <w:numPr>
           <w:ilvl w:val="0"/>
           <w:numId w:val="22"/>
@@ -13328,7 +13280,7 @@
     </w:p>
     <w:p>
       <w:pPr>
-        <w:pStyle w:val="ListParagraph"/>
+        <w:pStyle w:val="PargrafodaLista"/>
         <w:numPr>
           <w:ilvl w:val="0"/>
           <w:numId w:val="22"/>
@@ -13423,7 +13375,7 @@
     </w:p>
     <w:p>
       <w:pPr>
-        <w:pStyle w:val="ListParagraph"/>
+        <w:pStyle w:val="PargrafodaLista"/>
         <w:numPr>
           <w:ilvl w:val="0"/>
           <w:numId w:val="22"/>
@@ -13458,7 +13410,7 @@
     </w:p>
     <w:p>
       <w:pPr>
-        <w:pStyle w:val="ListParagraph"/>
+        <w:pStyle w:val="PargrafodaLista"/>
         <w:numPr>
           <w:ilvl w:val="0"/>
           <w:numId w:val="22"/>
@@ -13528,7 +13480,7 @@
     </w:p>
     <w:p>
       <w:pPr>
-        <w:pStyle w:val="ListParagraph"/>
+        <w:pStyle w:val="PargrafodaLista"/>
         <w:numPr>
           <w:ilvl w:val="0"/>
           <w:numId w:val="22"/>
@@ -13579,7 +13531,7 @@
     </w:p>
     <w:p>
       <w:pPr>
-        <w:pStyle w:val="ListParagraph"/>
+        <w:pStyle w:val="PargrafodaLista"/>
         <w:numPr>
           <w:ilvl w:val="0"/>
           <w:numId w:val="22"/>
@@ -13633,7 +13585,7 @@
     </w:p>
     <w:p>
       <w:pPr>
-        <w:pStyle w:val="ListParagraph"/>
+        <w:pStyle w:val="PargrafodaLista"/>
         <w:numPr>
           <w:ilvl w:val="0"/>
           <w:numId w:val="22"/>
@@ -13737,7 +13689,7 @@
     </w:p>
     <w:p>
       <w:pPr>
-        <w:pStyle w:val="ListParagraph"/>
+        <w:pStyle w:val="PargrafodaLista"/>
         <w:numPr>
           <w:ilvl w:val="0"/>
           <w:numId w:val="22"/>
@@ -13825,7 +13777,7 @@
     </w:p>
     <w:p>
       <w:pPr>
-        <w:pStyle w:val="ListParagraph"/>
+        <w:pStyle w:val="PargrafodaLista"/>
         <w:numPr>
           <w:ilvl w:val="0"/>
           <w:numId w:val="22"/>
@@ -13870,7 +13822,7 @@
     </w:p>
     <w:p>
       <w:pPr>
-        <w:pStyle w:val="ListParagraph"/>
+        <w:pStyle w:val="PargrafodaLista"/>
         <w:numPr>
           <w:ilvl w:val="0"/>
           <w:numId w:val="22"/>
@@ -13937,7 +13889,7 @@
     </w:p>
     <w:p>
       <w:pPr>
-        <w:pStyle w:val="ListParagraph"/>
+        <w:pStyle w:val="PargrafodaLista"/>
         <w:numPr>
           <w:ilvl w:val="0"/>
           <w:numId w:val="22"/>
@@ -14017,7 +13969,7 @@
     </w:p>
     <w:p>
       <w:pPr>
-        <w:pStyle w:val="ListParagraph"/>
+        <w:pStyle w:val="PargrafodaLista"/>
         <w:numPr>
           <w:ilvl w:val="0"/>
           <w:numId w:val="22"/>
@@ -14079,7 +14031,7 @@
     </w:p>
     <w:p>
       <w:pPr>
-        <w:pStyle w:val="ListParagraph"/>
+        <w:pStyle w:val="PargrafodaLista"/>
         <w:numPr>
           <w:ilvl w:val="0"/>
           <w:numId w:val="22"/>
@@ -14111,7 +14063,7 @@
     </w:p>
     <w:p>
       <w:pPr>
-        <w:pStyle w:val="ListParagraph"/>
+        <w:pStyle w:val="PargrafodaLista"/>
         <w:numPr>
           <w:ilvl w:val="0"/>
           <w:numId w:val="22"/>
@@ -14193,7 +14145,7 @@
     </w:p>
     <w:p>
       <w:pPr>
-        <w:pStyle w:val="ListParagraph"/>
+        <w:pStyle w:val="PargrafodaLista"/>
         <w:numPr>
           <w:ilvl w:val="0"/>
           <w:numId w:val="22"/>
@@ -14269,7 +14221,7 @@
     </w:p>
     <w:p>
       <w:pPr>
-        <w:pStyle w:val="ListParagraph"/>
+        <w:pStyle w:val="PargrafodaLista"/>
         <w:numPr>
           <w:ilvl w:val="0"/>
           <w:numId w:val="22"/>
@@ -14339,7 +14291,7 @@
     </w:p>
     <w:p>
       <w:pPr>
-        <w:pStyle w:val="ListParagraph"/>
+        <w:pStyle w:val="PargrafodaLista"/>
         <w:numPr>
           <w:ilvl w:val="0"/>
           <w:numId w:val="22"/>
@@ -14430,7 +14382,7 @@
     </w:p>
     <w:p>
       <w:pPr>
-        <w:pStyle w:val="ListParagraph"/>
+        <w:pStyle w:val="PargrafodaLista"/>
         <w:numPr>
           <w:ilvl w:val="0"/>
           <w:numId w:val="22"/>
@@ -14524,7 +14476,7 @@
     </w:p>
     <w:p>
       <w:pPr>
-        <w:pStyle w:val="ListParagraph"/>
+        <w:pStyle w:val="PargrafodaLista"/>
         <w:numPr>
           <w:ilvl w:val="0"/>
           <w:numId w:val="22"/>
@@ -14559,7 +14511,7 @@
     </w:p>
     <w:p>
       <w:pPr>
-        <w:pStyle w:val="ListParagraph"/>
+        <w:pStyle w:val="PargrafodaLista"/>
         <w:numPr>
           <w:ilvl w:val="0"/>
           <w:numId w:val="22"/>
@@ -14638,7 +14590,7 @@
     </w:p>
     <w:p>
       <w:pPr>
-        <w:pStyle w:val="ListParagraph"/>
+        <w:pStyle w:val="PargrafodaLista"/>
         <w:numPr>
           <w:ilvl w:val="0"/>
           <w:numId w:val="22"/>
@@ -14697,7 +14649,7 @@
     </w:p>
     <w:p>
       <w:pPr>
-        <w:pStyle w:val="ListParagraph"/>
+        <w:pStyle w:val="PargrafodaLista"/>
         <w:numPr>
           <w:ilvl w:val="0"/>
           <w:numId w:val="22"/>
@@ -14765,7 +14717,7 @@
     </w:p>
     <w:p>
       <w:pPr>
-        <w:pStyle w:val="ListParagraph"/>
+        <w:pStyle w:val="PargrafodaLista"/>
         <w:numPr>
           <w:ilvl w:val="0"/>
           <w:numId w:val="22"/>
@@ -14842,39 +14794,18 @@
     </w:p>
     <w:p>
       <w:pPr>
-        <w:pStyle w:val="Heading1"/>
-        <w:rPr>
-          <w:sz w:val="56"/>
-          <w:szCs w:val="56"/>
-          <w:lang w:val="pt-PT"/>
-        </w:rPr>
-      </w:pPr>
-      <w:r>
-        <w:rPr>
-          <w:sz w:val="56"/>
-          <w:szCs w:val="56"/>
-          <w:lang w:val="pt-PT"/>
-        </w:rPr>
+        <w:pStyle w:val="Ttulo1"/>
+      </w:pPr>
+      <w:r>
         <w:lastRenderedPageBreak/>
         <w:t>Interrogações (</w:t>
       </w:r>
       <w:proofErr w:type="spellStart"/>
       <w:r>
-        <w:rPr>
-          <w:i/>
-          <w:sz w:val="56"/>
-          <w:szCs w:val="56"/>
-          <w:lang w:val="pt-PT"/>
-        </w:rPr>
         <w:t>queries</w:t>
       </w:r>
       <w:proofErr w:type="spellEnd"/>
       <w:r>
-        <w:rPr>
-          <w:sz w:val="56"/>
-          <w:szCs w:val="56"/>
-          <w:lang w:val="pt-PT"/>
-        </w:rPr>
         <w:t>)</w:t>
       </w:r>
     </w:p>
@@ -14885,7 +14816,7 @@
     </w:p>
     <w:p>
       <w:pPr>
-        <w:pStyle w:val="ListParagraph"/>
+        <w:pStyle w:val="PargrafodaLista"/>
       </w:pPr>
       <w:r>
         <w:t>Para a terceira entrega do nosso projeto, foram selecionadas 10 interrogações, tal como pedido na descrição do mesmo. Estas interrogações tentam dar uso ao maior número possível de operadores da linguagem SQL</w:t>
@@ -14899,7 +14830,7 @@
     </w:p>
     <w:p>
       <w:pPr>
-        <w:pStyle w:val="ListParagraph"/>
+        <w:pStyle w:val="PargrafodaLista"/>
       </w:pPr>
     </w:p>
     <w:p>
@@ -14931,7 +14862,7 @@
     </w:p>
     <w:p>
       <w:pPr>
-        <w:pStyle w:val="ListParagraph"/>
+        <w:pStyle w:val="PargrafodaLista"/>
       </w:pPr>
     </w:p>
     <w:p>
@@ -15526,6 +15457,362 @@
       </w:r>
       <w:r>
         <w:t xml:space="preserve"> sua idade.</w:t>
+      </w:r>
+    </w:p>
+    <w:p>
+      <w:pPr>
+        <w:spacing w:after="0" w:line="240" w:lineRule="auto"/>
+        <w:rPr>
+          <w:sz w:val="28"/>
+          <w:szCs w:val="28"/>
+          <w:lang w:val="pt-PT"/>
+        </w:rPr>
+      </w:pPr>
+      <w:r>
+        <w:rPr>
+          <w:lang w:val="pt-PT"/>
+        </w:rPr>
+        <w:br w:type="page"/>
+      </w:r>
+    </w:p>
+    <w:p>
+      <w:pPr>
+        <w:pStyle w:val="Ttulo1"/>
+      </w:pPr>
+      <w:r>
+        <w:lastRenderedPageBreak/>
+        <w:t>Gatilhos (</w:t>
+      </w:r>
+      <w:proofErr w:type="spellStart"/>
+      <w:r>
+        <w:rPr>
+          <w:i/>
+        </w:rPr>
+        <w:t>triggers</w:t>
+      </w:r>
+      <w:proofErr w:type="spellEnd"/>
+      <w:r>
+        <w:t>)</w:t>
+      </w:r>
+    </w:p>
+    <w:p>
+      <w:pPr>
+        <w:rPr>
+          <w:lang w:val="pt-PT"/>
+        </w:rPr>
+      </w:pPr>
+    </w:p>
+    <w:p>
+      <w:pPr>
+        <w:pStyle w:val="Pargrafo-Relatrio"/>
+      </w:pPr>
+      <w:r>
+        <w:t>Para além das</w:t>
+      </w:r>
+      <w:r>
+        <w:t xml:space="preserve"> 10 interrogações, </w:t>
+      </w:r>
+      <w:r>
+        <w:t>foram selecionados 3 gatilhos que permitem a melhor manutenção da base de dados</w:t>
+      </w:r>
+      <w:r>
+        <w:t>.</w:t>
+      </w:r>
+      <w:r>
+        <w:t xml:space="preserve"> Cada gatilho tem uma função diferente, sendo que um implementa uma restrição (</w:t>
+      </w:r>
+      <w:proofErr w:type="spellStart"/>
+      <w:r>
+        <w:rPr>
+          <w:i/>
+        </w:rPr>
+        <w:t>Not</w:t>
+      </w:r>
+      <w:proofErr w:type="spellEnd"/>
+      <w:r>
+        <w:rPr>
+          <w:i/>
+        </w:rPr>
+        <w:t xml:space="preserve"> </w:t>
+      </w:r>
+      <w:proofErr w:type="spellStart"/>
+      <w:r>
+        <w:rPr>
+          <w:i/>
+        </w:rPr>
+        <w:t>Null</w:t>
+      </w:r>
+      <w:proofErr w:type="spellEnd"/>
+      <w:r>
+        <w:t>).</w:t>
+      </w:r>
+      <w:r>
+        <w:t xml:space="preserve"> </w:t>
+      </w:r>
+      <w:r>
+        <w:t>Todos os gatilhos estão descritos nas próximas subsecções</w:t>
+      </w:r>
+      <w:r>
+        <w:t>:</w:t>
+      </w:r>
+    </w:p>
+    <w:p>
+      <w:pPr>
+        <w:rPr>
+          <w:lang w:val="pt-PT"/>
+        </w:rPr>
+      </w:pPr>
+    </w:p>
+    <w:p>
+      <w:pPr>
+        <w:pStyle w:val="Subttulo-Relatrio"/>
+      </w:pPr>
+      <w:r>
+        <w:t>Gatilho 1</w:t>
+      </w:r>
+    </w:p>
+    <w:p>
+      <w:pPr>
+        <w:pStyle w:val="Pargrafo-Relatrio"/>
+      </w:pPr>
+      <w:r>
+        <w:tab/>
+        <w:t>O primeiro gatilho tem como função</w:t>
+      </w:r>
+      <w:r>
+        <w:t xml:space="preserve"> o preenchimento automático de valores, ou seja, implementa uma restrição do tipo </w:t>
+      </w:r>
+      <w:proofErr w:type="spellStart"/>
+      <w:r>
+        <w:rPr>
+          <w:i/>
+        </w:rPr>
+        <w:t>Not</w:t>
+      </w:r>
+      <w:proofErr w:type="spellEnd"/>
+      <w:r>
+        <w:rPr>
+          <w:i/>
+        </w:rPr>
+        <w:t xml:space="preserve"> </w:t>
+      </w:r>
+      <w:proofErr w:type="spellStart"/>
+      <w:r>
+        <w:rPr>
+          <w:i/>
+        </w:rPr>
+        <w:t>Null</w:t>
+      </w:r>
+      <w:proofErr w:type="spellEnd"/>
+      <w:r>
+        <w:t xml:space="preserve">. Este </w:t>
+      </w:r>
+      <w:proofErr w:type="spellStart"/>
+      <w:r>
+        <w:rPr>
+          <w:i/>
+        </w:rPr>
+        <w:t>trigger</w:t>
+      </w:r>
+      <w:proofErr w:type="spellEnd"/>
+      <w:r>
+        <w:t xml:space="preserve"> </w:t>
+      </w:r>
+      <w:r>
+        <w:t xml:space="preserve">faz com que cada </w:t>
+      </w:r>
+      <w:proofErr w:type="spellStart"/>
+      <w:r>
+        <w:t>tuplo</w:t>
+      </w:r>
+      <w:proofErr w:type="spellEnd"/>
+      <w:r>
+        <w:t xml:space="preserve"> introduzido na tabela </w:t>
+      </w:r>
+      <w:proofErr w:type="spellStart"/>
+      <w:r>
+        <w:t>AtoDeManutencao</w:t>
+      </w:r>
+      <w:proofErr w:type="spellEnd"/>
+      <w:r>
+        <w:t xml:space="preserve"> no qual o funcionário não é especificado ou é introduzido um valor </w:t>
+      </w:r>
+      <w:r>
+        <w:rPr>
+          <w:i/>
+        </w:rPr>
+        <w:t>NULL</w:t>
+      </w:r>
+      <w:r>
+        <w:t>, obtenha o valor do cartão de cidadão do funcionário (identificador do funcionário) que realizou menos atos de manutenção até à data onde é introduzido o valor.</w:t>
+      </w:r>
+    </w:p>
+    <w:p>
+      <w:pPr>
+        <w:pStyle w:val="Pargrafo-Relatrio"/>
+      </w:pPr>
+    </w:p>
+    <w:p>
+      <w:pPr>
+        <w:pStyle w:val="Subttulo-Relatrio"/>
+      </w:pPr>
+      <w:r>
+        <w:t>Gatilho 2</w:t>
+      </w:r>
+    </w:p>
+    <w:p>
+      <w:pPr>
+        <w:pStyle w:val="Pargrafo-Relatrio"/>
+      </w:pPr>
+      <w:r>
+        <w:tab/>
+        <w:t xml:space="preserve">O segundo gatilho tem como função a verificação de valores </w:t>
+      </w:r>
+      <w:r>
+        <w:t xml:space="preserve">na base de dados, mais especificamente na tabela </w:t>
+      </w:r>
+      <w:proofErr w:type="spellStart"/>
+      <w:r>
+        <w:t>ReservaDeSala</w:t>
+      </w:r>
+      <w:proofErr w:type="spellEnd"/>
+      <w:r>
+        <w:t xml:space="preserve">. O segundo </w:t>
+      </w:r>
+      <w:proofErr w:type="spellStart"/>
+      <w:r>
+        <w:rPr>
+          <w:i/>
+        </w:rPr>
+        <w:t>trigger</w:t>
+      </w:r>
+      <w:proofErr w:type="spellEnd"/>
+      <w:r>
+        <w:t xml:space="preserve"> impede a reserva de uma sala quando esta já se encontra reservada na mesma hora. </w:t>
+      </w:r>
+    </w:p>
+    <w:p>
+      <w:pPr>
+        <w:pStyle w:val="Pargrafo-Relatrio"/>
+        <w:ind w:firstLine="720"/>
+      </w:pPr>
+      <w:r>
+        <w:t xml:space="preserve">Nota: No ficheiro </w:t>
+      </w:r>
+      <w:r>
+        <w:rPr>
+          <w:i/>
+        </w:rPr>
+        <w:t xml:space="preserve">gatilho2_verifica.sql </w:t>
+      </w:r>
+      <w:r>
+        <w:t xml:space="preserve">é também criado um </w:t>
+      </w:r>
+      <w:proofErr w:type="spellStart"/>
+      <w:r>
+        <w:t>tuplo</w:t>
+      </w:r>
+      <w:proofErr w:type="spellEnd"/>
+      <w:r>
+        <w:t xml:space="preserve"> para a tabela Reserva, uma vez que existe uma restrição na tabela </w:t>
+      </w:r>
+      <w:proofErr w:type="spellStart"/>
+      <w:r>
+        <w:t>ReservaDeSala</w:t>
+      </w:r>
+      <w:proofErr w:type="spellEnd"/>
+      <w:r>
+        <w:t>,</w:t>
+      </w:r>
+      <w:r>
+        <w:t xml:space="preserve"> </w:t>
+      </w:r>
+      <w:r>
+        <w:t>que referencia a Reserva, e impede este valor de ser nulo.</w:t>
+      </w:r>
+    </w:p>
+    <w:p>
+      <w:pPr>
+        <w:pStyle w:val="Pargrafo-Relatrio"/>
+        <w:ind w:firstLine="720"/>
+      </w:pPr>
+      <w:r>
+        <w:t xml:space="preserve"> </w:t>
+      </w:r>
+    </w:p>
+    <w:p>
+      <w:pPr>
+        <w:pStyle w:val="Subttulo-Relatrio"/>
+      </w:pPr>
+      <w:r>
+        <w:t>Gatilho 3</w:t>
+      </w:r>
+    </w:p>
+    <w:p>
+      <w:pPr>
+        <w:pStyle w:val="Pargrafo-Relatrio"/>
+      </w:pPr>
+      <w:r>
+        <w:tab/>
+        <w:t>O terceiro gatilho tem como objetivo o cálculo de um valor.</w:t>
+      </w:r>
+      <w:r>
+        <w:t xml:space="preserve"> Foi adicionado um valor à relação </w:t>
+      </w:r>
+      <w:proofErr w:type="spellStart"/>
+      <w:r>
+        <w:t>Publicacao</w:t>
+      </w:r>
+      <w:proofErr w:type="spellEnd"/>
+      <w:r>
+        <w:t>, que indica a quantidade de exemplares existentes de cada publicação. Este valor é incrementado sempre que é adicionado um exemplar desta publicação.</w:t>
+      </w:r>
+    </w:p>
+    <w:p>
+      <w:pPr>
+        <w:pStyle w:val="Pargrafo-Relatrio"/>
+      </w:pPr>
+      <w:r>
+        <w:tab/>
+        <w:t xml:space="preserve">Nota: este </w:t>
+      </w:r>
+      <w:proofErr w:type="spellStart"/>
+      <w:r>
+        <w:rPr>
+          <w:i/>
+        </w:rPr>
+        <w:t>trigger</w:t>
+      </w:r>
+      <w:proofErr w:type="spellEnd"/>
+      <w:r>
+        <w:t xml:space="preserve"> deve ser criado antes da base de dados ser povoada, de modo a ter todos os valores corretos quando o </w:t>
+      </w:r>
+      <w:r>
+        <w:rPr>
+          <w:i/>
+        </w:rPr>
+        <w:t>script</w:t>
+      </w:r>
+      <w:r>
+        <w:rPr>
+          <w:i/>
+        </w:rPr>
+        <w:t xml:space="preserve"> </w:t>
+      </w:r>
+      <w:r>
+        <w:rPr>
+          <w:i/>
+        </w:rPr>
+        <w:t>gatilho3_verifica.sq</w:t>
+      </w:r>
+      <w:r>
+        <w:rPr>
+          <w:i/>
+        </w:rPr>
+        <w:t xml:space="preserve">l </w:t>
+      </w:r>
+      <w:r>
+        <w:t>é corrido.</w:t>
       </w:r>
       <w:bookmarkStart w:id="1" w:name="_GoBack"/>
       <w:bookmarkEnd w:id="1"/>
@@ -18992,14 +19279,14 @@
       <w:sz w:val="36"/>
     </w:rPr>
   </w:style>
-  <w:style w:type="paragraph" w:styleId="Heading1">
+  <w:style w:type="paragraph" w:styleId="Ttulo1">
     <w:name w:val="heading 1"/>
     <w:basedOn w:val="Normal"/>
     <w:next w:val="Normal"/>
-    <w:link w:val="Heading1Char"/>
+    <w:link w:val="Ttulo1Carter"/>
     <w:uiPriority w:val="9"/>
     <w:qFormat/>
-    <w:rsid w:val="00E738EE"/>
+    <w:rsid w:val="00DB5658"/>
     <w:pPr>
       <w:keepNext/>
       <w:keepLines/>
@@ -19009,17 +19296,18 @@
     <w:rPr>
       <w:rFonts w:asciiTheme="majorHAnsi" w:eastAsiaTheme="majorEastAsia" w:hAnsiTheme="majorHAnsi" w:cstheme="majorBidi"/>
       <w:color w:val="881631" w:themeColor="accent1" w:themeShade="BF"/>
-      <w:sz w:val="64"/>
-      <w:szCs w:val="32"/>
+      <w:sz w:val="56"/>
+      <w:szCs w:val="56"/>
+      <w:lang w:val="pt-PT"/>
     </w:rPr>
   </w:style>
-  <w:style w:type="character" w:default="1" w:styleId="DefaultParagraphFont">
+  <w:style w:type="character" w:default="1" w:styleId="Tipodeletrapredefinidodopargrafo">
     <w:name w:val="Default Paragraph Font"/>
     <w:uiPriority w:val="1"/>
     <w:semiHidden/>
     <w:unhideWhenUsed/>
   </w:style>
-  <w:style w:type="table" w:default="1" w:styleId="TableNormal">
+  <w:style w:type="table" w:default="1" w:styleId="Tabelanormal">
     <w:name w:val="Normal Table"/>
     <w:uiPriority w:val="99"/>
     <w:semiHidden/>
@@ -19034,16 +19322,16 @@
       </w:tblCellMar>
     </w:tblPr>
   </w:style>
-  <w:style w:type="numbering" w:default="1" w:styleId="NoList">
+  <w:style w:type="numbering" w:default="1" w:styleId="Semlista">
     <w:name w:val="No List"/>
     <w:uiPriority w:val="99"/>
     <w:semiHidden/>
     <w:unhideWhenUsed/>
   </w:style>
-  <w:style w:type="character" w:customStyle="1" w:styleId="TitleChar">
-    <w:name w:val="Title Char"/>
-    <w:basedOn w:val="DefaultParagraphFont"/>
-    <w:link w:val="Title"/>
+  <w:style w:type="character" w:customStyle="1" w:styleId="TtuloCarter">
+    <w:name w:val="Título Caráter"/>
+    <w:basedOn w:val="Tipodeletrapredefinidodopargrafo"/>
+    <w:link w:val="Ttulo"/>
     <w:uiPriority w:val="10"/>
     <w:qFormat/>
     <w:rsid w:val="00C470BF"/>
@@ -19055,10 +19343,10 @@
       <w:szCs w:val="56"/>
     </w:rPr>
   </w:style>
-  <w:style w:type="character" w:customStyle="1" w:styleId="NoSpacingChar">
-    <w:name w:val="No Spacing Char"/>
-    <w:basedOn w:val="DefaultParagraphFont"/>
-    <w:link w:val="NoSpacing"/>
+  <w:style w:type="character" w:customStyle="1" w:styleId="SemEspaamentoCarter">
+    <w:name w:val="Sem Espaçamento Caráter"/>
+    <w:basedOn w:val="Tipodeletrapredefinidodopargrafo"/>
+    <w:link w:val="SemEspaamento"/>
     <w:uiPriority w:val="1"/>
     <w:qFormat/>
     <w:rsid w:val="00C470BF"/>
@@ -19067,24 +19355,25 @@
       <w:lang w:val="en-US"/>
     </w:rPr>
   </w:style>
-  <w:style w:type="character" w:customStyle="1" w:styleId="Heading1Char">
-    <w:name w:val="Heading 1 Char"/>
-    <w:basedOn w:val="DefaultParagraphFont"/>
-    <w:link w:val="Heading1"/>
+  <w:style w:type="character" w:customStyle="1" w:styleId="Ttulo1Carter">
+    <w:name w:val="Título 1 Caráter"/>
+    <w:basedOn w:val="Tipodeletrapredefinidodopargrafo"/>
+    <w:link w:val="Ttulo1"/>
     <w:uiPriority w:val="9"/>
     <w:qFormat/>
-    <w:rsid w:val="00E738EE"/>
+    <w:rsid w:val="00DB5658"/>
     <w:rPr>
       <w:rFonts w:asciiTheme="majorHAnsi" w:eastAsiaTheme="majorEastAsia" w:hAnsiTheme="majorHAnsi" w:cstheme="majorBidi"/>
       <w:color w:val="881631" w:themeColor="accent1" w:themeShade="BF"/>
-      <w:sz w:val="64"/>
-      <w:szCs w:val="32"/>
+      <w:sz w:val="56"/>
+      <w:szCs w:val="56"/>
+      <w:lang w:val="pt-PT"/>
     </w:rPr>
   </w:style>
-  <w:style w:type="character" w:customStyle="1" w:styleId="HeaderChar">
-    <w:name w:val="Header Char"/>
-    <w:basedOn w:val="DefaultParagraphFont"/>
-    <w:link w:val="Header"/>
+  <w:style w:type="character" w:customStyle="1" w:styleId="CabealhoCarter">
+    <w:name w:val="Cabeçalho Caráter"/>
+    <w:basedOn w:val="Tipodeletrapredefinidodopargrafo"/>
+    <w:link w:val="Cabealho"/>
     <w:uiPriority w:val="99"/>
     <w:qFormat/>
     <w:rsid w:val="001E4E85"/>
@@ -19092,10 +19381,10 @@
       <w:sz w:val="36"/>
     </w:rPr>
   </w:style>
-  <w:style w:type="character" w:customStyle="1" w:styleId="FooterChar">
-    <w:name w:val="Footer Char"/>
-    <w:basedOn w:val="DefaultParagraphFont"/>
-    <w:link w:val="Footer"/>
+  <w:style w:type="character" w:customStyle="1" w:styleId="RodapCarter">
+    <w:name w:val="Rodapé Caráter"/>
+    <w:basedOn w:val="Tipodeletrapredefinidodopargrafo"/>
+    <w:link w:val="Rodap"/>
     <w:uiPriority w:val="99"/>
     <w:qFormat/>
     <w:rsid w:val="001E4E85"/>
@@ -19176,7 +19465,7 @@
   <w:style w:type="paragraph" w:customStyle="1" w:styleId="Heading">
     <w:name w:val="Heading"/>
     <w:basedOn w:val="Normal"/>
-    <w:next w:val="BodyText"/>
+    <w:next w:val="Corpodetexto"/>
     <w:qFormat/>
     <w:pPr>
       <w:keepNext/>
@@ -19188,21 +19477,21 @@
       <w:szCs w:val="28"/>
     </w:rPr>
   </w:style>
-  <w:style w:type="paragraph" w:styleId="BodyText">
+  <w:style w:type="paragraph" w:styleId="Corpodetexto">
     <w:name w:val="Body Text"/>
     <w:basedOn w:val="Normal"/>
     <w:pPr>
       <w:spacing w:after="140" w:line="276" w:lineRule="auto"/>
     </w:pPr>
   </w:style>
-  <w:style w:type="paragraph" w:styleId="List">
+  <w:style w:type="paragraph" w:styleId="Lista">
     <w:name w:val="List"/>
-    <w:basedOn w:val="BodyText"/>
+    <w:basedOn w:val="Corpodetexto"/>
     <w:rPr>
       <w:rFonts w:cs="Lohit Devanagari"/>
     </w:rPr>
   </w:style>
-  <w:style w:type="paragraph" w:styleId="Caption">
+  <w:style w:type="paragraph" w:styleId="Legenda">
     <w:name w:val="caption"/>
     <w:basedOn w:val="Normal"/>
     <w:qFormat/>
@@ -19229,11 +19518,11 @@
       <w:rFonts w:cs="Lohit Devanagari"/>
     </w:rPr>
   </w:style>
-  <w:style w:type="paragraph" w:styleId="Title">
+  <w:style w:type="paragraph" w:styleId="Ttulo">
     <w:name w:val="Title"/>
     <w:basedOn w:val="Normal"/>
     <w:next w:val="Normal"/>
-    <w:link w:val="TitleChar"/>
+    <w:link w:val="TtuloCarter"/>
     <w:uiPriority w:val="10"/>
     <w:qFormat/>
     <w:rsid w:val="00C470BF"/>
@@ -19249,9 +19538,9 @@
       <w:szCs w:val="56"/>
     </w:rPr>
   </w:style>
-  <w:style w:type="paragraph" w:styleId="NoSpacing">
+  <w:style w:type="paragraph" w:styleId="SemEspaamento">
     <w:name w:val="No Spacing"/>
-    <w:link w:val="NoSpacingChar"/>
+    <w:link w:val="SemEspaamentoCarter"/>
     <w:uiPriority w:val="1"/>
     <w:qFormat/>
     <w:rsid w:val="00C470BF"/>
@@ -19261,10 +19550,10 @@
       <w:lang w:val="en-US"/>
     </w:rPr>
   </w:style>
-  <w:style w:type="paragraph" w:styleId="Header">
+  <w:style w:type="paragraph" w:styleId="Cabealho">
     <w:name w:val="header"/>
     <w:basedOn w:val="Normal"/>
-    <w:link w:val="HeaderChar"/>
+    <w:link w:val="CabealhoCarter"/>
     <w:uiPriority w:val="99"/>
     <w:unhideWhenUsed/>
     <w:rsid w:val="001E4E85"/>
@@ -19276,10 +19565,10 @@
       <w:spacing w:after="0" w:line="240" w:lineRule="auto"/>
     </w:pPr>
   </w:style>
-  <w:style w:type="paragraph" w:styleId="Footer">
+  <w:style w:type="paragraph" w:styleId="Rodap">
     <w:name w:val="footer"/>
     <w:basedOn w:val="Normal"/>
-    <w:link w:val="FooterChar"/>
+    <w:link w:val="RodapCarter"/>
     <w:uiPriority w:val="99"/>
     <w:unhideWhenUsed/>
     <w:rsid w:val="001E4E85"/>
@@ -19291,10 +19580,10 @@
       <w:spacing w:after="0" w:line="240" w:lineRule="auto"/>
     </w:pPr>
   </w:style>
-  <w:style w:type="paragraph" w:styleId="ListParagraph">
+  <w:style w:type="paragraph" w:styleId="PargrafodaLista">
     <w:name w:val="List Paragraph"/>
     <w:basedOn w:val="Pargrafo-Relatrio"/>
-    <w:link w:val="ListParagraphChar"/>
+    <w:link w:val="PargrafodaListaCarter"/>
     <w:uiPriority w:val="34"/>
     <w:qFormat/>
     <w:rsid w:val="005F68A4"/>
@@ -19321,7 +19610,7 @@
   </w:style>
   <w:style w:type="paragraph" w:customStyle="1" w:styleId="Subttulo-Relatrio">
     <w:name w:val="Subtítulo-Relatório"/>
-    <w:basedOn w:val="ListParagraph"/>
+    <w:basedOn w:val="PargrafodaLista"/>
     <w:link w:val="Subttulo-RelatrioCarter"/>
     <w:qFormat/>
     <w:rsid w:val="00C50F1E"/>
@@ -19332,7 +19621,7 @@
   </w:style>
   <w:style w:type="character" w:customStyle="1" w:styleId="Pargrafo-RelatrioCarter">
     <w:name w:val="Parágrafo - Relatório Caráter"/>
-    <w:basedOn w:val="DefaultParagraphFont"/>
+    <w:basedOn w:val="Tipodeletrapredefinidodopargrafo"/>
     <w:link w:val="Pargrafo-Relatrio"/>
     <w:rsid w:val="00437627"/>
     <w:rPr>
@@ -19341,10 +19630,10 @@
       <w:lang w:val="pt-PT"/>
     </w:rPr>
   </w:style>
-  <w:style w:type="character" w:customStyle="1" w:styleId="ListParagraphChar">
-    <w:name w:val="List Paragraph Char"/>
+  <w:style w:type="character" w:customStyle="1" w:styleId="PargrafodaListaCarter">
+    <w:name w:val="Parágrafo da Lista Caráter"/>
     <w:basedOn w:val="Pargrafo-RelatrioCarter"/>
-    <w:link w:val="ListParagraph"/>
+    <w:link w:val="PargrafodaLista"/>
     <w:uiPriority w:val="34"/>
     <w:rsid w:val="00C50F1E"/>
     <w:rPr>
@@ -19355,7 +19644,7 @@
   </w:style>
   <w:style w:type="character" w:customStyle="1" w:styleId="Subttulo-RelatrioCarter">
     <w:name w:val="Subtítulo-Relatório Caráter"/>
-    <w:basedOn w:val="ListParagraphChar"/>
+    <w:basedOn w:val="PargrafodaListaCarter"/>
     <w:link w:val="Subttulo-Relatrio"/>
     <w:rsid w:val="00C50F1E"/>
     <w:rPr>

</xml_diff>

<commit_message>
Changed the second trigger in the report
</commit_message>
<xml_diff>
--- a/Relatorios/Entrega_3.docx
+++ b/Relatorios/Entrega_3.docx
@@ -70,7 +70,7 @@
                         <w:txbxContent>
                           <w:p>
                             <w:pPr>
-                              <w:pStyle w:val="SemEspaamento"/>
+                              <w:pStyle w:val="NoSpacing"/>
                               <w:jc w:val="right"/>
                               <w:rPr>
                                 <w:color w:val="FFFFFF"/>
@@ -218,7 +218,7 @@
                         <w:txbxContent>
                           <w:p>
                             <w:pPr>
-                              <w:pStyle w:val="SemEspaamento"/>
+                              <w:pStyle w:val="NoSpacing"/>
                               <w:spacing w:before="40" w:after="560" w:line="216" w:lineRule="auto"/>
                               <w:rPr>
                                 <w:color w:val="9E3D22"/>
@@ -257,7 +257,7 @@
                             <w:sdtContent>
                               <w:p>
                                 <w:pPr>
-                                  <w:pStyle w:val="SemEspaamento"/>
+                                  <w:pStyle w:val="NoSpacing"/>
                                   <w:spacing w:before="40" w:after="40"/>
                                 </w:pPr>
                                 <w:r>
@@ -677,7 +677,7 @@
     </w:p>
     <w:p>
       <w:pPr>
-        <w:pStyle w:val="Ttulo1"/>
+        <w:pStyle w:val="Heading1"/>
       </w:pPr>
       <w:r>
         <w:lastRenderedPageBreak/>
@@ -765,7 +765,7 @@
     </w:p>
     <w:p>
       <w:pPr>
-        <w:pStyle w:val="Ttulo1"/>
+        <w:pStyle w:val="Heading1"/>
       </w:pPr>
       <w:r>
         <w:lastRenderedPageBreak/>
@@ -2155,7 +2155,7 @@
     </w:p>
     <w:p>
       <w:pPr>
-        <w:pStyle w:val="Ttulo1"/>
+        <w:pStyle w:val="Heading1"/>
       </w:pPr>
       <w:r>
         <w:lastRenderedPageBreak/>
@@ -2224,7 +2224,7 @@
     </w:p>
     <w:p>
       <w:pPr>
-        <w:pStyle w:val="Ttulo1"/>
+        <w:pStyle w:val="Heading1"/>
       </w:pPr>
       <w:r>
         <w:lastRenderedPageBreak/>
@@ -8154,7 +8154,7 @@
     </w:p>
     <w:p>
       <w:pPr>
-        <w:pStyle w:val="Ttulo1"/>
+        <w:pStyle w:val="Heading1"/>
       </w:pPr>
       <w:r>
         <w:lastRenderedPageBreak/>
@@ -8230,7 +8230,7 @@
     </w:p>
     <w:p>
       <w:pPr>
-        <w:pStyle w:val="PargrafodaLista"/>
+        <w:pStyle w:val="ListParagraph"/>
         <w:numPr>
           <w:ilvl w:val="0"/>
           <w:numId w:val="2"/>
@@ -8319,7 +8319,7 @@
     </w:p>
     <w:p>
       <w:pPr>
-        <w:pStyle w:val="PargrafodaLista"/>
+        <w:pStyle w:val="ListParagraph"/>
         <w:numPr>
           <w:ilvl w:val="0"/>
           <w:numId w:val="2"/>
@@ -8406,7 +8406,7 @@
     </w:p>
     <w:p>
       <w:pPr>
-        <w:pStyle w:val="PargrafodaLista"/>
+        <w:pStyle w:val="ListParagraph"/>
         <w:numPr>
           <w:ilvl w:val="0"/>
           <w:numId w:val="2"/>
@@ -8514,7 +8514,7 @@
     </w:p>
     <w:p>
       <w:pPr>
-        <w:pStyle w:val="PargrafodaLista"/>
+        <w:pStyle w:val="ListParagraph"/>
         <w:numPr>
           <w:ilvl w:val="0"/>
           <w:numId w:val="2"/>
@@ -8567,7 +8567,7 @@
     </w:p>
     <w:p>
       <w:pPr>
-        <w:pStyle w:val="PargrafodaLista"/>
+        <w:pStyle w:val="ListParagraph"/>
       </w:pPr>
     </w:p>
     <w:p>
@@ -8607,7 +8607,7 @@
     </w:p>
     <w:p>
       <w:pPr>
-        <w:pStyle w:val="PargrafodaLista"/>
+        <w:pStyle w:val="ListParagraph"/>
         <w:numPr>
           <w:ilvl w:val="0"/>
           <w:numId w:val="2"/>
@@ -8636,7 +8636,7 @@
     </w:p>
     <w:p>
       <w:pPr>
-        <w:pStyle w:val="PargrafodaLista"/>
+        <w:pStyle w:val="ListParagraph"/>
       </w:pPr>
     </w:p>
     <w:p>
@@ -8678,7 +8678,7 @@
     </w:p>
     <w:p>
       <w:pPr>
-        <w:pStyle w:val="PargrafodaLista"/>
+        <w:pStyle w:val="ListParagraph"/>
         <w:numPr>
           <w:ilvl w:val="0"/>
           <w:numId w:val="2"/>
@@ -8783,7 +8783,7 @@
     </w:p>
     <w:p>
       <w:pPr>
-        <w:pStyle w:val="PargrafodaLista"/>
+        <w:pStyle w:val="ListParagraph"/>
         <w:numPr>
           <w:ilvl w:val="0"/>
           <w:numId w:val="2"/>
@@ -8836,7 +8836,7 @@
     </w:p>
     <w:p>
       <w:pPr>
-        <w:pStyle w:val="PargrafodaLista"/>
+        <w:pStyle w:val="ListParagraph"/>
         <w:numPr>
           <w:ilvl w:val="0"/>
           <w:numId w:val="2"/>
@@ -8906,7 +8906,7 @@
     </w:p>
     <w:p>
       <w:pPr>
-        <w:pStyle w:val="PargrafodaLista"/>
+        <w:pStyle w:val="ListParagraph"/>
         <w:numPr>
           <w:ilvl w:val="0"/>
           <w:numId w:val="3"/>
@@ -8981,7 +8981,7 @@
     </w:p>
     <w:p>
       <w:pPr>
-        <w:pStyle w:val="PargrafodaLista"/>
+        <w:pStyle w:val="ListParagraph"/>
         <w:numPr>
           <w:ilvl w:val="0"/>
           <w:numId w:val="3"/>
@@ -9078,7 +9078,7 @@
     </w:p>
     <w:p>
       <w:pPr>
-        <w:pStyle w:val="PargrafodaLista"/>
+        <w:pStyle w:val="ListParagraph"/>
         <w:numPr>
           <w:ilvl w:val="0"/>
           <w:numId w:val="3"/>
@@ -9185,7 +9185,7 @@
     </w:p>
     <w:p>
       <w:pPr>
-        <w:pStyle w:val="PargrafodaLista"/>
+        <w:pStyle w:val="ListParagraph"/>
         <w:numPr>
           <w:ilvl w:val="0"/>
           <w:numId w:val="3"/>
@@ -9286,7 +9286,7 @@
     </w:p>
     <w:p>
       <w:pPr>
-        <w:pStyle w:val="PargrafodaLista"/>
+        <w:pStyle w:val="ListParagraph"/>
         <w:numPr>
           <w:ilvl w:val="0"/>
           <w:numId w:val="3"/>
@@ -9353,7 +9353,7 @@
     </w:p>
     <w:p>
       <w:pPr>
-        <w:pStyle w:val="PargrafodaLista"/>
+        <w:pStyle w:val="ListParagraph"/>
         <w:numPr>
           <w:ilvl w:val="0"/>
           <w:numId w:val="3"/>
@@ -9476,7 +9476,7 @@
     </w:p>
     <w:p>
       <w:pPr>
-        <w:pStyle w:val="PargrafodaLista"/>
+        <w:pStyle w:val="ListParagraph"/>
         <w:numPr>
           <w:ilvl w:val="0"/>
           <w:numId w:val="3"/>
@@ -9576,7 +9576,7 @@
     </w:p>
     <w:p>
       <w:pPr>
-        <w:pStyle w:val="PargrafodaLista"/>
+        <w:pStyle w:val="ListParagraph"/>
         <w:numPr>
           <w:ilvl w:val="0"/>
           <w:numId w:val="3"/>
@@ -9665,7 +9665,7 @@
     </w:p>
     <w:p>
       <w:pPr>
-        <w:pStyle w:val="PargrafodaLista"/>
+        <w:pStyle w:val="ListParagraph"/>
         <w:numPr>
           <w:ilvl w:val="0"/>
           <w:numId w:val="3"/>
@@ -9756,7 +9756,7 @@
     </w:p>
     <w:p>
       <w:pPr>
-        <w:pStyle w:val="PargrafodaLista"/>
+        <w:pStyle w:val="ListParagraph"/>
         <w:numPr>
           <w:ilvl w:val="0"/>
           <w:numId w:val="3"/>
@@ -9861,7 +9861,7 @@
     </w:p>
     <w:p>
       <w:pPr>
-        <w:pStyle w:val="PargrafodaLista"/>
+        <w:pStyle w:val="ListParagraph"/>
         <w:numPr>
           <w:ilvl w:val="0"/>
           <w:numId w:val="3"/>
@@ -9960,7 +9960,7 @@
     </w:p>
     <w:p>
       <w:pPr>
-        <w:pStyle w:val="PargrafodaLista"/>
+        <w:pStyle w:val="ListParagraph"/>
         <w:numPr>
           <w:ilvl w:val="0"/>
           <w:numId w:val="3"/>
@@ -10041,7 +10041,7 @@
     </w:p>
     <w:p>
       <w:pPr>
-        <w:pStyle w:val="PargrafodaLista"/>
+        <w:pStyle w:val="ListParagraph"/>
         <w:numPr>
           <w:ilvl w:val="0"/>
           <w:numId w:val="3"/>
@@ -10124,7 +10124,7 @@
     </w:p>
     <w:p>
       <w:pPr>
-        <w:pStyle w:val="PargrafodaLista"/>
+        <w:pStyle w:val="ListParagraph"/>
         <w:numPr>
           <w:ilvl w:val="0"/>
           <w:numId w:val="3"/>
@@ -10223,7 +10223,7 @@
     </w:p>
     <w:p>
       <w:pPr>
-        <w:pStyle w:val="PargrafodaLista"/>
+        <w:pStyle w:val="ListParagraph"/>
         <w:numPr>
           <w:ilvl w:val="0"/>
           <w:numId w:val="3"/>
@@ -10979,7 +10979,7 @@
     </w:p>
     <w:p>
       <w:pPr>
-        <w:pStyle w:val="Ttulo1"/>
+        <w:pStyle w:val="Heading1"/>
       </w:pPr>
       <w:r>
         <w:lastRenderedPageBreak/>
@@ -11029,7 +11029,7 @@
     </w:p>
     <w:p>
       <w:pPr>
-        <w:pStyle w:val="PargrafodaLista"/>
+        <w:pStyle w:val="ListParagraph"/>
         <w:numPr>
           <w:ilvl w:val="0"/>
           <w:numId w:val="3"/>
@@ -11049,7 +11049,7 @@
     </w:p>
     <w:p>
       <w:pPr>
-        <w:pStyle w:val="PargrafodaLista"/>
+        <w:pStyle w:val="ListParagraph"/>
         <w:numPr>
           <w:ilvl w:val="0"/>
           <w:numId w:val="3"/>
@@ -11075,7 +11075,7 @@
     </w:p>
     <w:p>
       <w:pPr>
-        <w:pStyle w:val="PargrafodaLista"/>
+        <w:pStyle w:val="ListParagraph"/>
         <w:numPr>
           <w:ilvl w:val="0"/>
           <w:numId w:val="3"/>
@@ -11104,7 +11104,7 @@
     </w:p>
     <w:p>
       <w:pPr>
-        <w:pStyle w:val="PargrafodaLista"/>
+        <w:pStyle w:val="ListParagraph"/>
         <w:numPr>
           <w:ilvl w:val="0"/>
           <w:numId w:val="3"/>
@@ -11166,7 +11166,7 @@
     </w:p>
     <w:p>
       <w:pPr>
-        <w:pStyle w:val="PargrafodaLista"/>
+        <w:pStyle w:val="ListParagraph"/>
         <w:numPr>
           <w:ilvl w:val="0"/>
           <w:numId w:val="4"/>
@@ -11276,7 +11276,7 @@
     </w:p>
     <w:p>
       <w:pPr>
-        <w:pStyle w:val="PargrafodaLista"/>
+        <w:pStyle w:val="ListParagraph"/>
         <w:numPr>
           <w:ilvl w:val="0"/>
           <w:numId w:val="4"/>
@@ -11312,7 +11312,7 @@
     </w:p>
     <w:p>
       <w:pPr>
-        <w:pStyle w:val="PargrafodaLista"/>
+        <w:pStyle w:val="ListParagraph"/>
         <w:numPr>
           <w:ilvl w:val="0"/>
           <w:numId w:val="4"/>
@@ -11330,7 +11330,7 @@
     </w:p>
     <w:p>
       <w:pPr>
-        <w:pStyle w:val="PargrafodaLista"/>
+        <w:pStyle w:val="ListParagraph"/>
         <w:numPr>
           <w:ilvl w:val="0"/>
           <w:numId w:val="4"/>
@@ -11348,7 +11348,7 @@
     </w:p>
     <w:p>
       <w:pPr>
-        <w:pStyle w:val="PargrafodaLista"/>
+        <w:pStyle w:val="ListParagraph"/>
         <w:numPr>
           <w:ilvl w:val="0"/>
           <w:numId w:val="4"/>
@@ -11368,7 +11368,7 @@
     </w:p>
     <w:p>
       <w:pPr>
-        <w:pStyle w:val="PargrafodaLista"/>
+        <w:pStyle w:val="ListParagraph"/>
         <w:numPr>
           <w:ilvl w:val="0"/>
           <w:numId w:val="4"/>
@@ -11444,7 +11444,7 @@
     </w:p>
     <w:p>
       <w:pPr>
-        <w:pStyle w:val="PargrafodaLista"/>
+        <w:pStyle w:val="ListParagraph"/>
         <w:numPr>
           <w:ilvl w:val="0"/>
           <w:numId w:val="4"/>
@@ -11475,7 +11475,7 @@
     </w:p>
     <w:p>
       <w:pPr>
-        <w:pStyle w:val="PargrafodaLista"/>
+        <w:pStyle w:val="ListParagraph"/>
         <w:numPr>
           <w:ilvl w:val="0"/>
           <w:numId w:val="4"/>
@@ -11493,7 +11493,7 @@
     </w:p>
     <w:p>
       <w:pPr>
-        <w:pStyle w:val="PargrafodaLista"/>
+        <w:pStyle w:val="ListParagraph"/>
         <w:numPr>
           <w:ilvl w:val="0"/>
           <w:numId w:val="4"/>
@@ -11529,7 +11529,7 @@
     </w:p>
     <w:p>
       <w:pPr>
-        <w:pStyle w:val="PargrafodaLista"/>
+        <w:pStyle w:val="ListParagraph"/>
         <w:numPr>
           <w:ilvl w:val="0"/>
           <w:numId w:val="4"/>
@@ -11578,7 +11578,7 @@
     </w:p>
     <w:p>
       <w:pPr>
-        <w:pStyle w:val="PargrafodaLista"/>
+        <w:pStyle w:val="ListParagraph"/>
         <w:numPr>
           <w:ilvl w:val="0"/>
           <w:numId w:val="4"/>
@@ -11660,7 +11660,7 @@
     </w:p>
     <w:p>
       <w:pPr>
-        <w:pStyle w:val="PargrafodaLista"/>
+        <w:pStyle w:val="ListParagraph"/>
         <w:numPr>
           <w:ilvl w:val="0"/>
           <w:numId w:val="4"/>
@@ -11700,7 +11700,7 @@
     </w:p>
     <w:p>
       <w:pPr>
-        <w:pStyle w:val="PargrafodaLista"/>
+        <w:pStyle w:val="ListParagraph"/>
         <w:numPr>
           <w:ilvl w:val="0"/>
           <w:numId w:val="4"/>
@@ -11766,7 +11766,7 @@
     </w:p>
     <w:p>
       <w:pPr>
-        <w:pStyle w:val="PargrafodaLista"/>
+        <w:pStyle w:val="ListParagraph"/>
         <w:numPr>
           <w:ilvl w:val="0"/>
           <w:numId w:val="4"/>
@@ -11814,7 +11814,7 @@
     </w:p>
     <w:p>
       <w:pPr>
-        <w:pStyle w:val="PargrafodaLista"/>
+        <w:pStyle w:val="ListParagraph"/>
         <w:numPr>
           <w:ilvl w:val="0"/>
           <w:numId w:val="4"/>
@@ -11865,7 +11865,7 @@
     </w:p>
     <w:p>
       <w:pPr>
-        <w:pStyle w:val="PargrafodaLista"/>
+        <w:pStyle w:val="ListParagraph"/>
         <w:numPr>
           <w:ilvl w:val="0"/>
           <w:numId w:val="4"/>
@@ -11965,7 +11965,7 @@
     </w:p>
     <w:p>
       <w:pPr>
-        <w:pStyle w:val="PargrafodaLista"/>
+        <w:pStyle w:val="ListParagraph"/>
         <w:numPr>
           <w:ilvl w:val="0"/>
           <w:numId w:val="4"/>
@@ -11985,7 +11985,7 @@
     </w:p>
     <w:p>
       <w:pPr>
-        <w:pStyle w:val="PargrafodaLista"/>
+        <w:pStyle w:val="ListParagraph"/>
         <w:numPr>
           <w:ilvl w:val="0"/>
           <w:numId w:val="4"/>
@@ -12029,7 +12029,7 @@
     </w:p>
     <w:p>
       <w:pPr>
-        <w:pStyle w:val="PargrafodaLista"/>
+        <w:pStyle w:val="ListParagraph"/>
         <w:numPr>
           <w:ilvl w:val="0"/>
           <w:numId w:val="4"/>
@@ -12117,7 +12117,7 @@
     </w:p>
     <w:p>
       <w:pPr>
-        <w:pStyle w:val="PargrafodaLista"/>
+        <w:pStyle w:val="ListParagraph"/>
         <w:numPr>
           <w:ilvl w:val="0"/>
           <w:numId w:val="4"/>
@@ -12148,7 +12148,7 @@
     </w:p>
     <w:p>
       <w:pPr>
-        <w:pStyle w:val="PargrafodaLista"/>
+        <w:pStyle w:val="ListParagraph"/>
         <w:numPr>
           <w:ilvl w:val="0"/>
           <w:numId w:val="4"/>
@@ -12175,7 +12175,7 @@
     </w:p>
     <w:p>
       <w:pPr>
-        <w:pStyle w:val="PargrafodaLista"/>
+        <w:pStyle w:val="ListParagraph"/>
         <w:numPr>
           <w:ilvl w:val="0"/>
           <w:numId w:val="4"/>
@@ -12269,7 +12269,7 @@
     </w:p>
     <w:p>
       <w:pPr>
-        <w:pStyle w:val="PargrafodaLista"/>
+        <w:pStyle w:val="ListParagraph"/>
         <w:numPr>
           <w:ilvl w:val="0"/>
           <w:numId w:val="4"/>
@@ -12372,7 +12372,7 @@
     </w:p>
     <w:p>
       <w:pPr>
-        <w:pStyle w:val="PargrafodaLista"/>
+        <w:pStyle w:val="ListParagraph"/>
         <w:numPr>
           <w:ilvl w:val="0"/>
           <w:numId w:val="22"/>
@@ -12403,7 +12403,7 @@
     </w:p>
     <w:p>
       <w:pPr>
-        <w:pStyle w:val="PargrafodaLista"/>
+        <w:pStyle w:val="ListParagraph"/>
         <w:numPr>
           <w:ilvl w:val="0"/>
           <w:numId w:val="22"/>
@@ -12421,7 +12421,7 @@
     </w:p>
     <w:p>
       <w:pPr>
-        <w:pStyle w:val="PargrafodaLista"/>
+        <w:pStyle w:val="ListParagraph"/>
         <w:numPr>
           <w:ilvl w:val="0"/>
           <w:numId w:val="22"/>
@@ -12442,7 +12442,7 @@
     </w:p>
     <w:p>
       <w:pPr>
-        <w:pStyle w:val="PargrafodaLista"/>
+        <w:pStyle w:val="ListParagraph"/>
         <w:numPr>
           <w:ilvl w:val="0"/>
           <w:numId w:val="22"/>
@@ -12525,7 +12525,7 @@
     </w:p>
     <w:p>
       <w:pPr>
-        <w:pStyle w:val="PargrafodaLista"/>
+        <w:pStyle w:val="ListParagraph"/>
         <w:numPr>
           <w:ilvl w:val="0"/>
           <w:numId w:val="22"/>
@@ -12557,7 +12557,7 @@
     </w:p>
     <w:p>
       <w:pPr>
-        <w:pStyle w:val="PargrafodaLista"/>
+        <w:pStyle w:val="ListParagraph"/>
         <w:numPr>
           <w:ilvl w:val="0"/>
           <w:numId w:val="22"/>
@@ -12626,7 +12626,7 @@
     </w:p>
     <w:p>
       <w:pPr>
-        <w:pStyle w:val="PargrafodaLista"/>
+        <w:pStyle w:val="ListParagraph"/>
         <w:numPr>
           <w:ilvl w:val="0"/>
           <w:numId w:val="22"/>
@@ -12686,7 +12686,7 @@
     </w:p>
     <w:p>
       <w:pPr>
-        <w:pStyle w:val="PargrafodaLista"/>
+        <w:pStyle w:val="ListParagraph"/>
         <w:numPr>
           <w:ilvl w:val="0"/>
           <w:numId w:val="22"/>
@@ -12792,7 +12792,7 @@
     </w:p>
     <w:p>
       <w:pPr>
-        <w:pStyle w:val="PargrafodaLista"/>
+        <w:pStyle w:val="ListParagraph"/>
         <w:numPr>
           <w:ilvl w:val="0"/>
           <w:numId w:val="22"/>
@@ -12855,7 +12855,7 @@
     </w:p>
     <w:p>
       <w:pPr>
-        <w:pStyle w:val="PargrafodaLista"/>
+        <w:pStyle w:val="ListParagraph"/>
         <w:numPr>
           <w:ilvl w:val="0"/>
           <w:numId w:val="22"/>
@@ -12894,7 +12894,7 @@
     </w:p>
     <w:p>
       <w:pPr>
-        <w:pStyle w:val="PargrafodaLista"/>
+        <w:pStyle w:val="ListParagraph"/>
         <w:numPr>
           <w:ilvl w:val="0"/>
           <w:numId w:val="22"/>
@@ -12931,7 +12931,7 @@
     </w:p>
     <w:p>
       <w:pPr>
-        <w:pStyle w:val="PargrafodaLista"/>
+        <w:pStyle w:val="ListParagraph"/>
         <w:numPr>
           <w:ilvl w:val="0"/>
           <w:numId w:val="22"/>
@@ -12998,7 +12998,7 @@
     </w:p>
     <w:p>
       <w:pPr>
-        <w:pStyle w:val="PargrafodaLista"/>
+        <w:pStyle w:val="ListParagraph"/>
         <w:numPr>
           <w:ilvl w:val="0"/>
           <w:numId w:val="22"/>
@@ -13084,7 +13084,7 @@
     </w:p>
     <w:p>
       <w:pPr>
-        <w:pStyle w:val="PargrafodaLista"/>
+        <w:pStyle w:val="ListParagraph"/>
         <w:numPr>
           <w:ilvl w:val="0"/>
           <w:numId w:val="22"/>
@@ -13119,7 +13119,7 @@
     </w:p>
     <w:p>
       <w:pPr>
-        <w:pStyle w:val="PargrafodaLista"/>
+        <w:pStyle w:val="ListParagraph"/>
         <w:numPr>
           <w:ilvl w:val="0"/>
           <w:numId w:val="22"/>
@@ -13197,7 +13197,7 @@
     </w:p>
     <w:p>
       <w:pPr>
-        <w:pStyle w:val="PargrafodaLista"/>
+        <w:pStyle w:val="ListParagraph"/>
         <w:numPr>
           <w:ilvl w:val="0"/>
           <w:numId w:val="22"/>
@@ -13253,7 +13253,7 @@
     </w:p>
     <w:p>
       <w:pPr>
-        <w:pStyle w:val="PargrafodaLista"/>
+        <w:pStyle w:val="ListParagraph"/>
         <w:numPr>
           <w:ilvl w:val="0"/>
           <w:numId w:val="22"/>
@@ -13280,7 +13280,7 @@
     </w:p>
     <w:p>
       <w:pPr>
-        <w:pStyle w:val="PargrafodaLista"/>
+        <w:pStyle w:val="ListParagraph"/>
         <w:numPr>
           <w:ilvl w:val="0"/>
           <w:numId w:val="22"/>
@@ -13375,7 +13375,7 @@
     </w:p>
     <w:p>
       <w:pPr>
-        <w:pStyle w:val="PargrafodaLista"/>
+        <w:pStyle w:val="ListParagraph"/>
         <w:numPr>
           <w:ilvl w:val="0"/>
           <w:numId w:val="22"/>
@@ -13410,7 +13410,7 @@
     </w:p>
     <w:p>
       <w:pPr>
-        <w:pStyle w:val="PargrafodaLista"/>
+        <w:pStyle w:val="ListParagraph"/>
         <w:numPr>
           <w:ilvl w:val="0"/>
           <w:numId w:val="22"/>
@@ -13480,7 +13480,7 @@
     </w:p>
     <w:p>
       <w:pPr>
-        <w:pStyle w:val="PargrafodaLista"/>
+        <w:pStyle w:val="ListParagraph"/>
         <w:numPr>
           <w:ilvl w:val="0"/>
           <w:numId w:val="22"/>
@@ -13531,7 +13531,7 @@
     </w:p>
     <w:p>
       <w:pPr>
-        <w:pStyle w:val="PargrafodaLista"/>
+        <w:pStyle w:val="ListParagraph"/>
         <w:numPr>
           <w:ilvl w:val="0"/>
           <w:numId w:val="22"/>
@@ -13585,7 +13585,7 @@
     </w:p>
     <w:p>
       <w:pPr>
-        <w:pStyle w:val="PargrafodaLista"/>
+        <w:pStyle w:val="ListParagraph"/>
         <w:numPr>
           <w:ilvl w:val="0"/>
           <w:numId w:val="22"/>
@@ -13689,7 +13689,7 @@
     </w:p>
     <w:p>
       <w:pPr>
-        <w:pStyle w:val="PargrafodaLista"/>
+        <w:pStyle w:val="ListParagraph"/>
         <w:numPr>
           <w:ilvl w:val="0"/>
           <w:numId w:val="22"/>
@@ -13777,7 +13777,7 @@
     </w:p>
     <w:p>
       <w:pPr>
-        <w:pStyle w:val="PargrafodaLista"/>
+        <w:pStyle w:val="ListParagraph"/>
         <w:numPr>
           <w:ilvl w:val="0"/>
           <w:numId w:val="22"/>
@@ -13822,7 +13822,7 @@
     </w:p>
     <w:p>
       <w:pPr>
-        <w:pStyle w:val="PargrafodaLista"/>
+        <w:pStyle w:val="ListParagraph"/>
         <w:numPr>
           <w:ilvl w:val="0"/>
           <w:numId w:val="22"/>
@@ -13889,7 +13889,7 @@
     </w:p>
     <w:p>
       <w:pPr>
-        <w:pStyle w:val="PargrafodaLista"/>
+        <w:pStyle w:val="ListParagraph"/>
         <w:numPr>
           <w:ilvl w:val="0"/>
           <w:numId w:val="22"/>
@@ -13969,7 +13969,7 @@
     </w:p>
     <w:p>
       <w:pPr>
-        <w:pStyle w:val="PargrafodaLista"/>
+        <w:pStyle w:val="ListParagraph"/>
         <w:numPr>
           <w:ilvl w:val="0"/>
           <w:numId w:val="22"/>
@@ -14031,7 +14031,7 @@
     </w:p>
     <w:p>
       <w:pPr>
-        <w:pStyle w:val="PargrafodaLista"/>
+        <w:pStyle w:val="ListParagraph"/>
         <w:numPr>
           <w:ilvl w:val="0"/>
           <w:numId w:val="22"/>
@@ -14063,7 +14063,7 @@
     </w:p>
     <w:p>
       <w:pPr>
-        <w:pStyle w:val="PargrafodaLista"/>
+        <w:pStyle w:val="ListParagraph"/>
         <w:numPr>
           <w:ilvl w:val="0"/>
           <w:numId w:val="22"/>
@@ -14145,7 +14145,7 @@
     </w:p>
     <w:p>
       <w:pPr>
-        <w:pStyle w:val="PargrafodaLista"/>
+        <w:pStyle w:val="ListParagraph"/>
         <w:numPr>
           <w:ilvl w:val="0"/>
           <w:numId w:val="22"/>
@@ -14221,7 +14221,7 @@
     </w:p>
     <w:p>
       <w:pPr>
-        <w:pStyle w:val="PargrafodaLista"/>
+        <w:pStyle w:val="ListParagraph"/>
         <w:numPr>
           <w:ilvl w:val="0"/>
           <w:numId w:val="22"/>
@@ -14291,7 +14291,7 @@
     </w:p>
     <w:p>
       <w:pPr>
-        <w:pStyle w:val="PargrafodaLista"/>
+        <w:pStyle w:val="ListParagraph"/>
         <w:numPr>
           <w:ilvl w:val="0"/>
           <w:numId w:val="22"/>
@@ -14382,7 +14382,7 @@
     </w:p>
     <w:p>
       <w:pPr>
-        <w:pStyle w:val="PargrafodaLista"/>
+        <w:pStyle w:val="ListParagraph"/>
         <w:numPr>
           <w:ilvl w:val="0"/>
           <w:numId w:val="22"/>
@@ -14476,7 +14476,7 @@
     </w:p>
     <w:p>
       <w:pPr>
-        <w:pStyle w:val="PargrafodaLista"/>
+        <w:pStyle w:val="ListParagraph"/>
         <w:numPr>
           <w:ilvl w:val="0"/>
           <w:numId w:val="22"/>
@@ -14511,7 +14511,7 @@
     </w:p>
     <w:p>
       <w:pPr>
-        <w:pStyle w:val="PargrafodaLista"/>
+        <w:pStyle w:val="ListParagraph"/>
         <w:numPr>
           <w:ilvl w:val="0"/>
           <w:numId w:val="22"/>
@@ -14590,7 +14590,7 @@
     </w:p>
     <w:p>
       <w:pPr>
-        <w:pStyle w:val="PargrafodaLista"/>
+        <w:pStyle w:val="ListParagraph"/>
         <w:numPr>
           <w:ilvl w:val="0"/>
           <w:numId w:val="22"/>
@@ -14649,7 +14649,7 @@
     </w:p>
     <w:p>
       <w:pPr>
-        <w:pStyle w:val="PargrafodaLista"/>
+        <w:pStyle w:val="ListParagraph"/>
         <w:numPr>
           <w:ilvl w:val="0"/>
           <w:numId w:val="22"/>
@@ -14717,7 +14717,7 @@
     </w:p>
     <w:p>
       <w:pPr>
-        <w:pStyle w:val="PargrafodaLista"/>
+        <w:pStyle w:val="ListParagraph"/>
         <w:numPr>
           <w:ilvl w:val="0"/>
           <w:numId w:val="22"/>
@@ -14794,7 +14794,7 @@
     </w:p>
     <w:p>
       <w:pPr>
-        <w:pStyle w:val="Ttulo1"/>
+        <w:pStyle w:val="Heading1"/>
       </w:pPr>
       <w:r>
         <w:lastRenderedPageBreak/>
@@ -14816,7 +14816,7 @@
     </w:p>
     <w:p>
       <w:pPr>
-        <w:pStyle w:val="PargrafodaLista"/>
+        <w:pStyle w:val="ListParagraph"/>
       </w:pPr>
       <w:r>
         <w:t>Para a terceira entrega do nosso projeto, foram selecionadas 10 interrogações, tal como pedido na descrição do mesmo. Estas interrogações tentam dar uso ao maior número possível de operadores da linguagem SQL</w:t>
@@ -14830,7 +14830,7 @@
     </w:p>
     <w:p>
       <w:pPr>
-        <w:pStyle w:val="PargrafodaLista"/>
+        <w:pStyle w:val="ListParagraph"/>
       </w:pPr>
     </w:p>
     <w:p>
@@ -14862,7 +14862,7 @@
     </w:p>
     <w:p>
       <w:pPr>
-        <w:pStyle w:val="PargrafodaLista"/>
+        <w:pStyle w:val="ListParagraph"/>
       </w:pPr>
     </w:p>
     <w:p>
@@ -15477,7 +15477,7 @@
     </w:p>
     <w:p>
       <w:pPr>
-        <w:pStyle w:val="Ttulo1"/>
+        <w:pStyle w:val="Heading1"/>
       </w:pPr>
       <w:r>
         <w:lastRenderedPageBreak/>
@@ -15544,16 +15544,7 @@
       </w:r>
       <w:proofErr w:type="spellEnd"/>
       <w:r>
-        <w:t>).</w:t>
-      </w:r>
-      <w:r>
-        <w:t xml:space="preserve"> </w:t>
-      </w:r>
-      <w:r>
-        <w:t>Todos os gatilhos estão descritos nas próximas subsecções</w:t>
-      </w:r>
-      <w:r>
-        <w:t>:</w:t>
+        <w:t>). Todos os gatilhos estão descritos nas próximas subsecções:</w:t>
       </w:r>
     </w:p>
     <w:p>
@@ -15671,11 +15662,9 @@
       <w:r>
         <w:t xml:space="preserve">na base de dados, mais especificamente na tabela </w:t>
       </w:r>
-      <w:proofErr w:type="spellStart"/>
-      <w:r>
-        <w:t>ReservaDeSala</w:t>
-      </w:r>
-      <w:proofErr w:type="spellEnd"/>
+      <w:r>
+        <w:t>Exemplar</w:t>
+      </w:r>
       <w:r>
         <w:t xml:space="preserve">. O segundo </w:t>
       </w:r>
@@ -15688,57 +15677,39 @@
       </w:r>
       <w:proofErr w:type="spellEnd"/>
       <w:r>
-        <w:t xml:space="preserve"> impede a reserva de uma sala quando esta já se encontra reservada na mesma hora. </w:t>
-      </w:r>
+        <w:t xml:space="preserve"> impede a </w:t>
+      </w:r>
+      <w:r>
+        <w:t>requisição</w:t>
+      </w:r>
+      <w:r>
+        <w:t xml:space="preserve"> de um </w:t>
+      </w:r>
+      <w:r>
+        <w:t>exemplar</w:t>
+      </w:r>
+      <w:r>
+        <w:t xml:space="preserve"> quando est</w:t>
+      </w:r>
+      <w:r>
+        <w:t>e não</w:t>
+      </w:r>
+      <w:r>
+        <w:t xml:space="preserve"> se encontra </w:t>
+      </w:r>
+      <w:r>
+        <w:t>disponível para tal</w:t>
+      </w:r>
+      <w:r>
+        <w:t>.</w:t>
+      </w:r>
+      <w:bookmarkStart w:id="1" w:name="_GoBack"/>
+      <w:bookmarkEnd w:id="1"/>
     </w:p>
     <w:p>
       <w:pPr>
         <w:pStyle w:val="Pargrafo-Relatrio"/>
-        <w:ind w:firstLine="720"/>
-      </w:pPr>
-      <w:r>
-        <w:t xml:space="preserve">Nota: No ficheiro </w:t>
-      </w:r>
-      <w:r>
-        <w:rPr>
-          <w:i/>
-        </w:rPr>
-        <w:t xml:space="preserve">gatilho2_verifica.sql </w:t>
-      </w:r>
-      <w:r>
-        <w:t xml:space="preserve">é também criado um </w:t>
-      </w:r>
-      <w:proofErr w:type="spellStart"/>
-      <w:r>
-        <w:t>tuplo</w:t>
-      </w:r>
-      <w:proofErr w:type="spellEnd"/>
-      <w:r>
-        <w:t xml:space="preserve"> para a tabela Reserva, uma vez que existe uma restrição na tabela </w:t>
-      </w:r>
-      <w:proofErr w:type="spellStart"/>
-      <w:r>
-        <w:t>ReservaDeSala</w:t>
-      </w:r>
-      <w:proofErr w:type="spellEnd"/>
-      <w:r>
-        <w:t>,</w:t>
-      </w:r>
-      <w:r>
-        <w:t xml:space="preserve"> </w:t>
-      </w:r>
-      <w:r>
-        <w:t>que referencia a Reserva, e impede este valor de ser nulo.</w:t>
-      </w:r>
-    </w:p>
-    <w:p>
-      <w:pPr>
-        <w:pStyle w:val="Pargrafo-Relatrio"/>
-        <w:ind w:firstLine="720"/>
-      </w:pPr>
-      <w:r>
-        <w:t xml:space="preserve"> </w:t>
-      </w:r>
+      </w:pPr>
     </w:p>
     <w:p>
       <w:pPr>
@@ -15814,8 +15785,6 @@
       <w:r>
         <w:t>é corrido.</w:t>
       </w:r>
-      <w:bookmarkStart w:id="1" w:name="_GoBack"/>
-      <w:bookmarkEnd w:id="1"/>
     </w:p>
     <w:sectPr>
       <w:pgSz w:w="11906" w:h="16838"/>
@@ -19279,11 +19248,11 @@
       <w:sz w:val="36"/>
     </w:rPr>
   </w:style>
-  <w:style w:type="paragraph" w:styleId="Ttulo1">
+  <w:style w:type="paragraph" w:styleId="Heading1">
     <w:name w:val="heading 1"/>
     <w:basedOn w:val="Normal"/>
     <w:next w:val="Normal"/>
-    <w:link w:val="Ttulo1Carter"/>
+    <w:link w:val="Heading1Char"/>
     <w:uiPriority w:val="9"/>
     <w:qFormat/>
     <w:rsid w:val="00DB5658"/>
@@ -19301,13 +19270,13 @@
       <w:lang w:val="pt-PT"/>
     </w:rPr>
   </w:style>
-  <w:style w:type="character" w:default="1" w:styleId="Tipodeletrapredefinidodopargrafo">
+  <w:style w:type="character" w:default="1" w:styleId="DefaultParagraphFont">
     <w:name w:val="Default Paragraph Font"/>
     <w:uiPriority w:val="1"/>
     <w:semiHidden/>
     <w:unhideWhenUsed/>
   </w:style>
-  <w:style w:type="table" w:default="1" w:styleId="Tabelanormal">
+  <w:style w:type="table" w:default="1" w:styleId="TableNormal">
     <w:name w:val="Normal Table"/>
     <w:uiPriority w:val="99"/>
     <w:semiHidden/>
@@ -19322,16 +19291,16 @@
       </w:tblCellMar>
     </w:tblPr>
   </w:style>
-  <w:style w:type="numbering" w:default="1" w:styleId="Semlista">
+  <w:style w:type="numbering" w:default="1" w:styleId="NoList">
     <w:name w:val="No List"/>
     <w:uiPriority w:val="99"/>
     <w:semiHidden/>
     <w:unhideWhenUsed/>
   </w:style>
-  <w:style w:type="character" w:customStyle="1" w:styleId="TtuloCarter">
-    <w:name w:val="Título Caráter"/>
-    <w:basedOn w:val="Tipodeletrapredefinidodopargrafo"/>
-    <w:link w:val="Ttulo"/>
+  <w:style w:type="character" w:customStyle="1" w:styleId="TitleChar">
+    <w:name w:val="Title Char"/>
+    <w:basedOn w:val="DefaultParagraphFont"/>
+    <w:link w:val="Title"/>
     <w:uiPriority w:val="10"/>
     <w:qFormat/>
     <w:rsid w:val="00C470BF"/>
@@ -19343,10 +19312,10 @@
       <w:szCs w:val="56"/>
     </w:rPr>
   </w:style>
-  <w:style w:type="character" w:customStyle="1" w:styleId="SemEspaamentoCarter">
-    <w:name w:val="Sem Espaçamento Caráter"/>
-    <w:basedOn w:val="Tipodeletrapredefinidodopargrafo"/>
-    <w:link w:val="SemEspaamento"/>
+  <w:style w:type="character" w:customStyle="1" w:styleId="NoSpacingChar">
+    <w:name w:val="No Spacing Char"/>
+    <w:basedOn w:val="DefaultParagraphFont"/>
+    <w:link w:val="NoSpacing"/>
     <w:uiPriority w:val="1"/>
     <w:qFormat/>
     <w:rsid w:val="00C470BF"/>
@@ -19355,10 +19324,10 @@
       <w:lang w:val="en-US"/>
     </w:rPr>
   </w:style>
-  <w:style w:type="character" w:customStyle="1" w:styleId="Ttulo1Carter">
-    <w:name w:val="Título 1 Caráter"/>
-    <w:basedOn w:val="Tipodeletrapredefinidodopargrafo"/>
-    <w:link w:val="Ttulo1"/>
+  <w:style w:type="character" w:customStyle="1" w:styleId="Heading1Char">
+    <w:name w:val="Heading 1 Char"/>
+    <w:basedOn w:val="DefaultParagraphFont"/>
+    <w:link w:val="Heading1"/>
     <w:uiPriority w:val="9"/>
     <w:qFormat/>
     <w:rsid w:val="00DB5658"/>
@@ -19370,10 +19339,10 @@
       <w:lang w:val="pt-PT"/>
     </w:rPr>
   </w:style>
-  <w:style w:type="character" w:customStyle="1" w:styleId="CabealhoCarter">
-    <w:name w:val="Cabeçalho Caráter"/>
-    <w:basedOn w:val="Tipodeletrapredefinidodopargrafo"/>
-    <w:link w:val="Cabealho"/>
+  <w:style w:type="character" w:customStyle="1" w:styleId="HeaderChar">
+    <w:name w:val="Header Char"/>
+    <w:basedOn w:val="DefaultParagraphFont"/>
+    <w:link w:val="Header"/>
     <w:uiPriority w:val="99"/>
     <w:qFormat/>
     <w:rsid w:val="001E4E85"/>
@@ -19381,10 +19350,10 @@
       <w:sz w:val="36"/>
     </w:rPr>
   </w:style>
-  <w:style w:type="character" w:customStyle="1" w:styleId="RodapCarter">
-    <w:name w:val="Rodapé Caráter"/>
-    <w:basedOn w:val="Tipodeletrapredefinidodopargrafo"/>
-    <w:link w:val="Rodap"/>
+  <w:style w:type="character" w:customStyle="1" w:styleId="FooterChar">
+    <w:name w:val="Footer Char"/>
+    <w:basedOn w:val="DefaultParagraphFont"/>
+    <w:link w:val="Footer"/>
     <w:uiPriority w:val="99"/>
     <w:qFormat/>
     <w:rsid w:val="001E4E85"/>
@@ -19465,7 +19434,7 @@
   <w:style w:type="paragraph" w:customStyle="1" w:styleId="Heading">
     <w:name w:val="Heading"/>
     <w:basedOn w:val="Normal"/>
-    <w:next w:val="Corpodetexto"/>
+    <w:next w:val="BodyText"/>
     <w:qFormat/>
     <w:pPr>
       <w:keepNext/>
@@ -19477,21 +19446,21 @@
       <w:szCs w:val="28"/>
     </w:rPr>
   </w:style>
-  <w:style w:type="paragraph" w:styleId="Corpodetexto">
+  <w:style w:type="paragraph" w:styleId="BodyText">
     <w:name w:val="Body Text"/>
     <w:basedOn w:val="Normal"/>
     <w:pPr>
       <w:spacing w:after="140" w:line="276" w:lineRule="auto"/>
     </w:pPr>
   </w:style>
-  <w:style w:type="paragraph" w:styleId="Lista">
+  <w:style w:type="paragraph" w:styleId="List">
     <w:name w:val="List"/>
-    <w:basedOn w:val="Corpodetexto"/>
+    <w:basedOn w:val="BodyText"/>
     <w:rPr>
       <w:rFonts w:cs="Lohit Devanagari"/>
     </w:rPr>
   </w:style>
-  <w:style w:type="paragraph" w:styleId="Legenda">
+  <w:style w:type="paragraph" w:styleId="Caption">
     <w:name w:val="caption"/>
     <w:basedOn w:val="Normal"/>
     <w:qFormat/>
@@ -19518,11 +19487,11 @@
       <w:rFonts w:cs="Lohit Devanagari"/>
     </w:rPr>
   </w:style>
-  <w:style w:type="paragraph" w:styleId="Ttulo">
+  <w:style w:type="paragraph" w:styleId="Title">
     <w:name w:val="Title"/>
     <w:basedOn w:val="Normal"/>
     <w:next w:val="Normal"/>
-    <w:link w:val="TtuloCarter"/>
+    <w:link w:val="TitleChar"/>
     <w:uiPriority w:val="10"/>
     <w:qFormat/>
     <w:rsid w:val="00C470BF"/>
@@ -19538,9 +19507,9 @@
       <w:szCs w:val="56"/>
     </w:rPr>
   </w:style>
-  <w:style w:type="paragraph" w:styleId="SemEspaamento">
+  <w:style w:type="paragraph" w:styleId="NoSpacing">
     <w:name w:val="No Spacing"/>
-    <w:link w:val="SemEspaamentoCarter"/>
+    <w:link w:val="NoSpacingChar"/>
     <w:uiPriority w:val="1"/>
     <w:qFormat/>
     <w:rsid w:val="00C470BF"/>
@@ -19550,10 +19519,10 @@
       <w:lang w:val="en-US"/>
     </w:rPr>
   </w:style>
-  <w:style w:type="paragraph" w:styleId="Cabealho">
+  <w:style w:type="paragraph" w:styleId="Header">
     <w:name w:val="header"/>
     <w:basedOn w:val="Normal"/>
-    <w:link w:val="CabealhoCarter"/>
+    <w:link w:val="HeaderChar"/>
     <w:uiPriority w:val="99"/>
     <w:unhideWhenUsed/>
     <w:rsid w:val="001E4E85"/>
@@ -19565,10 +19534,10 @@
       <w:spacing w:after="0" w:line="240" w:lineRule="auto"/>
     </w:pPr>
   </w:style>
-  <w:style w:type="paragraph" w:styleId="Rodap">
+  <w:style w:type="paragraph" w:styleId="Footer">
     <w:name w:val="footer"/>
     <w:basedOn w:val="Normal"/>
-    <w:link w:val="RodapCarter"/>
+    <w:link w:val="FooterChar"/>
     <w:uiPriority w:val="99"/>
     <w:unhideWhenUsed/>
     <w:rsid w:val="001E4E85"/>
@@ -19580,10 +19549,10 @@
       <w:spacing w:after="0" w:line="240" w:lineRule="auto"/>
     </w:pPr>
   </w:style>
-  <w:style w:type="paragraph" w:styleId="PargrafodaLista">
+  <w:style w:type="paragraph" w:styleId="ListParagraph">
     <w:name w:val="List Paragraph"/>
     <w:basedOn w:val="Pargrafo-Relatrio"/>
-    <w:link w:val="PargrafodaListaCarter"/>
+    <w:link w:val="ListParagraphChar"/>
     <w:uiPriority w:val="34"/>
     <w:qFormat/>
     <w:rsid w:val="005F68A4"/>
@@ -19610,7 +19579,7 @@
   </w:style>
   <w:style w:type="paragraph" w:customStyle="1" w:styleId="Subttulo-Relatrio">
     <w:name w:val="Subtítulo-Relatório"/>
-    <w:basedOn w:val="PargrafodaLista"/>
+    <w:basedOn w:val="ListParagraph"/>
     <w:link w:val="Subttulo-RelatrioCarter"/>
     <w:qFormat/>
     <w:rsid w:val="00C50F1E"/>
@@ -19621,7 +19590,7 @@
   </w:style>
   <w:style w:type="character" w:customStyle="1" w:styleId="Pargrafo-RelatrioCarter">
     <w:name w:val="Parágrafo - Relatório Caráter"/>
-    <w:basedOn w:val="Tipodeletrapredefinidodopargrafo"/>
+    <w:basedOn w:val="DefaultParagraphFont"/>
     <w:link w:val="Pargrafo-Relatrio"/>
     <w:rsid w:val="00437627"/>
     <w:rPr>
@@ -19630,10 +19599,10 @@
       <w:lang w:val="pt-PT"/>
     </w:rPr>
   </w:style>
-  <w:style w:type="character" w:customStyle="1" w:styleId="PargrafodaListaCarter">
-    <w:name w:val="Parágrafo da Lista Caráter"/>
+  <w:style w:type="character" w:customStyle="1" w:styleId="ListParagraphChar">
+    <w:name w:val="List Paragraph Char"/>
     <w:basedOn w:val="Pargrafo-RelatrioCarter"/>
-    <w:link w:val="PargrafodaLista"/>
+    <w:link w:val="ListParagraph"/>
     <w:uiPriority w:val="34"/>
     <w:rsid w:val="00C50F1E"/>
     <w:rPr>
@@ -19644,7 +19613,7 @@
   </w:style>
   <w:style w:type="character" w:customStyle="1" w:styleId="Subttulo-RelatrioCarter">
     <w:name w:val="Subtítulo-Relatório Caráter"/>
-    <w:basedOn w:val="PargrafodaListaCarter"/>
+    <w:basedOn w:val="ListParagraphChar"/>
     <w:link w:val="Subttulo-Relatrio"/>
     <w:rsid w:val="00C50F1E"/>
     <w:rPr>

</xml_diff>

<commit_message>
Changed report and abort message
</commit_message>
<xml_diff>
--- a/Relatorios/Entrega_3.docx
+++ b/Relatorios/Entrega_3.docx
@@ -70,7 +70,7 @@
                         <w:txbxContent>
                           <w:p>
                             <w:pPr>
-                              <w:pStyle w:val="NoSpacing"/>
+                              <w:pStyle w:val="SemEspaamento"/>
                               <w:jc w:val="right"/>
                               <w:rPr>
                                 <w:color w:val="FFFFFF"/>
@@ -218,7 +218,7 @@
                         <w:txbxContent>
                           <w:p>
                             <w:pPr>
-                              <w:pStyle w:val="NoSpacing"/>
+                              <w:pStyle w:val="SemEspaamento"/>
                               <w:spacing w:before="40" w:after="560" w:line="216" w:lineRule="auto"/>
                               <w:rPr>
                                 <w:color w:val="9E3D22"/>
@@ -257,7 +257,7 @@
                             <w:sdtContent>
                               <w:p>
                                 <w:pPr>
-                                  <w:pStyle w:val="NoSpacing"/>
+                                  <w:pStyle w:val="SemEspaamento"/>
                                   <w:spacing w:before="40" w:after="40"/>
                                 </w:pPr>
                                 <w:r>
@@ -677,7 +677,7 @@
     </w:p>
     <w:p>
       <w:pPr>
-        <w:pStyle w:val="Heading1"/>
+        <w:pStyle w:val="Ttulo1"/>
       </w:pPr>
       <w:r>
         <w:lastRenderedPageBreak/>
@@ -765,7 +765,7 @@
     </w:p>
     <w:p>
       <w:pPr>
-        <w:pStyle w:val="Heading1"/>
+        <w:pStyle w:val="Ttulo1"/>
       </w:pPr>
       <w:r>
         <w:lastRenderedPageBreak/>
@@ -2155,7 +2155,7 @@
     </w:p>
     <w:p>
       <w:pPr>
-        <w:pStyle w:val="Heading1"/>
+        <w:pStyle w:val="Ttulo1"/>
       </w:pPr>
       <w:r>
         <w:lastRenderedPageBreak/>
@@ -2224,7 +2224,7 @@
     </w:p>
     <w:p>
       <w:pPr>
-        <w:pStyle w:val="Heading1"/>
+        <w:pStyle w:val="Ttulo1"/>
       </w:pPr>
       <w:r>
         <w:lastRenderedPageBreak/>
@@ -8154,7 +8154,7 @@
     </w:p>
     <w:p>
       <w:pPr>
-        <w:pStyle w:val="Heading1"/>
+        <w:pStyle w:val="Ttulo1"/>
       </w:pPr>
       <w:r>
         <w:lastRenderedPageBreak/>
@@ -8230,7 +8230,7 @@
     </w:p>
     <w:p>
       <w:pPr>
-        <w:pStyle w:val="ListParagraph"/>
+        <w:pStyle w:val="PargrafodaLista"/>
         <w:numPr>
           <w:ilvl w:val="0"/>
           <w:numId w:val="2"/>
@@ -8319,7 +8319,7 @@
     </w:p>
     <w:p>
       <w:pPr>
-        <w:pStyle w:val="ListParagraph"/>
+        <w:pStyle w:val="PargrafodaLista"/>
         <w:numPr>
           <w:ilvl w:val="0"/>
           <w:numId w:val="2"/>
@@ -8406,7 +8406,7 @@
     </w:p>
     <w:p>
       <w:pPr>
-        <w:pStyle w:val="ListParagraph"/>
+        <w:pStyle w:val="PargrafodaLista"/>
         <w:numPr>
           <w:ilvl w:val="0"/>
           <w:numId w:val="2"/>
@@ -8514,7 +8514,7 @@
     </w:p>
     <w:p>
       <w:pPr>
-        <w:pStyle w:val="ListParagraph"/>
+        <w:pStyle w:val="PargrafodaLista"/>
         <w:numPr>
           <w:ilvl w:val="0"/>
           <w:numId w:val="2"/>
@@ -8567,7 +8567,7 @@
     </w:p>
     <w:p>
       <w:pPr>
-        <w:pStyle w:val="ListParagraph"/>
+        <w:pStyle w:val="PargrafodaLista"/>
       </w:pPr>
     </w:p>
     <w:p>
@@ -8607,7 +8607,7 @@
     </w:p>
     <w:p>
       <w:pPr>
-        <w:pStyle w:val="ListParagraph"/>
+        <w:pStyle w:val="PargrafodaLista"/>
         <w:numPr>
           <w:ilvl w:val="0"/>
           <w:numId w:val="2"/>
@@ -8636,7 +8636,7 @@
     </w:p>
     <w:p>
       <w:pPr>
-        <w:pStyle w:val="ListParagraph"/>
+        <w:pStyle w:val="PargrafodaLista"/>
       </w:pPr>
     </w:p>
     <w:p>
@@ -8678,7 +8678,7 @@
     </w:p>
     <w:p>
       <w:pPr>
-        <w:pStyle w:val="ListParagraph"/>
+        <w:pStyle w:val="PargrafodaLista"/>
         <w:numPr>
           <w:ilvl w:val="0"/>
           <w:numId w:val="2"/>
@@ -8783,7 +8783,7 @@
     </w:p>
     <w:p>
       <w:pPr>
-        <w:pStyle w:val="ListParagraph"/>
+        <w:pStyle w:val="PargrafodaLista"/>
         <w:numPr>
           <w:ilvl w:val="0"/>
           <w:numId w:val="2"/>
@@ -8836,7 +8836,7 @@
     </w:p>
     <w:p>
       <w:pPr>
-        <w:pStyle w:val="ListParagraph"/>
+        <w:pStyle w:val="PargrafodaLista"/>
         <w:numPr>
           <w:ilvl w:val="0"/>
           <w:numId w:val="2"/>
@@ -8906,7 +8906,7 @@
     </w:p>
     <w:p>
       <w:pPr>
-        <w:pStyle w:val="ListParagraph"/>
+        <w:pStyle w:val="PargrafodaLista"/>
         <w:numPr>
           <w:ilvl w:val="0"/>
           <w:numId w:val="3"/>
@@ -8981,7 +8981,7 @@
     </w:p>
     <w:p>
       <w:pPr>
-        <w:pStyle w:val="ListParagraph"/>
+        <w:pStyle w:val="PargrafodaLista"/>
         <w:numPr>
           <w:ilvl w:val="0"/>
           <w:numId w:val="3"/>
@@ -9078,7 +9078,7 @@
     </w:p>
     <w:p>
       <w:pPr>
-        <w:pStyle w:val="ListParagraph"/>
+        <w:pStyle w:val="PargrafodaLista"/>
         <w:numPr>
           <w:ilvl w:val="0"/>
           <w:numId w:val="3"/>
@@ -9185,7 +9185,7 @@
     </w:p>
     <w:p>
       <w:pPr>
-        <w:pStyle w:val="ListParagraph"/>
+        <w:pStyle w:val="PargrafodaLista"/>
         <w:numPr>
           <w:ilvl w:val="0"/>
           <w:numId w:val="3"/>
@@ -9286,7 +9286,7 @@
     </w:p>
     <w:p>
       <w:pPr>
-        <w:pStyle w:val="ListParagraph"/>
+        <w:pStyle w:val="PargrafodaLista"/>
         <w:numPr>
           <w:ilvl w:val="0"/>
           <w:numId w:val="3"/>
@@ -9353,7 +9353,7 @@
     </w:p>
     <w:p>
       <w:pPr>
-        <w:pStyle w:val="ListParagraph"/>
+        <w:pStyle w:val="PargrafodaLista"/>
         <w:numPr>
           <w:ilvl w:val="0"/>
           <w:numId w:val="3"/>
@@ -9476,7 +9476,7 @@
     </w:p>
     <w:p>
       <w:pPr>
-        <w:pStyle w:val="ListParagraph"/>
+        <w:pStyle w:val="PargrafodaLista"/>
         <w:numPr>
           <w:ilvl w:val="0"/>
           <w:numId w:val="3"/>
@@ -9576,7 +9576,7 @@
     </w:p>
     <w:p>
       <w:pPr>
-        <w:pStyle w:val="ListParagraph"/>
+        <w:pStyle w:val="PargrafodaLista"/>
         <w:numPr>
           <w:ilvl w:val="0"/>
           <w:numId w:val="3"/>
@@ -9665,7 +9665,7 @@
     </w:p>
     <w:p>
       <w:pPr>
-        <w:pStyle w:val="ListParagraph"/>
+        <w:pStyle w:val="PargrafodaLista"/>
         <w:numPr>
           <w:ilvl w:val="0"/>
           <w:numId w:val="3"/>
@@ -9756,7 +9756,7 @@
     </w:p>
     <w:p>
       <w:pPr>
-        <w:pStyle w:val="ListParagraph"/>
+        <w:pStyle w:val="PargrafodaLista"/>
         <w:numPr>
           <w:ilvl w:val="0"/>
           <w:numId w:val="3"/>
@@ -9861,7 +9861,7 @@
     </w:p>
     <w:p>
       <w:pPr>
-        <w:pStyle w:val="ListParagraph"/>
+        <w:pStyle w:val="PargrafodaLista"/>
         <w:numPr>
           <w:ilvl w:val="0"/>
           <w:numId w:val="3"/>
@@ -9960,7 +9960,7 @@
     </w:p>
     <w:p>
       <w:pPr>
-        <w:pStyle w:val="ListParagraph"/>
+        <w:pStyle w:val="PargrafodaLista"/>
         <w:numPr>
           <w:ilvl w:val="0"/>
           <w:numId w:val="3"/>
@@ -10041,7 +10041,7 @@
     </w:p>
     <w:p>
       <w:pPr>
-        <w:pStyle w:val="ListParagraph"/>
+        <w:pStyle w:val="PargrafodaLista"/>
         <w:numPr>
           <w:ilvl w:val="0"/>
           <w:numId w:val="3"/>
@@ -10124,7 +10124,7 @@
     </w:p>
     <w:p>
       <w:pPr>
-        <w:pStyle w:val="ListParagraph"/>
+        <w:pStyle w:val="PargrafodaLista"/>
         <w:numPr>
           <w:ilvl w:val="0"/>
           <w:numId w:val="3"/>
@@ -10223,7 +10223,7 @@
     </w:p>
     <w:p>
       <w:pPr>
-        <w:pStyle w:val="ListParagraph"/>
+        <w:pStyle w:val="PargrafodaLista"/>
         <w:numPr>
           <w:ilvl w:val="0"/>
           <w:numId w:val="3"/>
@@ -10979,7 +10979,7 @@
     </w:p>
     <w:p>
       <w:pPr>
-        <w:pStyle w:val="Heading1"/>
+        <w:pStyle w:val="Ttulo1"/>
       </w:pPr>
       <w:r>
         <w:lastRenderedPageBreak/>
@@ -11029,7 +11029,7 @@
     </w:p>
     <w:p>
       <w:pPr>
-        <w:pStyle w:val="ListParagraph"/>
+        <w:pStyle w:val="PargrafodaLista"/>
         <w:numPr>
           <w:ilvl w:val="0"/>
           <w:numId w:val="3"/>
@@ -11049,7 +11049,7 @@
     </w:p>
     <w:p>
       <w:pPr>
-        <w:pStyle w:val="ListParagraph"/>
+        <w:pStyle w:val="PargrafodaLista"/>
         <w:numPr>
           <w:ilvl w:val="0"/>
           <w:numId w:val="3"/>
@@ -11075,7 +11075,7 @@
     </w:p>
     <w:p>
       <w:pPr>
-        <w:pStyle w:val="ListParagraph"/>
+        <w:pStyle w:val="PargrafodaLista"/>
         <w:numPr>
           <w:ilvl w:val="0"/>
           <w:numId w:val="3"/>
@@ -11104,7 +11104,7 @@
     </w:p>
     <w:p>
       <w:pPr>
-        <w:pStyle w:val="ListParagraph"/>
+        <w:pStyle w:val="PargrafodaLista"/>
         <w:numPr>
           <w:ilvl w:val="0"/>
           <w:numId w:val="3"/>
@@ -11166,7 +11166,7 @@
     </w:p>
     <w:p>
       <w:pPr>
-        <w:pStyle w:val="ListParagraph"/>
+        <w:pStyle w:val="PargrafodaLista"/>
         <w:numPr>
           <w:ilvl w:val="0"/>
           <w:numId w:val="4"/>
@@ -11276,7 +11276,7 @@
     </w:p>
     <w:p>
       <w:pPr>
-        <w:pStyle w:val="ListParagraph"/>
+        <w:pStyle w:val="PargrafodaLista"/>
         <w:numPr>
           <w:ilvl w:val="0"/>
           <w:numId w:val="4"/>
@@ -11312,7 +11312,7 @@
     </w:p>
     <w:p>
       <w:pPr>
-        <w:pStyle w:val="ListParagraph"/>
+        <w:pStyle w:val="PargrafodaLista"/>
         <w:numPr>
           <w:ilvl w:val="0"/>
           <w:numId w:val="4"/>
@@ -11330,7 +11330,7 @@
     </w:p>
     <w:p>
       <w:pPr>
-        <w:pStyle w:val="ListParagraph"/>
+        <w:pStyle w:val="PargrafodaLista"/>
         <w:numPr>
           <w:ilvl w:val="0"/>
           <w:numId w:val="4"/>
@@ -11348,7 +11348,7 @@
     </w:p>
     <w:p>
       <w:pPr>
-        <w:pStyle w:val="ListParagraph"/>
+        <w:pStyle w:val="PargrafodaLista"/>
         <w:numPr>
           <w:ilvl w:val="0"/>
           <w:numId w:val="4"/>
@@ -11368,7 +11368,7 @@
     </w:p>
     <w:p>
       <w:pPr>
-        <w:pStyle w:val="ListParagraph"/>
+        <w:pStyle w:val="PargrafodaLista"/>
         <w:numPr>
           <w:ilvl w:val="0"/>
           <w:numId w:val="4"/>
@@ -11444,7 +11444,7 @@
     </w:p>
     <w:p>
       <w:pPr>
-        <w:pStyle w:val="ListParagraph"/>
+        <w:pStyle w:val="PargrafodaLista"/>
         <w:numPr>
           <w:ilvl w:val="0"/>
           <w:numId w:val="4"/>
@@ -11475,7 +11475,7 @@
     </w:p>
     <w:p>
       <w:pPr>
-        <w:pStyle w:val="ListParagraph"/>
+        <w:pStyle w:val="PargrafodaLista"/>
         <w:numPr>
           <w:ilvl w:val="0"/>
           <w:numId w:val="4"/>
@@ -11493,7 +11493,7 @@
     </w:p>
     <w:p>
       <w:pPr>
-        <w:pStyle w:val="ListParagraph"/>
+        <w:pStyle w:val="PargrafodaLista"/>
         <w:numPr>
           <w:ilvl w:val="0"/>
           <w:numId w:val="4"/>
@@ -11529,7 +11529,7 @@
     </w:p>
     <w:p>
       <w:pPr>
-        <w:pStyle w:val="ListParagraph"/>
+        <w:pStyle w:val="PargrafodaLista"/>
         <w:numPr>
           <w:ilvl w:val="0"/>
           <w:numId w:val="4"/>
@@ -11578,7 +11578,7 @@
     </w:p>
     <w:p>
       <w:pPr>
-        <w:pStyle w:val="ListParagraph"/>
+        <w:pStyle w:val="PargrafodaLista"/>
         <w:numPr>
           <w:ilvl w:val="0"/>
           <w:numId w:val="4"/>
@@ -11660,7 +11660,7 @@
     </w:p>
     <w:p>
       <w:pPr>
-        <w:pStyle w:val="ListParagraph"/>
+        <w:pStyle w:val="PargrafodaLista"/>
         <w:numPr>
           <w:ilvl w:val="0"/>
           <w:numId w:val="4"/>
@@ -11700,7 +11700,7 @@
     </w:p>
     <w:p>
       <w:pPr>
-        <w:pStyle w:val="ListParagraph"/>
+        <w:pStyle w:val="PargrafodaLista"/>
         <w:numPr>
           <w:ilvl w:val="0"/>
           <w:numId w:val="4"/>
@@ -11766,7 +11766,7 @@
     </w:p>
     <w:p>
       <w:pPr>
-        <w:pStyle w:val="ListParagraph"/>
+        <w:pStyle w:val="PargrafodaLista"/>
         <w:numPr>
           <w:ilvl w:val="0"/>
           <w:numId w:val="4"/>
@@ -11814,7 +11814,7 @@
     </w:p>
     <w:p>
       <w:pPr>
-        <w:pStyle w:val="ListParagraph"/>
+        <w:pStyle w:val="PargrafodaLista"/>
         <w:numPr>
           <w:ilvl w:val="0"/>
           <w:numId w:val="4"/>
@@ -11865,7 +11865,7 @@
     </w:p>
     <w:p>
       <w:pPr>
-        <w:pStyle w:val="ListParagraph"/>
+        <w:pStyle w:val="PargrafodaLista"/>
         <w:numPr>
           <w:ilvl w:val="0"/>
           <w:numId w:val="4"/>
@@ -11965,7 +11965,7 @@
     </w:p>
     <w:p>
       <w:pPr>
-        <w:pStyle w:val="ListParagraph"/>
+        <w:pStyle w:val="PargrafodaLista"/>
         <w:numPr>
           <w:ilvl w:val="0"/>
           <w:numId w:val="4"/>
@@ -11985,7 +11985,7 @@
     </w:p>
     <w:p>
       <w:pPr>
-        <w:pStyle w:val="ListParagraph"/>
+        <w:pStyle w:val="PargrafodaLista"/>
         <w:numPr>
           <w:ilvl w:val="0"/>
           <w:numId w:val="4"/>
@@ -12029,7 +12029,7 @@
     </w:p>
     <w:p>
       <w:pPr>
-        <w:pStyle w:val="ListParagraph"/>
+        <w:pStyle w:val="PargrafodaLista"/>
         <w:numPr>
           <w:ilvl w:val="0"/>
           <w:numId w:val="4"/>
@@ -12117,7 +12117,7 @@
     </w:p>
     <w:p>
       <w:pPr>
-        <w:pStyle w:val="ListParagraph"/>
+        <w:pStyle w:val="PargrafodaLista"/>
         <w:numPr>
           <w:ilvl w:val="0"/>
           <w:numId w:val="4"/>
@@ -12148,7 +12148,7 @@
     </w:p>
     <w:p>
       <w:pPr>
-        <w:pStyle w:val="ListParagraph"/>
+        <w:pStyle w:val="PargrafodaLista"/>
         <w:numPr>
           <w:ilvl w:val="0"/>
           <w:numId w:val="4"/>
@@ -12175,7 +12175,7 @@
     </w:p>
     <w:p>
       <w:pPr>
-        <w:pStyle w:val="ListParagraph"/>
+        <w:pStyle w:val="PargrafodaLista"/>
         <w:numPr>
           <w:ilvl w:val="0"/>
           <w:numId w:val="4"/>
@@ -12269,7 +12269,7 @@
     </w:p>
     <w:p>
       <w:pPr>
-        <w:pStyle w:val="ListParagraph"/>
+        <w:pStyle w:val="PargrafodaLista"/>
         <w:numPr>
           <w:ilvl w:val="0"/>
           <w:numId w:val="4"/>
@@ -12372,7 +12372,7 @@
     </w:p>
     <w:p>
       <w:pPr>
-        <w:pStyle w:val="ListParagraph"/>
+        <w:pStyle w:val="PargrafodaLista"/>
         <w:numPr>
           <w:ilvl w:val="0"/>
           <w:numId w:val="22"/>
@@ -12403,7 +12403,7 @@
     </w:p>
     <w:p>
       <w:pPr>
-        <w:pStyle w:val="ListParagraph"/>
+        <w:pStyle w:val="PargrafodaLista"/>
         <w:numPr>
           <w:ilvl w:val="0"/>
           <w:numId w:val="22"/>
@@ -12421,7 +12421,7 @@
     </w:p>
     <w:p>
       <w:pPr>
-        <w:pStyle w:val="ListParagraph"/>
+        <w:pStyle w:val="PargrafodaLista"/>
         <w:numPr>
           <w:ilvl w:val="0"/>
           <w:numId w:val="22"/>
@@ -12442,7 +12442,7 @@
     </w:p>
     <w:p>
       <w:pPr>
-        <w:pStyle w:val="ListParagraph"/>
+        <w:pStyle w:val="PargrafodaLista"/>
         <w:numPr>
           <w:ilvl w:val="0"/>
           <w:numId w:val="22"/>
@@ -12525,7 +12525,7 @@
     </w:p>
     <w:p>
       <w:pPr>
-        <w:pStyle w:val="ListParagraph"/>
+        <w:pStyle w:val="PargrafodaLista"/>
         <w:numPr>
           <w:ilvl w:val="0"/>
           <w:numId w:val="22"/>
@@ -12557,7 +12557,7 @@
     </w:p>
     <w:p>
       <w:pPr>
-        <w:pStyle w:val="ListParagraph"/>
+        <w:pStyle w:val="PargrafodaLista"/>
         <w:numPr>
           <w:ilvl w:val="0"/>
           <w:numId w:val="22"/>
@@ -12626,7 +12626,7 @@
     </w:p>
     <w:p>
       <w:pPr>
-        <w:pStyle w:val="ListParagraph"/>
+        <w:pStyle w:val="PargrafodaLista"/>
         <w:numPr>
           <w:ilvl w:val="0"/>
           <w:numId w:val="22"/>
@@ -12686,7 +12686,7 @@
     </w:p>
     <w:p>
       <w:pPr>
-        <w:pStyle w:val="ListParagraph"/>
+        <w:pStyle w:val="PargrafodaLista"/>
         <w:numPr>
           <w:ilvl w:val="0"/>
           <w:numId w:val="22"/>
@@ -12792,7 +12792,7 @@
     </w:p>
     <w:p>
       <w:pPr>
-        <w:pStyle w:val="ListParagraph"/>
+        <w:pStyle w:val="PargrafodaLista"/>
         <w:numPr>
           <w:ilvl w:val="0"/>
           <w:numId w:val="22"/>
@@ -12855,7 +12855,7 @@
     </w:p>
     <w:p>
       <w:pPr>
-        <w:pStyle w:val="ListParagraph"/>
+        <w:pStyle w:val="PargrafodaLista"/>
         <w:numPr>
           <w:ilvl w:val="0"/>
           <w:numId w:val="22"/>
@@ -12894,7 +12894,7 @@
     </w:p>
     <w:p>
       <w:pPr>
-        <w:pStyle w:val="ListParagraph"/>
+        <w:pStyle w:val="PargrafodaLista"/>
         <w:numPr>
           <w:ilvl w:val="0"/>
           <w:numId w:val="22"/>
@@ -12931,7 +12931,7 @@
     </w:p>
     <w:p>
       <w:pPr>
-        <w:pStyle w:val="ListParagraph"/>
+        <w:pStyle w:val="PargrafodaLista"/>
         <w:numPr>
           <w:ilvl w:val="0"/>
           <w:numId w:val="22"/>
@@ -12998,7 +12998,7 @@
     </w:p>
     <w:p>
       <w:pPr>
-        <w:pStyle w:val="ListParagraph"/>
+        <w:pStyle w:val="PargrafodaLista"/>
         <w:numPr>
           <w:ilvl w:val="0"/>
           <w:numId w:val="22"/>
@@ -13084,7 +13084,7 @@
     </w:p>
     <w:p>
       <w:pPr>
-        <w:pStyle w:val="ListParagraph"/>
+        <w:pStyle w:val="PargrafodaLista"/>
         <w:numPr>
           <w:ilvl w:val="0"/>
           <w:numId w:val="22"/>
@@ -13119,7 +13119,7 @@
     </w:p>
     <w:p>
       <w:pPr>
-        <w:pStyle w:val="ListParagraph"/>
+        <w:pStyle w:val="PargrafodaLista"/>
         <w:numPr>
           <w:ilvl w:val="0"/>
           <w:numId w:val="22"/>
@@ -13197,7 +13197,7 @@
     </w:p>
     <w:p>
       <w:pPr>
-        <w:pStyle w:val="ListParagraph"/>
+        <w:pStyle w:val="PargrafodaLista"/>
         <w:numPr>
           <w:ilvl w:val="0"/>
           <w:numId w:val="22"/>
@@ -13253,7 +13253,7 @@
     </w:p>
     <w:p>
       <w:pPr>
-        <w:pStyle w:val="ListParagraph"/>
+        <w:pStyle w:val="PargrafodaLista"/>
         <w:numPr>
           <w:ilvl w:val="0"/>
           <w:numId w:val="22"/>
@@ -13280,7 +13280,7 @@
     </w:p>
     <w:p>
       <w:pPr>
-        <w:pStyle w:val="ListParagraph"/>
+        <w:pStyle w:val="PargrafodaLista"/>
         <w:numPr>
           <w:ilvl w:val="0"/>
           <w:numId w:val="22"/>
@@ -13375,7 +13375,7 @@
     </w:p>
     <w:p>
       <w:pPr>
-        <w:pStyle w:val="ListParagraph"/>
+        <w:pStyle w:val="PargrafodaLista"/>
         <w:numPr>
           <w:ilvl w:val="0"/>
           <w:numId w:val="22"/>
@@ -13410,7 +13410,7 @@
     </w:p>
     <w:p>
       <w:pPr>
-        <w:pStyle w:val="ListParagraph"/>
+        <w:pStyle w:val="PargrafodaLista"/>
         <w:numPr>
           <w:ilvl w:val="0"/>
           <w:numId w:val="22"/>
@@ -13480,7 +13480,7 @@
     </w:p>
     <w:p>
       <w:pPr>
-        <w:pStyle w:val="ListParagraph"/>
+        <w:pStyle w:val="PargrafodaLista"/>
         <w:numPr>
           <w:ilvl w:val="0"/>
           <w:numId w:val="22"/>
@@ -13531,7 +13531,7 @@
     </w:p>
     <w:p>
       <w:pPr>
-        <w:pStyle w:val="ListParagraph"/>
+        <w:pStyle w:val="PargrafodaLista"/>
         <w:numPr>
           <w:ilvl w:val="0"/>
           <w:numId w:val="22"/>
@@ -13585,7 +13585,7 @@
     </w:p>
     <w:p>
       <w:pPr>
-        <w:pStyle w:val="ListParagraph"/>
+        <w:pStyle w:val="PargrafodaLista"/>
         <w:numPr>
           <w:ilvl w:val="0"/>
           <w:numId w:val="22"/>
@@ -13689,7 +13689,7 @@
     </w:p>
     <w:p>
       <w:pPr>
-        <w:pStyle w:val="ListParagraph"/>
+        <w:pStyle w:val="PargrafodaLista"/>
         <w:numPr>
           <w:ilvl w:val="0"/>
           <w:numId w:val="22"/>
@@ -13777,7 +13777,7 @@
     </w:p>
     <w:p>
       <w:pPr>
-        <w:pStyle w:val="ListParagraph"/>
+        <w:pStyle w:val="PargrafodaLista"/>
         <w:numPr>
           <w:ilvl w:val="0"/>
           <w:numId w:val="22"/>
@@ -13822,7 +13822,7 @@
     </w:p>
     <w:p>
       <w:pPr>
-        <w:pStyle w:val="ListParagraph"/>
+        <w:pStyle w:val="PargrafodaLista"/>
         <w:numPr>
           <w:ilvl w:val="0"/>
           <w:numId w:val="22"/>
@@ -13889,7 +13889,7 @@
     </w:p>
     <w:p>
       <w:pPr>
-        <w:pStyle w:val="ListParagraph"/>
+        <w:pStyle w:val="PargrafodaLista"/>
         <w:numPr>
           <w:ilvl w:val="0"/>
           <w:numId w:val="22"/>
@@ -13969,7 +13969,7 @@
     </w:p>
     <w:p>
       <w:pPr>
-        <w:pStyle w:val="ListParagraph"/>
+        <w:pStyle w:val="PargrafodaLista"/>
         <w:numPr>
           <w:ilvl w:val="0"/>
           <w:numId w:val="22"/>
@@ -14031,7 +14031,7 @@
     </w:p>
     <w:p>
       <w:pPr>
-        <w:pStyle w:val="ListParagraph"/>
+        <w:pStyle w:val="PargrafodaLista"/>
         <w:numPr>
           <w:ilvl w:val="0"/>
           <w:numId w:val="22"/>
@@ -14063,7 +14063,7 @@
     </w:p>
     <w:p>
       <w:pPr>
-        <w:pStyle w:val="ListParagraph"/>
+        <w:pStyle w:val="PargrafodaLista"/>
         <w:numPr>
           <w:ilvl w:val="0"/>
           <w:numId w:val="22"/>
@@ -14145,7 +14145,7 @@
     </w:p>
     <w:p>
       <w:pPr>
-        <w:pStyle w:val="ListParagraph"/>
+        <w:pStyle w:val="PargrafodaLista"/>
         <w:numPr>
           <w:ilvl w:val="0"/>
           <w:numId w:val="22"/>
@@ -14221,7 +14221,7 @@
     </w:p>
     <w:p>
       <w:pPr>
-        <w:pStyle w:val="ListParagraph"/>
+        <w:pStyle w:val="PargrafodaLista"/>
         <w:numPr>
           <w:ilvl w:val="0"/>
           <w:numId w:val="22"/>
@@ -14291,7 +14291,7 @@
     </w:p>
     <w:p>
       <w:pPr>
-        <w:pStyle w:val="ListParagraph"/>
+        <w:pStyle w:val="PargrafodaLista"/>
         <w:numPr>
           <w:ilvl w:val="0"/>
           <w:numId w:val="22"/>
@@ -14382,7 +14382,7 @@
     </w:p>
     <w:p>
       <w:pPr>
-        <w:pStyle w:val="ListParagraph"/>
+        <w:pStyle w:val="PargrafodaLista"/>
         <w:numPr>
           <w:ilvl w:val="0"/>
           <w:numId w:val="22"/>
@@ -14476,7 +14476,7 @@
     </w:p>
     <w:p>
       <w:pPr>
-        <w:pStyle w:val="ListParagraph"/>
+        <w:pStyle w:val="PargrafodaLista"/>
         <w:numPr>
           <w:ilvl w:val="0"/>
           <w:numId w:val="22"/>
@@ -14511,7 +14511,7 @@
     </w:p>
     <w:p>
       <w:pPr>
-        <w:pStyle w:val="ListParagraph"/>
+        <w:pStyle w:val="PargrafodaLista"/>
         <w:numPr>
           <w:ilvl w:val="0"/>
           <w:numId w:val="22"/>
@@ -14590,7 +14590,7 @@
     </w:p>
     <w:p>
       <w:pPr>
-        <w:pStyle w:val="ListParagraph"/>
+        <w:pStyle w:val="PargrafodaLista"/>
         <w:numPr>
           <w:ilvl w:val="0"/>
           <w:numId w:val="22"/>
@@ -14649,7 +14649,7 @@
     </w:p>
     <w:p>
       <w:pPr>
-        <w:pStyle w:val="ListParagraph"/>
+        <w:pStyle w:val="PargrafodaLista"/>
         <w:numPr>
           <w:ilvl w:val="0"/>
           <w:numId w:val="22"/>
@@ -14717,7 +14717,7 @@
     </w:p>
     <w:p>
       <w:pPr>
-        <w:pStyle w:val="ListParagraph"/>
+        <w:pStyle w:val="PargrafodaLista"/>
         <w:numPr>
           <w:ilvl w:val="0"/>
           <w:numId w:val="22"/>
@@ -14794,7 +14794,7 @@
     </w:p>
     <w:p>
       <w:pPr>
-        <w:pStyle w:val="Heading1"/>
+        <w:pStyle w:val="Ttulo1"/>
       </w:pPr>
       <w:r>
         <w:lastRenderedPageBreak/>
@@ -14816,7 +14816,7 @@
     </w:p>
     <w:p>
       <w:pPr>
-        <w:pStyle w:val="ListParagraph"/>
+        <w:pStyle w:val="PargrafodaLista"/>
       </w:pPr>
       <w:r>
         <w:t>Para a terceira entrega do nosso projeto, foram selecionadas 10 interrogações, tal como pedido na descrição do mesmo. Estas interrogações tentam dar uso ao maior número possível de operadores da linguagem SQL</w:t>
@@ -14830,7 +14830,7 @@
     </w:p>
     <w:p>
       <w:pPr>
-        <w:pStyle w:val="ListParagraph"/>
+        <w:pStyle w:val="PargrafodaLista"/>
       </w:pPr>
     </w:p>
     <w:p>
@@ -14862,7 +14862,7 @@
     </w:p>
     <w:p>
       <w:pPr>
-        <w:pStyle w:val="ListParagraph"/>
+        <w:pStyle w:val="PargrafodaLista"/>
       </w:pPr>
     </w:p>
     <w:p>
@@ -15477,7 +15477,7 @@
     </w:p>
     <w:p>
       <w:pPr>
-        <w:pStyle w:val="Heading1"/>
+        <w:pStyle w:val="Ttulo1"/>
       </w:pPr>
       <w:r>
         <w:lastRenderedPageBreak/>
@@ -15666,7 +15666,11 @@
         <w:t>Exemplar</w:t>
       </w:r>
       <w:r>
-        <w:t xml:space="preserve">. O segundo </w:t>
+        <w:t xml:space="preserve">. </w:t>
+      </w:r>
+      <w:bookmarkStart w:id="1" w:name="_GoBack"/>
+      <w:r>
+        <w:t xml:space="preserve">O segundo </w:t>
       </w:r>
       <w:proofErr w:type="spellStart"/>
       <w:r>
@@ -15692,18 +15696,19 @@
         <w:t xml:space="preserve"> quando est</w:t>
       </w:r>
       <w:r>
-        <w:t>e não</w:t>
-      </w:r>
-      <w:r>
-        <w:t xml:space="preserve"> se encontra </w:t>
-      </w:r>
-      <w:r>
-        <w:t>disponível para tal</w:t>
-      </w:r>
-      <w:r>
-        <w:t>.</w:t>
-      </w:r>
-      <w:bookmarkStart w:id="1" w:name="_GoBack"/>
+        <w:t xml:space="preserve">e </w:t>
+      </w:r>
+      <w:r>
+        <w:t xml:space="preserve">cujo valor do atributo </w:t>
+      </w:r>
+      <w:proofErr w:type="spellStart"/>
+      <w:r>
+        <w:t>possivelRequisitar</w:t>
+      </w:r>
+      <w:proofErr w:type="spellEnd"/>
+      <w:r>
+        <w:t xml:space="preserve"> está a 0.</w:t>
+      </w:r>
       <w:bookmarkEnd w:id="1"/>
     </w:p>
     <w:p>
@@ -19248,11 +19253,11 @@
       <w:sz w:val="36"/>
     </w:rPr>
   </w:style>
-  <w:style w:type="paragraph" w:styleId="Heading1">
+  <w:style w:type="paragraph" w:styleId="Ttulo1">
     <w:name w:val="heading 1"/>
     <w:basedOn w:val="Normal"/>
     <w:next w:val="Normal"/>
-    <w:link w:val="Heading1Char"/>
+    <w:link w:val="Ttulo1Carter"/>
     <w:uiPriority w:val="9"/>
     <w:qFormat/>
     <w:rsid w:val="00DB5658"/>
@@ -19270,13 +19275,13 @@
       <w:lang w:val="pt-PT"/>
     </w:rPr>
   </w:style>
-  <w:style w:type="character" w:default="1" w:styleId="DefaultParagraphFont">
+  <w:style w:type="character" w:default="1" w:styleId="Tipodeletrapredefinidodopargrafo">
     <w:name w:val="Default Paragraph Font"/>
     <w:uiPriority w:val="1"/>
     <w:semiHidden/>
     <w:unhideWhenUsed/>
   </w:style>
-  <w:style w:type="table" w:default="1" w:styleId="TableNormal">
+  <w:style w:type="table" w:default="1" w:styleId="Tabelanormal">
     <w:name w:val="Normal Table"/>
     <w:uiPriority w:val="99"/>
     <w:semiHidden/>
@@ -19291,16 +19296,16 @@
       </w:tblCellMar>
     </w:tblPr>
   </w:style>
-  <w:style w:type="numbering" w:default="1" w:styleId="NoList">
+  <w:style w:type="numbering" w:default="1" w:styleId="Semlista">
     <w:name w:val="No List"/>
     <w:uiPriority w:val="99"/>
     <w:semiHidden/>
     <w:unhideWhenUsed/>
   </w:style>
-  <w:style w:type="character" w:customStyle="1" w:styleId="TitleChar">
-    <w:name w:val="Title Char"/>
-    <w:basedOn w:val="DefaultParagraphFont"/>
-    <w:link w:val="Title"/>
+  <w:style w:type="character" w:customStyle="1" w:styleId="TtuloCarter">
+    <w:name w:val="Título Caráter"/>
+    <w:basedOn w:val="Tipodeletrapredefinidodopargrafo"/>
+    <w:link w:val="Ttulo"/>
     <w:uiPriority w:val="10"/>
     <w:qFormat/>
     <w:rsid w:val="00C470BF"/>
@@ -19312,10 +19317,10 @@
       <w:szCs w:val="56"/>
     </w:rPr>
   </w:style>
-  <w:style w:type="character" w:customStyle="1" w:styleId="NoSpacingChar">
-    <w:name w:val="No Spacing Char"/>
-    <w:basedOn w:val="DefaultParagraphFont"/>
-    <w:link w:val="NoSpacing"/>
+  <w:style w:type="character" w:customStyle="1" w:styleId="SemEspaamentoCarter">
+    <w:name w:val="Sem Espaçamento Caráter"/>
+    <w:basedOn w:val="Tipodeletrapredefinidodopargrafo"/>
+    <w:link w:val="SemEspaamento"/>
     <w:uiPriority w:val="1"/>
     <w:qFormat/>
     <w:rsid w:val="00C470BF"/>
@@ -19324,10 +19329,10 @@
       <w:lang w:val="en-US"/>
     </w:rPr>
   </w:style>
-  <w:style w:type="character" w:customStyle="1" w:styleId="Heading1Char">
-    <w:name w:val="Heading 1 Char"/>
-    <w:basedOn w:val="DefaultParagraphFont"/>
-    <w:link w:val="Heading1"/>
+  <w:style w:type="character" w:customStyle="1" w:styleId="Ttulo1Carter">
+    <w:name w:val="Título 1 Caráter"/>
+    <w:basedOn w:val="Tipodeletrapredefinidodopargrafo"/>
+    <w:link w:val="Ttulo1"/>
     <w:uiPriority w:val="9"/>
     <w:qFormat/>
     <w:rsid w:val="00DB5658"/>
@@ -19339,10 +19344,10 @@
       <w:lang w:val="pt-PT"/>
     </w:rPr>
   </w:style>
-  <w:style w:type="character" w:customStyle="1" w:styleId="HeaderChar">
-    <w:name w:val="Header Char"/>
-    <w:basedOn w:val="DefaultParagraphFont"/>
-    <w:link w:val="Header"/>
+  <w:style w:type="character" w:customStyle="1" w:styleId="CabealhoCarter">
+    <w:name w:val="Cabeçalho Caráter"/>
+    <w:basedOn w:val="Tipodeletrapredefinidodopargrafo"/>
+    <w:link w:val="Cabealho"/>
     <w:uiPriority w:val="99"/>
     <w:qFormat/>
     <w:rsid w:val="001E4E85"/>
@@ -19350,10 +19355,10 @@
       <w:sz w:val="36"/>
     </w:rPr>
   </w:style>
-  <w:style w:type="character" w:customStyle="1" w:styleId="FooterChar">
-    <w:name w:val="Footer Char"/>
-    <w:basedOn w:val="DefaultParagraphFont"/>
-    <w:link w:val="Footer"/>
+  <w:style w:type="character" w:customStyle="1" w:styleId="RodapCarter">
+    <w:name w:val="Rodapé Caráter"/>
+    <w:basedOn w:val="Tipodeletrapredefinidodopargrafo"/>
+    <w:link w:val="Rodap"/>
     <w:uiPriority w:val="99"/>
     <w:qFormat/>
     <w:rsid w:val="001E4E85"/>
@@ -19434,7 +19439,7 @@
   <w:style w:type="paragraph" w:customStyle="1" w:styleId="Heading">
     <w:name w:val="Heading"/>
     <w:basedOn w:val="Normal"/>
-    <w:next w:val="BodyText"/>
+    <w:next w:val="Corpodetexto"/>
     <w:qFormat/>
     <w:pPr>
       <w:keepNext/>
@@ -19446,21 +19451,21 @@
       <w:szCs w:val="28"/>
     </w:rPr>
   </w:style>
-  <w:style w:type="paragraph" w:styleId="BodyText">
+  <w:style w:type="paragraph" w:styleId="Corpodetexto">
     <w:name w:val="Body Text"/>
     <w:basedOn w:val="Normal"/>
     <w:pPr>
       <w:spacing w:after="140" w:line="276" w:lineRule="auto"/>
     </w:pPr>
   </w:style>
-  <w:style w:type="paragraph" w:styleId="List">
+  <w:style w:type="paragraph" w:styleId="Lista">
     <w:name w:val="List"/>
-    <w:basedOn w:val="BodyText"/>
+    <w:basedOn w:val="Corpodetexto"/>
     <w:rPr>
       <w:rFonts w:cs="Lohit Devanagari"/>
     </w:rPr>
   </w:style>
-  <w:style w:type="paragraph" w:styleId="Caption">
+  <w:style w:type="paragraph" w:styleId="Legenda">
     <w:name w:val="caption"/>
     <w:basedOn w:val="Normal"/>
     <w:qFormat/>
@@ -19487,11 +19492,11 @@
       <w:rFonts w:cs="Lohit Devanagari"/>
     </w:rPr>
   </w:style>
-  <w:style w:type="paragraph" w:styleId="Title">
+  <w:style w:type="paragraph" w:styleId="Ttulo">
     <w:name w:val="Title"/>
     <w:basedOn w:val="Normal"/>
     <w:next w:val="Normal"/>
-    <w:link w:val="TitleChar"/>
+    <w:link w:val="TtuloCarter"/>
     <w:uiPriority w:val="10"/>
     <w:qFormat/>
     <w:rsid w:val="00C470BF"/>
@@ -19507,9 +19512,9 @@
       <w:szCs w:val="56"/>
     </w:rPr>
   </w:style>
-  <w:style w:type="paragraph" w:styleId="NoSpacing">
+  <w:style w:type="paragraph" w:styleId="SemEspaamento">
     <w:name w:val="No Spacing"/>
-    <w:link w:val="NoSpacingChar"/>
+    <w:link w:val="SemEspaamentoCarter"/>
     <w:uiPriority w:val="1"/>
     <w:qFormat/>
     <w:rsid w:val="00C470BF"/>
@@ -19519,10 +19524,10 @@
       <w:lang w:val="en-US"/>
     </w:rPr>
   </w:style>
-  <w:style w:type="paragraph" w:styleId="Header">
+  <w:style w:type="paragraph" w:styleId="Cabealho">
     <w:name w:val="header"/>
     <w:basedOn w:val="Normal"/>
-    <w:link w:val="HeaderChar"/>
+    <w:link w:val="CabealhoCarter"/>
     <w:uiPriority w:val="99"/>
     <w:unhideWhenUsed/>
     <w:rsid w:val="001E4E85"/>
@@ -19534,10 +19539,10 @@
       <w:spacing w:after="0" w:line="240" w:lineRule="auto"/>
     </w:pPr>
   </w:style>
-  <w:style w:type="paragraph" w:styleId="Footer">
+  <w:style w:type="paragraph" w:styleId="Rodap">
     <w:name w:val="footer"/>
     <w:basedOn w:val="Normal"/>
-    <w:link w:val="FooterChar"/>
+    <w:link w:val="RodapCarter"/>
     <w:uiPriority w:val="99"/>
     <w:unhideWhenUsed/>
     <w:rsid w:val="001E4E85"/>
@@ -19549,10 +19554,10 @@
       <w:spacing w:after="0" w:line="240" w:lineRule="auto"/>
     </w:pPr>
   </w:style>
-  <w:style w:type="paragraph" w:styleId="ListParagraph">
+  <w:style w:type="paragraph" w:styleId="PargrafodaLista">
     <w:name w:val="List Paragraph"/>
     <w:basedOn w:val="Pargrafo-Relatrio"/>
-    <w:link w:val="ListParagraphChar"/>
+    <w:link w:val="PargrafodaListaCarter"/>
     <w:uiPriority w:val="34"/>
     <w:qFormat/>
     <w:rsid w:val="005F68A4"/>
@@ -19579,7 +19584,7 @@
   </w:style>
   <w:style w:type="paragraph" w:customStyle="1" w:styleId="Subttulo-Relatrio">
     <w:name w:val="Subtítulo-Relatório"/>
-    <w:basedOn w:val="ListParagraph"/>
+    <w:basedOn w:val="PargrafodaLista"/>
     <w:link w:val="Subttulo-RelatrioCarter"/>
     <w:qFormat/>
     <w:rsid w:val="00C50F1E"/>
@@ -19590,7 +19595,7 @@
   </w:style>
   <w:style w:type="character" w:customStyle="1" w:styleId="Pargrafo-RelatrioCarter">
     <w:name w:val="Parágrafo - Relatório Caráter"/>
-    <w:basedOn w:val="DefaultParagraphFont"/>
+    <w:basedOn w:val="Tipodeletrapredefinidodopargrafo"/>
     <w:link w:val="Pargrafo-Relatrio"/>
     <w:rsid w:val="00437627"/>
     <w:rPr>
@@ -19599,10 +19604,10 @@
       <w:lang w:val="pt-PT"/>
     </w:rPr>
   </w:style>
-  <w:style w:type="character" w:customStyle="1" w:styleId="ListParagraphChar">
-    <w:name w:val="List Paragraph Char"/>
+  <w:style w:type="character" w:customStyle="1" w:styleId="PargrafodaListaCarter">
+    <w:name w:val="Parágrafo da Lista Caráter"/>
     <w:basedOn w:val="Pargrafo-RelatrioCarter"/>
-    <w:link w:val="ListParagraph"/>
+    <w:link w:val="PargrafodaLista"/>
     <w:uiPriority w:val="34"/>
     <w:rsid w:val="00C50F1E"/>
     <w:rPr>
@@ -19613,7 +19618,7 @@
   </w:style>
   <w:style w:type="character" w:customStyle="1" w:styleId="Subttulo-RelatrioCarter">
     <w:name w:val="Subtítulo-Relatório Caráter"/>
-    <w:basedOn w:val="ListParagraphChar"/>
+    <w:basedOn w:val="PargrafodaListaCarter"/>
     <w:link w:val="Subttulo-Relatrio"/>
     <w:rsid w:val="00C50F1E"/>
     <w:rPr>

</xml_diff>

<commit_message>
Changed the second trigger's description
</commit_message>
<xml_diff>
--- a/Relatorios/Entrega_3.docx
+++ b/Relatorios/Entrega_3.docx
@@ -70,7 +70,7 @@
                         <w:txbxContent>
                           <w:p>
                             <w:pPr>
-                              <w:pStyle w:val="SemEspaamento"/>
+                              <w:pStyle w:val="NoSpacing"/>
                               <w:jc w:val="right"/>
                               <w:rPr>
                                 <w:color w:val="FFFFFF"/>
@@ -218,7 +218,7 @@
                         <w:txbxContent>
                           <w:p>
                             <w:pPr>
-                              <w:pStyle w:val="SemEspaamento"/>
+                              <w:pStyle w:val="NoSpacing"/>
                               <w:spacing w:before="40" w:after="560" w:line="216" w:lineRule="auto"/>
                               <w:rPr>
                                 <w:color w:val="9E3D22"/>
@@ -257,7 +257,7 @@
                             <w:sdtContent>
                               <w:p>
                                 <w:pPr>
-                                  <w:pStyle w:val="SemEspaamento"/>
+                                  <w:pStyle w:val="NoSpacing"/>
                                   <w:spacing w:before="40" w:after="40"/>
                                 </w:pPr>
                                 <w:r>
@@ -677,7 +677,7 @@
     </w:p>
     <w:p>
       <w:pPr>
-        <w:pStyle w:val="Ttulo1"/>
+        <w:pStyle w:val="Heading1"/>
       </w:pPr>
       <w:r>
         <w:lastRenderedPageBreak/>
@@ -765,7 +765,7 @@
     </w:p>
     <w:p>
       <w:pPr>
-        <w:pStyle w:val="Ttulo1"/>
+        <w:pStyle w:val="Heading1"/>
       </w:pPr>
       <w:r>
         <w:lastRenderedPageBreak/>
@@ -2155,7 +2155,7 @@
     </w:p>
     <w:p>
       <w:pPr>
-        <w:pStyle w:val="Ttulo1"/>
+        <w:pStyle w:val="Heading1"/>
       </w:pPr>
       <w:r>
         <w:lastRenderedPageBreak/>
@@ -2224,7 +2224,7 @@
     </w:p>
     <w:p>
       <w:pPr>
-        <w:pStyle w:val="Ttulo1"/>
+        <w:pStyle w:val="Heading1"/>
       </w:pPr>
       <w:r>
         <w:lastRenderedPageBreak/>
@@ -8154,7 +8154,7 @@
     </w:p>
     <w:p>
       <w:pPr>
-        <w:pStyle w:val="Ttulo1"/>
+        <w:pStyle w:val="Heading1"/>
       </w:pPr>
       <w:r>
         <w:lastRenderedPageBreak/>
@@ -8230,7 +8230,7 @@
     </w:p>
     <w:p>
       <w:pPr>
-        <w:pStyle w:val="PargrafodaLista"/>
+        <w:pStyle w:val="ListParagraph"/>
         <w:numPr>
           <w:ilvl w:val="0"/>
           <w:numId w:val="2"/>
@@ -8319,7 +8319,7 @@
     </w:p>
     <w:p>
       <w:pPr>
-        <w:pStyle w:val="PargrafodaLista"/>
+        <w:pStyle w:val="ListParagraph"/>
         <w:numPr>
           <w:ilvl w:val="0"/>
           <w:numId w:val="2"/>
@@ -8406,7 +8406,7 @@
     </w:p>
     <w:p>
       <w:pPr>
-        <w:pStyle w:val="PargrafodaLista"/>
+        <w:pStyle w:val="ListParagraph"/>
         <w:numPr>
           <w:ilvl w:val="0"/>
           <w:numId w:val="2"/>
@@ -8514,7 +8514,7 @@
     </w:p>
     <w:p>
       <w:pPr>
-        <w:pStyle w:val="PargrafodaLista"/>
+        <w:pStyle w:val="ListParagraph"/>
         <w:numPr>
           <w:ilvl w:val="0"/>
           <w:numId w:val="2"/>
@@ -8567,7 +8567,7 @@
     </w:p>
     <w:p>
       <w:pPr>
-        <w:pStyle w:val="PargrafodaLista"/>
+        <w:pStyle w:val="ListParagraph"/>
       </w:pPr>
     </w:p>
     <w:p>
@@ -8607,7 +8607,7 @@
     </w:p>
     <w:p>
       <w:pPr>
-        <w:pStyle w:val="PargrafodaLista"/>
+        <w:pStyle w:val="ListParagraph"/>
         <w:numPr>
           <w:ilvl w:val="0"/>
           <w:numId w:val="2"/>
@@ -8636,7 +8636,7 @@
     </w:p>
     <w:p>
       <w:pPr>
-        <w:pStyle w:val="PargrafodaLista"/>
+        <w:pStyle w:val="ListParagraph"/>
       </w:pPr>
     </w:p>
     <w:p>
@@ -8678,7 +8678,7 @@
     </w:p>
     <w:p>
       <w:pPr>
-        <w:pStyle w:val="PargrafodaLista"/>
+        <w:pStyle w:val="ListParagraph"/>
         <w:numPr>
           <w:ilvl w:val="0"/>
           <w:numId w:val="2"/>
@@ -8783,7 +8783,7 @@
     </w:p>
     <w:p>
       <w:pPr>
-        <w:pStyle w:val="PargrafodaLista"/>
+        <w:pStyle w:val="ListParagraph"/>
         <w:numPr>
           <w:ilvl w:val="0"/>
           <w:numId w:val="2"/>
@@ -8836,7 +8836,7 @@
     </w:p>
     <w:p>
       <w:pPr>
-        <w:pStyle w:val="PargrafodaLista"/>
+        <w:pStyle w:val="ListParagraph"/>
         <w:numPr>
           <w:ilvl w:val="0"/>
           <w:numId w:val="2"/>
@@ -8906,7 +8906,7 @@
     </w:p>
     <w:p>
       <w:pPr>
-        <w:pStyle w:val="PargrafodaLista"/>
+        <w:pStyle w:val="ListParagraph"/>
         <w:numPr>
           <w:ilvl w:val="0"/>
           <w:numId w:val="3"/>
@@ -8981,7 +8981,7 @@
     </w:p>
     <w:p>
       <w:pPr>
-        <w:pStyle w:val="PargrafodaLista"/>
+        <w:pStyle w:val="ListParagraph"/>
         <w:numPr>
           <w:ilvl w:val="0"/>
           <w:numId w:val="3"/>
@@ -9078,7 +9078,7 @@
     </w:p>
     <w:p>
       <w:pPr>
-        <w:pStyle w:val="PargrafodaLista"/>
+        <w:pStyle w:val="ListParagraph"/>
         <w:numPr>
           <w:ilvl w:val="0"/>
           <w:numId w:val="3"/>
@@ -9185,7 +9185,7 @@
     </w:p>
     <w:p>
       <w:pPr>
-        <w:pStyle w:val="PargrafodaLista"/>
+        <w:pStyle w:val="ListParagraph"/>
         <w:numPr>
           <w:ilvl w:val="0"/>
           <w:numId w:val="3"/>
@@ -9286,7 +9286,7 @@
     </w:p>
     <w:p>
       <w:pPr>
-        <w:pStyle w:val="PargrafodaLista"/>
+        <w:pStyle w:val="ListParagraph"/>
         <w:numPr>
           <w:ilvl w:val="0"/>
           <w:numId w:val="3"/>
@@ -9353,7 +9353,7 @@
     </w:p>
     <w:p>
       <w:pPr>
-        <w:pStyle w:val="PargrafodaLista"/>
+        <w:pStyle w:val="ListParagraph"/>
         <w:numPr>
           <w:ilvl w:val="0"/>
           <w:numId w:val="3"/>
@@ -9476,7 +9476,7 @@
     </w:p>
     <w:p>
       <w:pPr>
-        <w:pStyle w:val="PargrafodaLista"/>
+        <w:pStyle w:val="ListParagraph"/>
         <w:numPr>
           <w:ilvl w:val="0"/>
           <w:numId w:val="3"/>
@@ -9576,7 +9576,7 @@
     </w:p>
     <w:p>
       <w:pPr>
-        <w:pStyle w:val="PargrafodaLista"/>
+        <w:pStyle w:val="ListParagraph"/>
         <w:numPr>
           <w:ilvl w:val="0"/>
           <w:numId w:val="3"/>
@@ -9665,7 +9665,7 @@
     </w:p>
     <w:p>
       <w:pPr>
-        <w:pStyle w:val="PargrafodaLista"/>
+        <w:pStyle w:val="ListParagraph"/>
         <w:numPr>
           <w:ilvl w:val="0"/>
           <w:numId w:val="3"/>
@@ -9756,7 +9756,7 @@
     </w:p>
     <w:p>
       <w:pPr>
-        <w:pStyle w:val="PargrafodaLista"/>
+        <w:pStyle w:val="ListParagraph"/>
         <w:numPr>
           <w:ilvl w:val="0"/>
           <w:numId w:val="3"/>
@@ -9861,7 +9861,7 @@
     </w:p>
     <w:p>
       <w:pPr>
-        <w:pStyle w:val="PargrafodaLista"/>
+        <w:pStyle w:val="ListParagraph"/>
         <w:numPr>
           <w:ilvl w:val="0"/>
           <w:numId w:val="3"/>
@@ -9960,7 +9960,7 @@
     </w:p>
     <w:p>
       <w:pPr>
-        <w:pStyle w:val="PargrafodaLista"/>
+        <w:pStyle w:val="ListParagraph"/>
         <w:numPr>
           <w:ilvl w:val="0"/>
           <w:numId w:val="3"/>
@@ -10041,7 +10041,7 @@
     </w:p>
     <w:p>
       <w:pPr>
-        <w:pStyle w:val="PargrafodaLista"/>
+        <w:pStyle w:val="ListParagraph"/>
         <w:numPr>
           <w:ilvl w:val="0"/>
           <w:numId w:val="3"/>
@@ -10124,7 +10124,7 @@
     </w:p>
     <w:p>
       <w:pPr>
-        <w:pStyle w:val="PargrafodaLista"/>
+        <w:pStyle w:val="ListParagraph"/>
         <w:numPr>
           <w:ilvl w:val="0"/>
           <w:numId w:val="3"/>
@@ -10223,7 +10223,7 @@
     </w:p>
     <w:p>
       <w:pPr>
-        <w:pStyle w:val="PargrafodaLista"/>
+        <w:pStyle w:val="ListParagraph"/>
         <w:numPr>
           <w:ilvl w:val="0"/>
           <w:numId w:val="3"/>
@@ -10979,7 +10979,7 @@
     </w:p>
     <w:p>
       <w:pPr>
-        <w:pStyle w:val="Ttulo1"/>
+        <w:pStyle w:val="Heading1"/>
       </w:pPr>
       <w:r>
         <w:lastRenderedPageBreak/>
@@ -11029,7 +11029,7 @@
     </w:p>
     <w:p>
       <w:pPr>
-        <w:pStyle w:val="PargrafodaLista"/>
+        <w:pStyle w:val="ListParagraph"/>
         <w:numPr>
           <w:ilvl w:val="0"/>
           <w:numId w:val="3"/>
@@ -11049,7 +11049,7 @@
     </w:p>
     <w:p>
       <w:pPr>
-        <w:pStyle w:val="PargrafodaLista"/>
+        <w:pStyle w:val="ListParagraph"/>
         <w:numPr>
           <w:ilvl w:val="0"/>
           <w:numId w:val="3"/>
@@ -11075,7 +11075,7 @@
     </w:p>
     <w:p>
       <w:pPr>
-        <w:pStyle w:val="PargrafodaLista"/>
+        <w:pStyle w:val="ListParagraph"/>
         <w:numPr>
           <w:ilvl w:val="0"/>
           <w:numId w:val="3"/>
@@ -11104,7 +11104,7 @@
     </w:p>
     <w:p>
       <w:pPr>
-        <w:pStyle w:val="PargrafodaLista"/>
+        <w:pStyle w:val="ListParagraph"/>
         <w:numPr>
           <w:ilvl w:val="0"/>
           <w:numId w:val="3"/>
@@ -11166,7 +11166,7 @@
     </w:p>
     <w:p>
       <w:pPr>
-        <w:pStyle w:val="PargrafodaLista"/>
+        <w:pStyle w:val="ListParagraph"/>
         <w:numPr>
           <w:ilvl w:val="0"/>
           <w:numId w:val="4"/>
@@ -11276,7 +11276,7 @@
     </w:p>
     <w:p>
       <w:pPr>
-        <w:pStyle w:val="PargrafodaLista"/>
+        <w:pStyle w:val="ListParagraph"/>
         <w:numPr>
           <w:ilvl w:val="0"/>
           <w:numId w:val="4"/>
@@ -11312,7 +11312,7 @@
     </w:p>
     <w:p>
       <w:pPr>
-        <w:pStyle w:val="PargrafodaLista"/>
+        <w:pStyle w:val="ListParagraph"/>
         <w:numPr>
           <w:ilvl w:val="0"/>
           <w:numId w:val="4"/>
@@ -11330,7 +11330,7 @@
     </w:p>
     <w:p>
       <w:pPr>
-        <w:pStyle w:val="PargrafodaLista"/>
+        <w:pStyle w:val="ListParagraph"/>
         <w:numPr>
           <w:ilvl w:val="0"/>
           <w:numId w:val="4"/>
@@ -11348,7 +11348,7 @@
     </w:p>
     <w:p>
       <w:pPr>
-        <w:pStyle w:val="PargrafodaLista"/>
+        <w:pStyle w:val="ListParagraph"/>
         <w:numPr>
           <w:ilvl w:val="0"/>
           <w:numId w:val="4"/>
@@ -11368,7 +11368,7 @@
     </w:p>
     <w:p>
       <w:pPr>
-        <w:pStyle w:val="PargrafodaLista"/>
+        <w:pStyle w:val="ListParagraph"/>
         <w:numPr>
           <w:ilvl w:val="0"/>
           <w:numId w:val="4"/>
@@ -11444,7 +11444,7 @@
     </w:p>
     <w:p>
       <w:pPr>
-        <w:pStyle w:val="PargrafodaLista"/>
+        <w:pStyle w:val="ListParagraph"/>
         <w:numPr>
           <w:ilvl w:val="0"/>
           <w:numId w:val="4"/>
@@ -11475,7 +11475,7 @@
     </w:p>
     <w:p>
       <w:pPr>
-        <w:pStyle w:val="PargrafodaLista"/>
+        <w:pStyle w:val="ListParagraph"/>
         <w:numPr>
           <w:ilvl w:val="0"/>
           <w:numId w:val="4"/>
@@ -11493,7 +11493,7 @@
     </w:p>
     <w:p>
       <w:pPr>
-        <w:pStyle w:val="PargrafodaLista"/>
+        <w:pStyle w:val="ListParagraph"/>
         <w:numPr>
           <w:ilvl w:val="0"/>
           <w:numId w:val="4"/>
@@ -11529,7 +11529,7 @@
     </w:p>
     <w:p>
       <w:pPr>
-        <w:pStyle w:val="PargrafodaLista"/>
+        <w:pStyle w:val="ListParagraph"/>
         <w:numPr>
           <w:ilvl w:val="0"/>
           <w:numId w:val="4"/>
@@ -11578,7 +11578,7 @@
     </w:p>
     <w:p>
       <w:pPr>
-        <w:pStyle w:val="PargrafodaLista"/>
+        <w:pStyle w:val="ListParagraph"/>
         <w:numPr>
           <w:ilvl w:val="0"/>
           <w:numId w:val="4"/>
@@ -11660,7 +11660,7 @@
     </w:p>
     <w:p>
       <w:pPr>
-        <w:pStyle w:val="PargrafodaLista"/>
+        <w:pStyle w:val="ListParagraph"/>
         <w:numPr>
           <w:ilvl w:val="0"/>
           <w:numId w:val="4"/>
@@ -11700,7 +11700,7 @@
     </w:p>
     <w:p>
       <w:pPr>
-        <w:pStyle w:val="PargrafodaLista"/>
+        <w:pStyle w:val="ListParagraph"/>
         <w:numPr>
           <w:ilvl w:val="0"/>
           <w:numId w:val="4"/>
@@ -11766,7 +11766,7 @@
     </w:p>
     <w:p>
       <w:pPr>
-        <w:pStyle w:val="PargrafodaLista"/>
+        <w:pStyle w:val="ListParagraph"/>
         <w:numPr>
           <w:ilvl w:val="0"/>
           <w:numId w:val="4"/>
@@ -11814,7 +11814,7 @@
     </w:p>
     <w:p>
       <w:pPr>
-        <w:pStyle w:val="PargrafodaLista"/>
+        <w:pStyle w:val="ListParagraph"/>
         <w:numPr>
           <w:ilvl w:val="0"/>
           <w:numId w:val="4"/>
@@ -11865,7 +11865,7 @@
     </w:p>
     <w:p>
       <w:pPr>
-        <w:pStyle w:val="PargrafodaLista"/>
+        <w:pStyle w:val="ListParagraph"/>
         <w:numPr>
           <w:ilvl w:val="0"/>
           <w:numId w:val="4"/>
@@ -11965,7 +11965,7 @@
     </w:p>
     <w:p>
       <w:pPr>
-        <w:pStyle w:val="PargrafodaLista"/>
+        <w:pStyle w:val="ListParagraph"/>
         <w:numPr>
           <w:ilvl w:val="0"/>
           <w:numId w:val="4"/>
@@ -11985,7 +11985,7 @@
     </w:p>
     <w:p>
       <w:pPr>
-        <w:pStyle w:val="PargrafodaLista"/>
+        <w:pStyle w:val="ListParagraph"/>
         <w:numPr>
           <w:ilvl w:val="0"/>
           <w:numId w:val="4"/>
@@ -12029,7 +12029,7 @@
     </w:p>
     <w:p>
       <w:pPr>
-        <w:pStyle w:val="PargrafodaLista"/>
+        <w:pStyle w:val="ListParagraph"/>
         <w:numPr>
           <w:ilvl w:val="0"/>
           <w:numId w:val="4"/>
@@ -12117,7 +12117,7 @@
     </w:p>
     <w:p>
       <w:pPr>
-        <w:pStyle w:val="PargrafodaLista"/>
+        <w:pStyle w:val="ListParagraph"/>
         <w:numPr>
           <w:ilvl w:val="0"/>
           <w:numId w:val="4"/>
@@ -12148,7 +12148,7 @@
     </w:p>
     <w:p>
       <w:pPr>
-        <w:pStyle w:val="PargrafodaLista"/>
+        <w:pStyle w:val="ListParagraph"/>
         <w:numPr>
           <w:ilvl w:val="0"/>
           <w:numId w:val="4"/>
@@ -12175,7 +12175,7 @@
     </w:p>
     <w:p>
       <w:pPr>
-        <w:pStyle w:val="PargrafodaLista"/>
+        <w:pStyle w:val="ListParagraph"/>
         <w:numPr>
           <w:ilvl w:val="0"/>
           <w:numId w:val="4"/>
@@ -12269,7 +12269,7 @@
     </w:p>
     <w:p>
       <w:pPr>
-        <w:pStyle w:val="PargrafodaLista"/>
+        <w:pStyle w:val="ListParagraph"/>
         <w:numPr>
           <w:ilvl w:val="0"/>
           <w:numId w:val="4"/>
@@ -12372,7 +12372,7 @@
     </w:p>
     <w:p>
       <w:pPr>
-        <w:pStyle w:val="PargrafodaLista"/>
+        <w:pStyle w:val="ListParagraph"/>
         <w:numPr>
           <w:ilvl w:val="0"/>
           <w:numId w:val="22"/>
@@ -12403,7 +12403,7 @@
     </w:p>
     <w:p>
       <w:pPr>
-        <w:pStyle w:val="PargrafodaLista"/>
+        <w:pStyle w:val="ListParagraph"/>
         <w:numPr>
           <w:ilvl w:val="0"/>
           <w:numId w:val="22"/>
@@ -12421,7 +12421,7 @@
     </w:p>
     <w:p>
       <w:pPr>
-        <w:pStyle w:val="PargrafodaLista"/>
+        <w:pStyle w:val="ListParagraph"/>
         <w:numPr>
           <w:ilvl w:val="0"/>
           <w:numId w:val="22"/>
@@ -12442,7 +12442,7 @@
     </w:p>
     <w:p>
       <w:pPr>
-        <w:pStyle w:val="PargrafodaLista"/>
+        <w:pStyle w:val="ListParagraph"/>
         <w:numPr>
           <w:ilvl w:val="0"/>
           <w:numId w:val="22"/>
@@ -12525,7 +12525,7 @@
     </w:p>
     <w:p>
       <w:pPr>
-        <w:pStyle w:val="PargrafodaLista"/>
+        <w:pStyle w:val="ListParagraph"/>
         <w:numPr>
           <w:ilvl w:val="0"/>
           <w:numId w:val="22"/>
@@ -12557,7 +12557,7 @@
     </w:p>
     <w:p>
       <w:pPr>
-        <w:pStyle w:val="PargrafodaLista"/>
+        <w:pStyle w:val="ListParagraph"/>
         <w:numPr>
           <w:ilvl w:val="0"/>
           <w:numId w:val="22"/>
@@ -12626,7 +12626,7 @@
     </w:p>
     <w:p>
       <w:pPr>
-        <w:pStyle w:val="PargrafodaLista"/>
+        <w:pStyle w:val="ListParagraph"/>
         <w:numPr>
           <w:ilvl w:val="0"/>
           <w:numId w:val="22"/>
@@ -12686,7 +12686,7 @@
     </w:p>
     <w:p>
       <w:pPr>
-        <w:pStyle w:val="PargrafodaLista"/>
+        <w:pStyle w:val="ListParagraph"/>
         <w:numPr>
           <w:ilvl w:val="0"/>
           <w:numId w:val="22"/>
@@ -12792,7 +12792,7 @@
     </w:p>
     <w:p>
       <w:pPr>
-        <w:pStyle w:val="PargrafodaLista"/>
+        <w:pStyle w:val="ListParagraph"/>
         <w:numPr>
           <w:ilvl w:val="0"/>
           <w:numId w:val="22"/>
@@ -12855,7 +12855,7 @@
     </w:p>
     <w:p>
       <w:pPr>
-        <w:pStyle w:val="PargrafodaLista"/>
+        <w:pStyle w:val="ListParagraph"/>
         <w:numPr>
           <w:ilvl w:val="0"/>
           <w:numId w:val="22"/>
@@ -12894,7 +12894,7 @@
     </w:p>
     <w:p>
       <w:pPr>
-        <w:pStyle w:val="PargrafodaLista"/>
+        <w:pStyle w:val="ListParagraph"/>
         <w:numPr>
           <w:ilvl w:val="0"/>
           <w:numId w:val="22"/>
@@ -12931,7 +12931,7 @@
     </w:p>
     <w:p>
       <w:pPr>
-        <w:pStyle w:val="PargrafodaLista"/>
+        <w:pStyle w:val="ListParagraph"/>
         <w:numPr>
           <w:ilvl w:val="0"/>
           <w:numId w:val="22"/>
@@ -12998,7 +12998,7 @@
     </w:p>
     <w:p>
       <w:pPr>
-        <w:pStyle w:val="PargrafodaLista"/>
+        <w:pStyle w:val="ListParagraph"/>
         <w:numPr>
           <w:ilvl w:val="0"/>
           <w:numId w:val="22"/>
@@ -13084,7 +13084,7 @@
     </w:p>
     <w:p>
       <w:pPr>
-        <w:pStyle w:val="PargrafodaLista"/>
+        <w:pStyle w:val="ListParagraph"/>
         <w:numPr>
           <w:ilvl w:val="0"/>
           <w:numId w:val="22"/>
@@ -13119,7 +13119,7 @@
     </w:p>
     <w:p>
       <w:pPr>
-        <w:pStyle w:val="PargrafodaLista"/>
+        <w:pStyle w:val="ListParagraph"/>
         <w:numPr>
           <w:ilvl w:val="0"/>
           <w:numId w:val="22"/>
@@ -13197,7 +13197,7 @@
     </w:p>
     <w:p>
       <w:pPr>
-        <w:pStyle w:val="PargrafodaLista"/>
+        <w:pStyle w:val="ListParagraph"/>
         <w:numPr>
           <w:ilvl w:val="0"/>
           <w:numId w:val="22"/>
@@ -13253,7 +13253,7 @@
     </w:p>
     <w:p>
       <w:pPr>
-        <w:pStyle w:val="PargrafodaLista"/>
+        <w:pStyle w:val="ListParagraph"/>
         <w:numPr>
           <w:ilvl w:val="0"/>
           <w:numId w:val="22"/>
@@ -13280,7 +13280,7 @@
     </w:p>
     <w:p>
       <w:pPr>
-        <w:pStyle w:val="PargrafodaLista"/>
+        <w:pStyle w:val="ListParagraph"/>
         <w:numPr>
           <w:ilvl w:val="0"/>
           <w:numId w:val="22"/>
@@ -13375,7 +13375,7 @@
     </w:p>
     <w:p>
       <w:pPr>
-        <w:pStyle w:val="PargrafodaLista"/>
+        <w:pStyle w:val="ListParagraph"/>
         <w:numPr>
           <w:ilvl w:val="0"/>
           <w:numId w:val="22"/>
@@ -13410,7 +13410,7 @@
     </w:p>
     <w:p>
       <w:pPr>
-        <w:pStyle w:val="PargrafodaLista"/>
+        <w:pStyle w:val="ListParagraph"/>
         <w:numPr>
           <w:ilvl w:val="0"/>
           <w:numId w:val="22"/>
@@ -13480,7 +13480,7 @@
     </w:p>
     <w:p>
       <w:pPr>
-        <w:pStyle w:val="PargrafodaLista"/>
+        <w:pStyle w:val="ListParagraph"/>
         <w:numPr>
           <w:ilvl w:val="0"/>
           <w:numId w:val="22"/>
@@ -13531,7 +13531,7 @@
     </w:p>
     <w:p>
       <w:pPr>
-        <w:pStyle w:val="PargrafodaLista"/>
+        <w:pStyle w:val="ListParagraph"/>
         <w:numPr>
           <w:ilvl w:val="0"/>
           <w:numId w:val="22"/>
@@ -13585,7 +13585,7 @@
     </w:p>
     <w:p>
       <w:pPr>
-        <w:pStyle w:val="PargrafodaLista"/>
+        <w:pStyle w:val="ListParagraph"/>
         <w:numPr>
           <w:ilvl w:val="0"/>
           <w:numId w:val="22"/>
@@ -13689,7 +13689,7 @@
     </w:p>
     <w:p>
       <w:pPr>
-        <w:pStyle w:val="PargrafodaLista"/>
+        <w:pStyle w:val="ListParagraph"/>
         <w:numPr>
           <w:ilvl w:val="0"/>
           <w:numId w:val="22"/>
@@ -13777,7 +13777,7 @@
     </w:p>
     <w:p>
       <w:pPr>
-        <w:pStyle w:val="PargrafodaLista"/>
+        <w:pStyle w:val="ListParagraph"/>
         <w:numPr>
           <w:ilvl w:val="0"/>
           <w:numId w:val="22"/>
@@ -13822,7 +13822,7 @@
     </w:p>
     <w:p>
       <w:pPr>
-        <w:pStyle w:val="PargrafodaLista"/>
+        <w:pStyle w:val="ListParagraph"/>
         <w:numPr>
           <w:ilvl w:val="0"/>
           <w:numId w:val="22"/>
@@ -13889,7 +13889,7 @@
     </w:p>
     <w:p>
       <w:pPr>
-        <w:pStyle w:val="PargrafodaLista"/>
+        <w:pStyle w:val="ListParagraph"/>
         <w:numPr>
           <w:ilvl w:val="0"/>
           <w:numId w:val="22"/>
@@ -13969,7 +13969,7 @@
     </w:p>
     <w:p>
       <w:pPr>
-        <w:pStyle w:val="PargrafodaLista"/>
+        <w:pStyle w:val="ListParagraph"/>
         <w:numPr>
           <w:ilvl w:val="0"/>
           <w:numId w:val="22"/>
@@ -14031,7 +14031,7 @@
     </w:p>
     <w:p>
       <w:pPr>
-        <w:pStyle w:val="PargrafodaLista"/>
+        <w:pStyle w:val="ListParagraph"/>
         <w:numPr>
           <w:ilvl w:val="0"/>
           <w:numId w:val="22"/>
@@ -14063,7 +14063,7 @@
     </w:p>
     <w:p>
       <w:pPr>
-        <w:pStyle w:val="PargrafodaLista"/>
+        <w:pStyle w:val="ListParagraph"/>
         <w:numPr>
           <w:ilvl w:val="0"/>
           <w:numId w:val="22"/>
@@ -14145,7 +14145,7 @@
     </w:p>
     <w:p>
       <w:pPr>
-        <w:pStyle w:val="PargrafodaLista"/>
+        <w:pStyle w:val="ListParagraph"/>
         <w:numPr>
           <w:ilvl w:val="0"/>
           <w:numId w:val="22"/>
@@ -14221,7 +14221,7 @@
     </w:p>
     <w:p>
       <w:pPr>
-        <w:pStyle w:val="PargrafodaLista"/>
+        <w:pStyle w:val="ListParagraph"/>
         <w:numPr>
           <w:ilvl w:val="0"/>
           <w:numId w:val="22"/>
@@ -14291,7 +14291,7 @@
     </w:p>
     <w:p>
       <w:pPr>
-        <w:pStyle w:val="PargrafodaLista"/>
+        <w:pStyle w:val="ListParagraph"/>
         <w:numPr>
           <w:ilvl w:val="0"/>
           <w:numId w:val="22"/>
@@ -14382,7 +14382,7 @@
     </w:p>
     <w:p>
       <w:pPr>
-        <w:pStyle w:val="PargrafodaLista"/>
+        <w:pStyle w:val="ListParagraph"/>
         <w:numPr>
           <w:ilvl w:val="0"/>
           <w:numId w:val="22"/>
@@ -14476,7 +14476,7 @@
     </w:p>
     <w:p>
       <w:pPr>
-        <w:pStyle w:val="PargrafodaLista"/>
+        <w:pStyle w:val="ListParagraph"/>
         <w:numPr>
           <w:ilvl w:val="0"/>
           <w:numId w:val="22"/>
@@ -14511,7 +14511,7 @@
     </w:p>
     <w:p>
       <w:pPr>
-        <w:pStyle w:val="PargrafodaLista"/>
+        <w:pStyle w:val="ListParagraph"/>
         <w:numPr>
           <w:ilvl w:val="0"/>
           <w:numId w:val="22"/>
@@ -14590,7 +14590,7 @@
     </w:p>
     <w:p>
       <w:pPr>
-        <w:pStyle w:val="PargrafodaLista"/>
+        <w:pStyle w:val="ListParagraph"/>
         <w:numPr>
           <w:ilvl w:val="0"/>
           <w:numId w:val="22"/>
@@ -14649,7 +14649,7 @@
     </w:p>
     <w:p>
       <w:pPr>
-        <w:pStyle w:val="PargrafodaLista"/>
+        <w:pStyle w:val="ListParagraph"/>
         <w:numPr>
           <w:ilvl w:val="0"/>
           <w:numId w:val="22"/>
@@ -14717,7 +14717,7 @@
     </w:p>
     <w:p>
       <w:pPr>
-        <w:pStyle w:val="PargrafodaLista"/>
+        <w:pStyle w:val="ListParagraph"/>
         <w:numPr>
           <w:ilvl w:val="0"/>
           <w:numId w:val="22"/>
@@ -14794,7 +14794,7 @@
     </w:p>
     <w:p>
       <w:pPr>
-        <w:pStyle w:val="Ttulo1"/>
+        <w:pStyle w:val="Heading1"/>
       </w:pPr>
       <w:r>
         <w:lastRenderedPageBreak/>
@@ -14816,7 +14816,7 @@
     </w:p>
     <w:p>
       <w:pPr>
-        <w:pStyle w:val="PargrafodaLista"/>
+        <w:pStyle w:val="ListParagraph"/>
       </w:pPr>
       <w:r>
         <w:t>Para a terceira entrega do nosso projeto, foram selecionadas 10 interrogações, tal como pedido na descrição do mesmo. Estas interrogações tentam dar uso ao maior número possível de operadores da linguagem SQL</w:t>
@@ -14830,7 +14830,7 @@
     </w:p>
     <w:p>
       <w:pPr>
-        <w:pStyle w:val="PargrafodaLista"/>
+        <w:pStyle w:val="ListParagraph"/>
       </w:pPr>
     </w:p>
     <w:p>
@@ -14862,7 +14862,7 @@
     </w:p>
     <w:p>
       <w:pPr>
-        <w:pStyle w:val="PargrafodaLista"/>
+        <w:pStyle w:val="ListParagraph"/>
       </w:pPr>
     </w:p>
     <w:p>
@@ -15477,7 +15477,7 @@
     </w:p>
     <w:p>
       <w:pPr>
-        <w:pStyle w:val="Ttulo1"/>
+        <w:pStyle w:val="Heading1"/>
       </w:pPr>
       <w:r>
         <w:lastRenderedPageBreak/>
@@ -15657,64 +15657,28 @@
       </w:pPr>
       <w:r>
         <w:tab/>
-        <w:t xml:space="preserve">O segundo gatilho tem como função a verificação de valores </w:t>
-      </w:r>
-      <w:r>
-        <w:t xml:space="preserve">na base de dados, mais especificamente na tabela </w:t>
-      </w:r>
-      <w:r>
-        <w:t>Exemplar</w:t>
-      </w:r>
-      <w:r>
-        <w:t xml:space="preserve">. </w:t>
+      </w:r>
+      <w:r>
+        <w:t xml:space="preserve">O segundo gatilho tem como função a verificação de valores na base de dados, mais especificamente na tabela Exemplar. O segundo </w:t>
+      </w:r>
+      <w:proofErr w:type="spellStart"/>
+      <w:r>
+        <w:t>trigger</w:t>
+      </w:r>
+      <w:proofErr w:type="spellEnd"/>
+      <w:r>
+        <w:t xml:space="preserve"> impede a requisição de um exemplar quando o valor do seu atributo '</w:t>
+      </w:r>
+      <w:proofErr w:type="spellStart"/>
+      <w:r>
+        <w:t>possivelRequisitar</w:t>
+      </w:r>
+      <w:proofErr w:type="spellEnd"/>
+      <w:r>
+        <w:t>' está a 0.</w:t>
       </w:r>
       <w:bookmarkStart w:id="1" w:name="_GoBack"/>
-      <w:r>
-        <w:t xml:space="preserve">O segundo </w:t>
-      </w:r>
-      <w:proofErr w:type="spellStart"/>
-      <w:r>
-        <w:rPr>
-          <w:i/>
-        </w:rPr>
-        <w:t>trigger</w:t>
-      </w:r>
-      <w:proofErr w:type="spellEnd"/>
-      <w:r>
-        <w:t xml:space="preserve"> impede a </w:t>
-      </w:r>
-      <w:r>
-        <w:t>requisição</w:t>
-      </w:r>
-      <w:r>
-        <w:t xml:space="preserve"> de um </w:t>
-      </w:r>
-      <w:r>
-        <w:t>exemplar</w:t>
-      </w:r>
-      <w:r>
-        <w:t xml:space="preserve"> quando est</w:t>
-      </w:r>
-      <w:r>
-        <w:t xml:space="preserve">e </w:t>
-      </w:r>
-      <w:r>
-        <w:t xml:space="preserve">cujo valor do atributo </w:t>
-      </w:r>
-      <w:proofErr w:type="spellStart"/>
-      <w:r>
-        <w:t>possivelRequisitar</w:t>
-      </w:r>
-      <w:proofErr w:type="spellEnd"/>
-      <w:r>
-        <w:t xml:space="preserve"> está a 0.</w:t>
-      </w:r>
       <w:bookmarkEnd w:id="1"/>
-    </w:p>
-    <w:p>
-      <w:pPr>
-        <w:pStyle w:val="Pargrafo-Relatrio"/>
-      </w:pPr>
     </w:p>
     <w:p>
       <w:pPr>
@@ -19253,11 +19217,11 @@
       <w:sz w:val="36"/>
     </w:rPr>
   </w:style>
-  <w:style w:type="paragraph" w:styleId="Ttulo1">
+  <w:style w:type="paragraph" w:styleId="Heading1">
     <w:name w:val="heading 1"/>
     <w:basedOn w:val="Normal"/>
     <w:next w:val="Normal"/>
-    <w:link w:val="Ttulo1Carter"/>
+    <w:link w:val="Heading1Char"/>
     <w:uiPriority w:val="9"/>
     <w:qFormat/>
     <w:rsid w:val="00DB5658"/>
@@ -19275,13 +19239,13 @@
       <w:lang w:val="pt-PT"/>
     </w:rPr>
   </w:style>
-  <w:style w:type="character" w:default="1" w:styleId="Tipodeletrapredefinidodopargrafo">
+  <w:style w:type="character" w:default="1" w:styleId="DefaultParagraphFont">
     <w:name w:val="Default Paragraph Font"/>
     <w:uiPriority w:val="1"/>
     <w:semiHidden/>
     <w:unhideWhenUsed/>
   </w:style>
-  <w:style w:type="table" w:default="1" w:styleId="Tabelanormal">
+  <w:style w:type="table" w:default="1" w:styleId="TableNormal">
     <w:name w:val="Normal Table"/>
     <w:uiPriority w:val="99"/>
     <w:semiHidden/>
@@ -19296,16 +19260,16 @@
       </w:tblCellMar>
     </w:tblPr>
   </w:style>
-  <w:style w:type="numbering" w:default="1" w:styleId="Semlista">
+  <w:style w:type="numbering" w:default="1" w:styleId="NoList">
     <w:name w:val="No List"/>
     <w:uiPriority w:val="99"/>
     <w:semiHidden/>
     <w:unhideWhenUsed/>
   </w:style>
-  <w:style w:type="character" w:customStyle="1" w:styleId="TtuloCarter">
-    <w:name w:val="Título Caráter"/>
-    <w:basedOn w:val="Tipodeletrapredefinidodopargrafo"/>
-    <w:link w:val="Ttulo"/>
+  <w:style w:type="character" w:customStyle="1" w:styleId="TitleChar">
+    <w:name w:val="Title Char"/>
+    <w:basedOn w:val="DefaultParagraphFont"/>
+    <w:link w:val="Title"/>
     <w:uiPriority w:val="10"/>
     <w:qFormat/>
     <w:rsid w:val="00C470BF"/>
@@ -19317,10 +19281,10 @@
       <w:szCs w:val="56"/>
     </w:rPr>
   </w:style>
-  <w:style w:type="character" w:customStyle="1" w:styleId="SemEspaamentoCarter">
-    <w:name w:val="Sem Espaçamento Caráter"/>
-    <w:basedOn w:val="Tipodeletrapredefinidodopargrafo"/>
-    <w:link w:val="SemEspaamento"/>
+  <w:style w:type="character" w:customStyle="1" w:styleId="NoSpacingChar">
+    <w:name w:val="No Spacing Char"/>
+    <w:basedOn w:val="DefaultParagraphFont"/>
+    <w:link w:val="NoSpacing"/>
     <w:uiPriority w:val="1"/>
     <w:qFormat/>
     <w:rsid w:val="00C470BF"/>
@@ -19329,10 +19293,10 @@
       <w:lang w:val="en-US"/>
     </w:rPr>
   </w:style>
-  <w:style w:type="character" w:customStyle="1" w:styleId="Ttulo1Carter">
-    <w:name w:val="Título 1 Caráter"/>
-    <w:basedOn w:val="Tipodeletrapredefinidodopargrafo"/>
-    <w:link w:val="Ttulo1"/>
+  <w:style w:type="character" w:customStyle="1" w:styleId="Heading1Char">
+    <w:name w:val="Heading 1 Char"/>
+    <w:basedOn w:val="DefaultParagraphFont"/>
+    <w:link w:val="Heading1"/>
     <w:uiPriority w:val="9"/>
     <w:qFormat/>
     <w:rsid w:val="00DB5658"/>
@@ -19344,10 +19308,10 @@
       <w:lang w:val="pt-PT"/>
     </w:rPr>
   </w:style>
-  <w:style w:type="character" w:customStyle="1" w:styleId="CabealhoCarter">
-    <w:name w:val="Cabeçalho Caráter"/>
-    <w:basedOn w:val="Tipodeletrapredefinidodopargrafo"/>
-    <w:link w:val="Cabealho"/>
+  <w:style w:type="character" w:customStyle="1" w:styleId="HeaderChar">
+    <w:name w:val="Header Char"/>
+    <w:basedOn w:val="DefaultParagraphFont"/>
+    <w:link w:val="Header"/>
     <w:uiPriority w:val="99"/>
     <w:qFormat/>
     <w:rsid w:val="001E4E85"/>
@@ -19355,10 +19319,10 @@
       <w:sz w:val="36"/>
     </w:rPr>
   </w:style>
-  <w:style w:type="character" w:customStyle="1" w:styleId="RodapCarter">
-    <w:name w:val="Rodapé Caráter"/>
-    <w:basedOn w:val="Tipodeletrapredefinidodopargrafo"/>
-    <w:link w:val="Rodap"/>
+  <w:style w:type="character" w:customStyle="1" w:styleId="FooterChar">
+    <w:name w:val="Footer Char"/>
+    <w:basedOn w:val="DefaultParagraphFont"/>
+    <w:link w:val="Footer"/>
     <w:uiPriority w:val="99"/>
     <w:qFormat/>
     <w:rsid w:val="001E4E85"/>
@@ -19439,7 +19403,7 @@
   <w:style w:type="paragraph" w:customStyle="1" w:styleId="Heading">
     <w:name w:val="Heading"/>
     <w:basedOn w:val="Normal"/>
-    <w:next w:val="Corpodetexto"/>
+    <w:next w:val="BodyText"/>
     <w:qFormat/>
     <w:pPr>
       <w:keepNext/>
@@ -19451,21 +19415,21 @@
       <w:szCs w:val="28"/>
     </w:rPr>
   </w:style>
-  <w:style w:type="paragraph" w:styleId="Corpodetexto">
+  <w:style w:type="paragraph" w:styleId="BodyText">
     <w:name w:val="Body Text"/>
     <w:basedOn w:val="Normal"/>
     <w:pPr>
       <w:spacing w:after="140" w:line="276" w:lineRule="auto"/>
     </w:pPr>
   </w:style>
-  <w:style w:type="paragraph" w:styleId="Lista">
+  <w:style w:type="paragraph" w:styleId="List">
     <w:name w:val="List"/>
-    <w:basedOn w:val="Corpodetexto"/>
+    <w:basedOn w:val="BodyText"/>
     <w:rPr>
       <w:rFonts w:cs="Lohit Devanagari"/>
     </w:rPr>
   </w:style>
-  <w:style w:type="paragraph" w:styleId="Legenda">
+  <w:style w:type="paragraph" w:styleId="Caption">
     <w:name w:val="caption"/>
     <w:basedOn w:val="Normal"/>
     <w:qFormat/>
@@ -19492,11 +19456,11 @@
       <w:rFonts w:cs="Lohit Devanagari"/>
     </w:rPr>
   </w:style>
-  <w:style w:type="paragraph" w:styleId="Ttulo">
+  <w:style w:type="paragraph" w:styleId="Title">
     <w:name w:val="Title"/>
     <w:basedOn w:val="Normal"/>
     <w:next w:val="Normal"/>
-    <w:link w:val="TtuloCarter"/>
+    <w:link w:val="TitleChar"/>
     <w:uiPriority w:val="10"/>
     <w:qFormat/>
     <w:rsid w:val="00C470BF"/>
@@ -19512,9 +19476,9 @@
       <w:szCs w:val="56"/>
     </w:rPr>
   </w:style>
-  <w:style w:type="paragraph" w:styleId="SemEspaamento">
+  <w:style w:type="paragraph" w:styleId="NoSpacing">
     <w:name w:val="No Spacing"/>
-    <w:link w:val="SemEspaamentoCarter"/>
+    <w:link w:val="NoSpacingChar"/>
     <w:uiPriority w:val="1"/>
     <w:qFormat/>
     <w:rsid w:val="00C470BF"/>
@@ -19524,10 +19488,10 @@
       <w:lang w:val="en-US"/>
     </w:rPr>
   </w:style>
-  <w:style w:type="paragraph" w:styleId="Cabealho">
+  <w:style w:type="paragraph" w:styleId="Header">
     <w:name w:val="header"/>
     <w:basedOn w:val="Normal"/>
-    <w:link w:val="CabealhoCarter"/>
+    <w:link w:val="HeaderChar"/>
     <w:uiPriority w:val="99"/>
     <w:unhideWhenUsed/>
     <w:rsid w:val="001E4E85"/>
@@ -19539,10 +19503,10 @@
       <w:spacing w:after="0" w:line="240" w:lineRule="auto"/>
     </w:pPr>
   </w:style>
-  <w:style w:type="paragraph" w:styleId="Rodap">
+  <w:style w:type="paragraph" w:styleId="Footer">
     <w:name w:val="footer"/>
     <w:basedOn w:val="Normal"/>
-    <w:link w:val="RodapCarter"/>
+    <w:link w:val="FooterChar"/>
     <w:uiPriority w:val="99"/>
     <w:unhideWhenUsed/>
     <w:rsid w:val="001E4E85"/>
@@ -19554,10 +19518,10 @@
       <w:spacing w:after="0" w:line="240" w:lineRule="auto"/>
     </w:pPr>
   </w:style>
-  <w:style w:type="paragraph" w:styleId="PargrafodaLista">
+  <w:style w:type="paragraph" w:styleId="ListParagraph">
     <w:name w:val="List Paragraph"/>
     <w:basedOn w:val="Pargrafo-Relatrio"/>
-    <w:link w:val="PargrafodaListaCarter"/>
+    <w:link w:val="ListParagraphChar"/>
     <w:uiPriority w:val="34"/>
     <w:qFormat/>
     <w:rsid w:val="005F68A4"/>
@@ -19584,7 +19548,7 @@
   </w:style>
   <w:style w:type="paragraph" w:customStyle="1" w:styleId="Subttulo-Relatrio">
     <w:name w:val="Subtítulo-Relatório"/>
-    <w:basedOn w:val="PargrafodaLista"/>
+    <w:basedOn w:val="ListParagraph"/>
     <w:link w:val="Subttulo-RelatrioCarter"/>
     <w:qFormat/>
     <w:rsid w:val="00C50F1E"/>
@@ -19595,7 +19559,7 @@
   </w:style>
   <w:style w:type="character" w:customStyle="1" w:styleId="Pargrafo-RelatrioCarter">
     <w:name w:val="Parágrafo - Relatório Caráter"/>
-    <w:basedOn w:val="Tipodeletrapredefinidodopargrafo"/>
+    <w:basedOn w:val="DefaultParagraphFont"/>
     <w:link w:val="Pargrafo-Relatrio"/>
     <w:rsid w:val="00437627"/>
     <w:rPr>
@@ -19604,10 +19568,10 @@
       <w:lang w:val="pt-PT"/>
     </w:rPr>
   </w:style>
-  <w:style w:type="character" w:customStyle="1" w:styleId="PargrafodaListaCarter">
-    <w:name w:val="Parágrafo da Lista Caráter"/>
+  <w:style w:type="character" w:customStyle="1" w:styleId="ListParagraphChar">
+    <w:name w:val="List Paragraph Char"/>
     <w:basedOn w:val="Pargrafo-RelatrioCarter"/>
-    <w:link w:val="PargrafodaLista"/>
+    <w:link w:val="ListParagraph"/>
     <w:uiPriority w:val="34"/>
     <w:rsid w:val="00C50F1E"/>
     <w:rPr>
@@ -19618,7 +19582,7 @@
   </w:style>
   <w:style w:type="character" w:customStyle="1" w:styleId="Subttulo-RelatrioCarter">
     <w:name w:val="Subtítulo-Relatório Caráter"/>
-    <w:basedOn w:val="PargrafodaListaCarter"/>
+    <w:basedOn w:val="ListParagraphChar"/>
     <w:link w:val="Subttulo-Relatrio"/>
     <w:rsid w:val="00C50F1E"/>
     <w:rPr>

</xml_diff>